<commit_message>
fixed some formatting and minor errors
</commit_message>
<xml_diff>
--- a/Module_LBS_01-25-15.docx
+++ b/Module_LBS_01-25-15.docx
@@ -216,6 +216,8 @@
             </w:rPr>
             <w:t>0</w:t>
           </w:r>
+          <w:bookmarkStart w:id="0" w:name="_GoBack"/>
+          <w:bookmarkEnd w:id="0"/>
         </w:p>
         <w:p>
           <w:sdt>
@@ -4906,24 +4908,24 @@
           <w:numId w:val="1"/>
         </w:numPr>
       </w:pPr>
-      <w:bookmarkStart w:id="0" w:name="_Toc283812310"/>
+      <w:bookmarkStart w:id="1" w:name="_Toc283812310"/>
       <w:r>
         <w:lastRenderedPageBreak/>
         <w:t>Document Control</w:t>
       </w:r>
-      <w:bookmarkEnd w:id="0"/>
+      <w:bookmarkEnd w:id="1"/>
     </w:p>
     <w:p>
       <w:pPr>
         <w:pStyle w:val="Heading2"/>
       </w:pPr>
-      <w:bookmarkStart w:id="1" w:name="_Toc221034547"/>
-      <w:bookmarkStart w:id="2" w:name="_Toc283812311"/>
+      <w:bookmarkStart w:id="2" w:name="_Toc221034547"/>
+      <w:bookmarkStart w:id="3" w:name="_Toc283812311"/>
       <w:r>
         <w:t>Change Record</w:t>
       </w:r>
-      <w:bookmarkEnd w:id="1"/>
       <w:bookmarkEnd w:id="2"/>
+      <w:bookmarkEnd w:id="3"/>
     </w:p>
     <w:tbl>
       <w:tblPr>
@@ -5182,8 +5184,13 @@
               <w:ind w:right="-144"/>
               <w:cnfStyle w:val="000000100000" w:firstRow="0" w:lastRow="0" w:firstColumn="0" w:lastColumn="0" w:oddVBand="0" w:evenVBand="0" w:oddHBand="1" w:evenHBand="0" w:firstRowFirstColumn="0" w:firstRowLastColumn="0" w:lastRowFirstColumn="0" w:lastRowLastColumn="0"/>
             </w:pPr>
+            <w:proofErr w:type="spellStart"/>
             <w:r>
-              <w:t>Malina Jiang</w:t>
+              <w:t>Malina</w:t>
+            </w:r>
+            <w:proofErr w:type="spellEnd"/>
+            <w:r>
+              <w:t xml:space="preserve"> Jiang</w:t>
             </w:r>
           </w:p>
         </w:tc>
@@ -5247,13 +5254,13 @@
       <w:pPr>
         <w:pStyle w:val="Heading2"/>
       </w:pPr>
-      <w:bookmarkStart w:id="3" w:name="_Toc221034548"/>
-      <w:bookmarkStart w:id="4" w:name="_Toc283812312"/>
+      <w:bookmarkStart w:id="4" w:name="_Toc221034548"/>
+      <w:bookmarkStart w:id="5" w:name="_Toc283812312"/>
       <w:r>
         <w:t>Definitions</w:t>
       </w:r>
-      <w:bookmarkEnd w:id="3"/>
       <w:bookmarkEnd w:id="4"/>
+      <w:bookmarkEnd w:id="5"/>
     </w:p>
     <w:tbl>
       <w:tblPr>
@@ -5516,12 +5523,12 @@
       <w:pPr>
         <w:pStyle w:val="Heading1"/>
       </w:pPr>
-      <w:bookmarkStart w:id="5" w:name="_Toc283812313"/>
+      <w:bookmarkStart w:id="6" w:name="_Toc283812313"/>
       <w:r>
         <w:lastRenderedPageBreak/>
         <w:t>Introduction</w:t>
       </w:r>
-      <w:bookmarkEnd w:id="5"/>
+      <w:bookmarkEnd w:id="6"/>
     </w:p>
     <w:p>
       <w:r>
@@ -5579,11 +5586,11 @@
       <w:pPr>
         <w:pStyle w:val="Heading2"/>
       </w:pPr>
-      <w:bookmarkStart w:id="6" w:name="_Toc283812314"/>
+      <w:bookmarkStart w:id="7" w:name="_Toc283812314"/>
       <w:r>
         <w:t>Scope</w:t>
       </w:r>
-      <w:bookmarkEnd w:id="6"/>
+      <w:bookmarkEnd w:id="7"/>
     </w:p>
     <w:p>
       <w:r>
@@ -5610,14 +5617,14 @@
       <w:pPr>
         <w:pStyle w:val="Heading2"/>
       </w:pPr>
-      <w:bookmarkStart w:id="7" w:name="_Toc283812315"/>
+      <w:bookmarkStart w:id="8" w:name="_Toc283812315"/>
       <w:r>
         <w:t>Functional Overview</w:t>
       </w:r>
       <w:r>
         <w:softHyphen/>
       </w:r>
-      <w:bookmarkEnd w:id="7"/>
+      <w:bookmarkEnd w:id="8"/>
     </w:p>
     <w:p/>
     <w:p>
@@ -5644,11 +5651,11 @@
       <w:pPr>
         <w:pStyle w:val="Heading3"/>
       </w:pPr>
-      <w:bookmarkStart w:id="8" w:name="_Toc283812316"/>
+      <w:bookmarkStart w:id="9" w:name="_Toc283812316"/>
       <w:r>
         <w:t>Discovery</w:t>
       </w:r>
-      <w:bookmarkEnd w:id="8"/>
+      <w:bookmarkEnd w:id="9"/>
     </w:p>
     <w:p>
       <w:pPr>
@@ -5690,11 +5697,11 @@
       <w:pPr>
         <w:pStyle w:val="Heading3"/>
       </w:pPr>
-      <w:bookmarkStart w:id="9" w:name="_Toc283812317"/>
+      <w:bookmarkStart w:id="10" w:name="_Toc283812317"/>
       <w:r>
         <w:t>Maps</w:t>
       </w:r>
-      <w:bookmarkEnd w:id="9"/>
+      <w:bookmarkEnd w:id="10"/>
     </w:p>
     <w:p>
       <w:pPr>
@@ -5742,11 +5749,11 @@
       <w:pPr>
         <w:pStyle w:val="Heading3"/>
       </w:pPr>
-      <w:bookmarkStart w:id="10" w:name="_Toc283812318"/>
+      <w:bookmarkStart w:id="11" w:name="_Toc283812318"/>
       <w:r>
         <w:t>Lists</w:t>
       </w:r>
-      <w:bookmarkEnd w:id="10"/>
+      <w:bookmarkEnd w:id="11"/>
     </w:p>
     <w:p>
       <w:pPr>
@@ -5837,11 +5844,11 @@
       <w:pPr>
         <w:pStyle w:val="Heading3"/>
       </w:pPr>
-      <w:bookmarkStart w:id="11" w:name="_Toc283812319"/>
+      <w:bookmarkStart w:id="12" w:name="_Toc283812319"/>
       <w:r>
         <w:t>Safety</w:t>
       </w:r>
-      <w:bookmarkEnd w:id="11"/>
+      <w:bookmarkEnd w:id="12"/>
     </w:p>
     <w:p>
       <w:pPr>
@@ -5883,11 +5890,11 @@
       <w:pPr>
         <w:pStyle w:val="Heading3"/>
       </w:pPr>
-      <w:bookmarkStart w:id="12" w:name="_Toc283812320"/>
+      <w:bookmarkStart w:id="13" w:name="_Toc283812320"/>
       <w:r>
         <w:t>Scheduler</w:t>
       </w:r>
-      <w:bookmarkEnd w:id="12"/>
+      <w:bookmarkEnd w:id="13"/>
     </w:p>
     <w:p>
       <w:pPr>
@@ -5935,11 +5942,11 @@
       <w:pPr>
         <w:pStyle w:val="Heading3"/>
       </w:pPr>
-      <w:bookmarkStart w:id="13" w:name="_Toc283812321"/>
+      <w:bookmarkStart w:id="14" w:name="_Toc283812321"/>
       <w:r>
         <w:t>Entertainment</w:t>
       </w:r>
-      <w:bookmarkEnd w:id="13"/>
+      <w:bookmarkEnd w:id="14"/>
     </w:p>
     <w:p>
       <w:pPr>
@@ -5969,11 +5976,11 @@
       <w:pPr>
         <w:pStyle w:val="Heading3"/>
       </w:pPr>
-      <w:bookmarkStart w:id="14" w:name="_Toc283812322"/>
+      <w:bookmarkStart w:id="15" w:name="_Toc283812322"/>
       <w:r>
         <w:t>Tools</w:t>
       </w:r>
-      <w:bookmarkEnd w:id="14"/>
+      <w:bookmarkEnd w:id="15"/>
     </w:p>
     <w:p>
       <w:pPr>
@@ -6088,14 +6095,14 @@
       <w:pPr>
         <w:pStyle w:val="Heading2"/>
       </w:pPr>
-      <w:bookmarkStart w:id="15" w:name="_Toc283812323"/>
+      <w:bookmarkStart w:id="16" w:name="_Toc283812323"/>
       <w:r>
         <w:t>Assumptions</w:t>
       </w:r>
       <w:r>
         <w:t>/Constraints</w:t>
       </w:r>
-      <w:bookmarkEnd w:id="15"/>
+      <w:bookmarkEnd w:id="16"/>
     </w:p>
     <w:p>
       <w:pPr>
@@ -6174,11 +6181,11 @@
       <w:pPr>
         <w:pStyle w:val="Heading2"/>
       </w:pPr>
-      <w:bookmarkStart w:id="16" w:name="_Toc283812324"/>
+      <w:bookmarkStart w:id="17" w:name="_Toc283812324"/>
       <w:r>
         <w:t>Requirements</w:t>
       </w:r>
-      <w:bookmarkEnd w:id="16"/>
+      <w:bookmarkEnd w:id="17"/>
     </w:p>
     <w:p>
       <w:pPr>
@@ -6203,8 +6210,13 @@
           <w:numId w:val="6"/>
         </w:numPr>
       </w:pPr>
-      <w:r>
-        <w:t>iOS 7.0 and above</w:t>
+      <w:proofErr w:type="spellStart"/>
+      <w:r>
+        <w:t>iOS</w:t>
+      </w:r>
+      <w:proofErr w:type="spellEnd"/>
+      <w:r>
+        <w:t xml:space="preserve"> 7.0 and above</w:t>
       </w:r>
     </w:p>
     <w:p>
@@ -6270,7 +6282,7 @@
       <w:pPr>
         <w:pStyle w:val="Heading1"/>
       </w:pPr>
-      <w:bookmarkStart w:id="17" w:name="_Toc283812325"/>
+      <w:bookmarkStart w:id="18" w:name="_Toc283812325"/>
       <w:r>
         <w:lastRenderedPageBreak/>
         <w:t>Component</w:t>
@@ -6281,17 +6293,17 @@
       <w:r>
         <w:t>Discovery</w:t>
       </w:r>
-      <w:bookmarkEnd w:id="17"/>
+      <w:bookmarkEnd w:id="18"/>
     </w:p>
     <w:p>
       <w:pPr>
         <w:pStyle w:val="Heading2"/>
       </w:pPr>
-      <w:bookmarkStart w:id="18" w:name="_Toc283812326"/>
+      <w:bookmarkStart w:id="19" w:name="_Toc283812326"/>
       <w:r>
         <w:t>Navigation</w:t>
       </w:r>
-      <w:bookmarkEnd w:id="18"/>
+      <w:bookmarkEnd w:id="19"/>
     </w:p>
     <w:p>
       <w:r>
@@ -6499,11 +6511,11 @@
       <w:pPr>
         <w:pStyle w:val="Heading2"/>
       </w:pPr>
-      <w:bookmarkStart w:id="19" w:name="_Toc283812327"/>
+      <w:bookmarkStart w:id="20" w:name="_Toc283812327"/>
       <w:r>
         <w:t>Overview</w:t>
       </w:r>
-      <w:bookmarkEnd w:id="19"/>
+      <w:bookmarkEnd w:id="20"/>
     </w:p>
     <w:p>
       <w:r>
@@ -6643,9 +6655,11 @@
           <w:numId w:val="8"/>
         </w:numPr>
       </w:pPr>
+      <w:proofErr w:type="spellStart"/>
       <w:r>
         <w:t>Taskrabbits</w:t>
       </w:r>
+      <w:proofErr w:type="spellEnd"/>
     </w:p>
     <w:p>
       <w:pPr>
@@ -6850,11 +6864,11 @@
       <w:pPr>
         <w:pStyle w:val="Heading2"/>
       </w:pPr>
-      <w:bookmarkStart w:id="20" w:name="_Toc283812328"/>
+      <w:bookmarkStart w:id="21" w:name="_Toc283812328"/>
       <w:r>
         <w:t>Description</w:t>
       </w:r>
-      <w:bookmarkEnd w:id="20"/>
+      <w:bookmarkEnd w:id="21"/>
     </w:p>
     <w:p>
       <w:r>
@@ -6882,14 +6896,14 @@
       <w:pPr>
         <w:pStyle w:val="Heading2"/>
       </w:pPr>
-      <w:bookmarkStart w:id="21" w:name="_Toc283812329"/>
+      <w:bookmarkStart w:id="22" w:name="_Toc283812329"/>
       <w:r>
         <w:t xml:space="preserve">Feature: </w:t>
       </w:r>
       <w:r>
         <w:t>Goods and Services</w:t>
       </w:r>
-      <w:bookmarkEnd w:id="21"/>
+      <w:bookmarkEnd w:id="22"/>
     </w:p>
     <w:p>
       <w:r>
@@ -7151,7 +7165,15 @@
         </w:numPr>
       </w:pPr>
       <w:r>
-        <w:t>EX: Uber is available (not currently surging) for $8/hour</w:t>
+        <w:t xml:space="preserve">EX: </w:t>
+      </w:r>
+      <w:proofErr w:type="spellStart"/>
+      <w:r>
+        <w:t>Uber</w:t>
+      </w:r>
+      <w:proofErr w:type="spellEnd"/>
+      <w:r>
+        <w:t xml:space="preserve"> is available (not currently surging) for $8/hour</w:t>
       </w:r>
     </w:p>
     <w:p/>
@@ -7163,20 +7185,46 @@
           <w:numId w:val="9"/>
         </w:numPr>
       </w:pPr>
+      <w:proofErr w:type="spellStart"/>
       <w:r>
         <w:rPr>
           <w:b/>
         </w:rPr>
         <w:t>TaskRabbits</w:t>
       </w:r>
-      <w:r>
-        <w:t xml:space="preserve"> – TaskRabbit is a company that specialized in allowing people to be hired to perform certain tasks. This can be incorporated into LBS by allowing the detection of local willing “TaskRabbits”. This can be organized </w:t>
+      <w:proofErr w:type="spellEnd"/>
+      <w:r>
+        <w:t xml:space="preserve"> – </w:t>
+      </w:r>
+      <w:proofErr w:type="spellStart"/>
+      <w:r>
+        <w:t>TaskRabbit</w:t>
+      </w:r>
+      <w:proofErr w:type="spellEnd"/>
+      <w:r>
+        <w:t xml:space="preserve"> is a company that specialized in allowing people to be hired to perform certain tasks. This can be incorporated into LBS by allowing the detection of local willing “</w:t>
+      </w:r>
+      <w:proofErr w:type="spellStart"/>
+      <w:r>
+        <w:t>TaskRabbits</w:t>
+      </w:r>
+      <w:proofErr w:type="spellEnd"/>
+      <w:r>
+        <w:t xml:space="preserve">”. This can be organized </w:t>
       </w:r>
       <w:r>
         <w:t>using</w:t>
       </w:r>
       <w:r>
-        <w:t xml:space="preserve"> the same features as the TaskRabbit company</w:t>
+        <w:t xml:space="preserve"> the same features as the </w:t>
+      </w:r>
+      <w:proofErr w:type="spellStart"/>
+      <w:r>
+        <w:t>TaskRabbit</w:t>
+      </w:r>
+      <w:proofErr w:type="spellEnd"/>
+      <w:r>
+        <w:t xml:space="preserve"> company</w:t>
       </w:r>
       <w:r>
         <w:t xml:space="preserve"> does</w:t>
@@ -7243,7 +7291,15 @@
         <w:pStyle w:val="ListParagraph"/>
       </w:pPr>
       <w:r>
-        <w:t>Note: If the LMA is successful and gains enough users, we may be able to implement this feature solely with the LMA and not rely on a third-party company such as TaskRabbit to execute the functionality summarized in this portion of the feature.</w:t>
+        <w:t xml:space="preserve">Note: If the LMA is successful and gains enough users, we may be able to implement this feature solely with the LMA and not rely on a third-party company such as </w:t>
+      </w:r>
+      <w:proofErr w:type="spellStart"/>
+      <w:r>
+        <w:t>TaskRabbit</w:t>
+      </w:r>
+      <w:proofErr w:type="spellEnd"/>
+      <w:r>
+        <w:t xml:space="preserve"> to execute the functionality summarized in this portion of the feature.</w:t>
       </w:r>
     </w:p>
     <w:p/>
@@ -7357,7 +7413,15 @@
         </w:numPr>
       </w:pPr>
       <w:r>
-        <w:t>EX: Purchase of “Atlas Shrugged” two weeks ago may suggest an interest in Ayn Rand or books.</w:t>
+        <w:t xml:space="preserve">EX: Purchase of “Atlas Shrugged” two weeks ago may suggest an interest in </w:t>
+      </w:r>
+      <w:proofErr w:type="spellStart"/>
+      <w:r>
+        <w:t>Ayn</w:t>
+      </w:r>
+      <w:proofErr w:type="spellEnd"/>
+      <w:r>
+        <w:t xml:space="preserve"> Rand or books.</w:t>
       </w:r>
     </w:p>
     <w:p>
@@ -8171,11 +8235,11 @@
       <w:pPr>
         <w:pStyle w:val="Heading2"/>
       </w:pPr>
-      <w:bookmarkStart w:id="22" w:name="_Toc283812330"/>
+      <w:bookmarkStart w:id="23" w:name="_Toc283812330"/>
       <w:r>
         <w:t>Feature: Places</w:t>
       </w:r>
-      <w:bookmarkEnd w:id="22"/>
+      <w:bookmarkEnd w:id="23"/>
     </w:p>
     <w:p>
       <w:r>
@@ -8481,7 +8545,15 @@
         <w:t>Safe Meeting Locations</w:t>
       </w:r>
       <w:r>
-        <w:t xml:space="preserve"> – Many online services are created on a model that requires users to meet up in person in order to make the most of their experience. Such services include: Craigslist, Tinder, okCupid, etc. However, many crimes have occurred due to the </w:t>
+        <w:t xml:space="preserve"> – Many online services are created on a model that requires users to meet up in person in order to make the most of their experience. Such services include: Craigslist, Tinder, </w:t>
+      </w:r>
+      <w:proofErr w:type="spellStart"/>
+      <w:r>
+        <w:t>okCupid</w:t>
+      </w:r>
+      <w:proofErr w:type="spellEnd"/>
+      <w:r>
+        <w:t xml:space="preserve">, etc. However, many crimes have occurred due to the </w:t>
       </w:r>
       <w:r>
         <w:t>dangerous na</w:t>
@@ -9107,11 +9179,11 @@
       <w:pPr>
         <w:pStyle w:val="Heading2"/>
       </w:pPr>
-      <w:bookmarkStart w:id="23" w:name="_Toc283812331"/>
+      <w:bookmarkStart w:id="24" w:name="_Toc283812331"/>
       <w:r>
         <w:t>Feature: Travel</w:t>
       </w:r>
-      <w:bookmarkEnd w:id="23"/>
+      <w:bookmarkEnd w:id="24"/>
     </w:p>
     <w:p>
       <w:r>
@@ -9414,7 +9486,15 @@
         </w:numPr>
       </w:pPr>
       <w:r>
-        <w:t>Rating – the user has the option of only showing the lodging otions that meet the user’s rating standards</w:t>
+        <w:t xml:space="preserve">Rating – the user has the option of only showing the lodging </w:t>
+      </w:r>
+      <w:proofErr w:type="spellStart"/>
+      <w:r>
+        <w:t>otions</w:t>
+      </w:r>
+      <w:proofErr w:type="spellEnd"/>
+      <w:r>
+        <w:t xml:space="preserve"> that meet the user’s rating standards</w:t>
       </w:r>
     </w:p>
     <w:p>
@@ -9428,7 +9508,15 @@
         <w:pStyle w:val="ListParagraph"/>
       </w:pPr>
       <w:r>
-        <w:t>This portion of LMA may also be incorporated with third-party companies such as AirBnb in order to create an even better experience for the user (since more housing options makes the application better and easier to use).</w:t>
+        <w:t xml:space="preserve">This portion of LMA may also be incorporated with third-party companies such as </w:t>
+      </w:r>
+      <w:proofErr w:type="spellStart"/>
+      <w:r>
+        <w:t>AirBnb</w:t>
+      </w:r>
+      <w:proofErr w:type="spellEnd"/>
+      <w:r>
+        <w:t xml:space="preserve"> in order to create an even better experience for the user (since more housing options makes the application better and easier to use).</w:t>
       </w:r>
     </w:p>
     <w:p>
@@ -9790,11 +9878,11 @@
       <w:pPr>
         <w:pStyle w:val="Heading2"/>
       </w:pPr>
-      <w:bookmarkStart w:id="24" w:name="_Toc283812332"/>
+      <w:bookmarkStart w:id="25" w:name="_Toc283812332"/>
       <w:r>
         <w:t>Feature: Food</w:t>
       </w:r>
-      <w:bookmarkEnd w:id="24"/>
+      <w:bookmarkEnd w:id="25"/>
     </w:p>
     <w:p>
       <w:r>
@@ -10604,11 +10692,11 @@
       <w:pPr>
         <w:pStyle w:val="Heading2"/>
       </w:pPr>
-      <w:bookmarkStart w:id="25" w:name="_Toc283812333"/>
+      <w:bookmarkStart w:id="26" w:name="_Toc283812333"/>
       <w:r>
         <w:t>Combination Features</w:t>
       </w:r>
-      <w:bookmarkEnd w:id="25"/>
+      <w:bookmarkEnd w:id="26"/>
     </w:p>
     <w:p>
       <w:r>
@@ -10639,21 +10727,21 @@
       <w:pPr>
         <w:pStyle w:val="Heading2"/>
       </w:pPr>
-      <w:bookmarkStart w:id="26" w:name="_Toc283812334"/>
+      <w:bookmarkStart w:id="27" w:name="_Toc283812334"/>
       <w:r>
         <w:t>Use Cases</w:t>
       </w:r>
-      <w:bookmarkEnd w:id="26"/>
+      <w:bookmarkEnd w:id="27"/>
     </w:p>
     <w:p>
       <w:pPr>
         <w:pStyle w:val="Heading3"/>
       </w:pPr>
-      <w:bookmarkStart w:id="27" w:name="_Toc283812335"/>
+      <w:bookmarkStart w:id="28" w:name="_Toc283812335"/>
       <w:r>
         <w:t>John</w:t>
       </w:r>
-      <w:bookmarkEnd w:id="27"/>
+      <w:bookmarkEnd w:id="28"/>
     </w:p>
     <w:p>
       <w:r>
@@ -10740,11 +10828,11 @@
       <w:pPr>
         <w:pStyle w:val="Heading3"/>
       </w:pPr>
-      <w:bookmarkStart w:id="28" w:name="_Toc283812336"/>
+      <w:bookmarkStart w:id="29" w:name="_Toc283812336"/>
       <w:r>
         <w:t>Mary</w:t>
       </w:r>
-      <w:bookmarkEnd w:id="28"/>
+      <w:bookmarkEnd w:id="29"/>
     </w:p>
     <w:p>
       <w:r>
@@ -10775,11 +10863,11 @@
       <w:pPr>
         <w:pStyle w:val="Heading3"/>
       </w:pPr>
-      <w:bookmarkStart w:id="29" w:name="_Toc283812337"/>
+      <w:bookmarkStart w:id="30" w:name="_Toc283812337"/>
       <w:r>
         <w:t>Jordan</w:t>
       </w:r>
-      <w:bookmarkEnd w:id="29"/>
+      <w:bookmarkEnd w:id="30"/>
     </w:p>
     <w:p>
       <w:r>
@@ -10804,7 +10892,15 @@
     <w:p/>
     <w:p>
       <w:r>
-        <w:t>Automatic mode allows for autodetection of parking spots from motion data. Jordan finds that the system is very accurate and that he no longer has to take pictures of his parking to find it.</w:t>
+        <w:t xml:space="preserve">Automatic mode allows for </w:t>
+      </w:r>
+      <w:proofErr w:type="spellStart"/>
+      <w:r>
+        <w:t>autodetection</w:t>
+      </w:r>
+      <w:proofErr w:type="spellEnd"/>
+      <w:r>
+        <w:t xml:space="preserve"> of parking spots from motion data. Jordan finds that the system is very accurate and that he no longer has to take pictures of his parking to find it.</w:t>
       </w:r>
       <w:r>
         <w:t xml:space="preserve"> He loves LMA and keeps it running on his phone so that it can track his parking.</w:t>
@@ -10822,9 +10918,9 @@
           <w:noProof/>
         </w:rPr>
         <w:drawing>
-          <wp:inline distT="0" distB="0" distL="0" distR="0" wp14:anchorId="4F761D0E" wp14:editId="15B7FAEE">
-            <wp:extent cx="6286500" cy="7681984"/>
-            <wp:effectExtent l="0" t="0" r="12700" b="14605"/>
+          <wp:inline distT="0" distB="0" distL="0" distR="0" wp14:anchorId="4F761D0E" wp14:editId="1AAF518C">
+            <wp:extent cx="4727448" cy="7699248"/>
+            <wp:effectExtent l="0" t="0" r="22860" b="22860"/>
             <wp:docPr id="1" name="Diagram 1"/>
             <wp:cNvGraphicFramePr/>
             <a:graphic xmlns:a="http://schemas.openxmlformats.org/drawingml/2006/main">
@@ -10838,17 +10934,10 @@
       <w:r>
         <w:t xml:space="preserve"> </w:t>
       </w:r>
-      <w:r>
-        <w:t xml:space="preserve">Figure </w:t>
-      </w:r>
-      <w:r>
-        <w:t>3.9.1</w:t>
-      </w:r>
-      <w:r>
-        <w:t xml:space="preserve"> – </w:t>
-      </w:r>
-      <w:r>
-        <w:t>John</w:t>
+    </w:p>
+    <w:p>
+      <w:r>
+        <w:t>Figure 3.9.1 – John</w:t>
       </w:r>
     </w:p>
     <w:p/>
@@ -10858,9 +10947,9 @@
           <w:noProof/>
         </w:rPr>
         <w:drawing>
-          <wp:inline distT="0" distB="0" distL="0" distR="0" wp14:anchorId="47AA72AB" wp14:editId="03C4F9F2">
-            <wp:extent cx="4800600" cy="7567684"/>
-            <wp:effectExtent l="0" t="0" r="25400" b="27305"/>
+          <wp:inline distT="0" distB="0" distL="0" distR="0" wp14:anchorId="47AA72AB" wp14:editId="0BA2A266">
+            <wp:extent cx="4727448" cy="7699248"/>
+            <wp:effectExtent l="0" t="0" r="22860" b="22860"/>
             <wp:docPr id="5" name="Diagram 5"/>
             <wp:cNvGraphicFramePr/>
             <a:graphic xmlns:a="http://schemas.openxmlformats.org/drawingml/2006/main">
@@ -10874,16 +10963,7 @@
     </w:p>
     <w:p>
       <w:r>
-        <w:t xml:space="preserve">Figure </w:t>
-      </w:r>
-      <w:r>
-        <w:t>3.9.2</w:t>
-      </w:r>
-      <w:r>
-        <w:t xml:space="preserve"> – </w:t>
-      </w:r>
-      <w:r>
-        <w:t>Mary</w:t>
+        <w:t>Figure 3.9.2 – Mary</w:t>
       </w:r>
     </w:p>
     <w:p>
@@ -10896,9 +10976,9 @@
         </w:rPr>
         <w:lastRenderedPageBreak/>
         <w:drawing>
-          <wp:inline distT="0" distB="0" distL="0" distR="0" wp14:anchorId="3CC5EAD6" wp14:editId="0ECA3C0F">
-            <wp:extent cx="5143500" cy="7772400"/>
-            <wp:effectExtent l="0" t="0" r="38100" b="25400"/>
+          <wp:inline distT="0" distB="0" distL="0" distR="0" wp14:anchorId="3CC5EAD6" wp14:editId="2F8F1B46">
+            <wp:extent cx="4727448" cy="7882128"/>
+            <wp:effectExtent l="0" t="0" r="22860" b="17780"/>
             <wp:docPr id="6" name="Diagram 6"/>
             <wp:cNvGraphicFramePr/>
             <a:graphic xmlns:a="http://schemas.openxmlformats.org/drawingml/2006/main">
@@ -10915,16 +10995,7 @@
     </w:p>
     <w:p>
       <w:r>
-        <w:t xml:space="preserve">Figure </w:t>
-      </w:r>
-      <w:r>
-        <w:t>3.9.3</w:t>
-      </w:r>
-      <w:r>
-        <w:t xml:space="preserve"> – </w:t>
-      </w:r>
-      <w:r>
-        <w:t>Jordan</w:t>
+        <w:t>Figure 3.9.3 – Jordan</w:t>
       </w:r>
     </w:p>
     <w:p/>
@@ -10932,26 +11003,25 @@
       <w:pPr>
         <w:pStyle w:val="Heading1"/>
       </w:pPr>
-      <w:bookmarkStart w:id="30" w:name="_Toc409935221"/>
-      <w:bookmarkStart w:id="31" w:name="_Toc283812338"/>
-      <w:r>
-        <w:lastRenderedPageBreak/>
+      <w:bookmarkStart w:id="31" w:name="_Toc409935221"/>
+      <w:bookmarkStart w:id="32" w:name="_Toc283812338"/>
+      <w:r>
         <w:t>Component: Safety</w:t>
       </w:r>
-      <w:bookmarkEnd w:id="30"/>
       <w:bookmarkEnd w:id="31"/>
+      <w:bookmarkEnd w:id="32"/>
     </w:p>
     <w:p>
       <w:pPr>
         <w:pStyle w:val="Heading2"/>
       </w:pPr>
-      <w:bookmarkStart w:id="32" w:name="_Toc409935222"/>
-      <w:bookmarkStart w:id="33" w:name="_Toc283812339"/>
+      <w:bookmarkStart w:id="33" w:name="_Toc409935222"/>
+      <w:bookmarkStart w:id="34" w:name="_Toc283812339"/>
       <w:r>
         <w:t>Navigation</w:t>
       </w:r>
-      <w:bookmarkEnd w:id="32"/>
       <w:bookmarkEnd w:id="33"/>
+      <w:bookmarkEnd w:id="34"/>
     </w:p>
     <w:p>
       <w:r>
@@ -11130,13 +11200,13 @@
       <w:pPr>
         <w:pStyle w:val="Heading2"/>
       </w:pPr>
-      <w:bookmarkStart w:id="34" w:name="_Toc409935223"/>
-      <w:bookmarkStart w:id="35" w:name="_Toc283812340"/>
+      <w:bookmarkStart w:id="35" w:name="_Toc409935223"/>
+      <w:bookmarkStart w:id="36" w:name="_Toc283812340"/>
       <w:r>
         <w:t>Overview</w:t>
       </w:r>
-      <w:bookmarkEnd w:id="34"/>
       <w:bookmarkEnd w:id="35"/>
+      <w:bookmarkEnd w:id="36"/>
     </w:p>
     <w:p>
       <w:r>
@@ -11169,6 +11239,7 @@
         </w:numPr>
       </w:pPr>
       <w:r>
+        <w:lastRenderedPageBreak/>
         <w:t>Auto-Dial – Safety feature that notifies police and/or behaves as an alarm if the user feels threatened.</w:t>
       </w:r>
     </w:p>
@@ -11181,7 +11252,6 @@
         </w:numPr>
       </w:pPr>
       <w:r>
-        <w:lastRenderedPageBreak/>
         <w:t>Location Broadcasting – Broadcasts user location to a set of predefined contacts as the user travels through a potentially dangerous neighborhood.</w:t>
       </w:r>
     </w:p>
@@ -11196,13 +11266,13 @@
       <w:pPr>
         <w:pStyle w:val="Heading2"/>
       </w:pPr>
-      <w:bookmarkStart w:id="36" w:name="_Toc409935224"/>
-      <w:bookmarkStart w:id="37" w:name="_Toc283812341"/>
+      <w:bookmarkStart w:id="37" w:name="_Toc409935224"/>
+      <w:bookmarkStart w:id="38" w:name="_Toc283812341"/>
       <w:r>
         <w:t>Purpose</w:t>
       </w:r>
-      <w:bookmarkEnd w:id="36"/>
       <w:bookmarkEnd w:id="37"/>
+      <w:bookmarkEnd w:id="38"/>
     </w:p>
     <w:p>
       <w:r>
@@ -11271,13 +11341,13 @@
       <w:pPr>
         <w:pStyle w:val="Heading2"/>
       </w:pPr>
-      <w:bookmarkStart w:id="38" w:name="_Toc409935225"/>
-      <w:bookmarkStart w:id="39" w:name="_Toc283812342"/>
+      <w:bookmarkStart w:id="39" w:name="_Toc409935225"/>
+      <w:bookmarkStart w:id="40" w:name="_Toc283812342"/>
       <w:r>
         <w:t>Feature: Safety Index</w:t>
       </w:r>
-      <w:bookmarkEnd w:id="38"/>
       <w:bookmarkEnd w:id="39"/>
+      <w:bookmarkEnd w:id="40"/>
     </w:p>
     <w:p>
       <w:r>
@@ -11297,6 +11367,7 @@
         <w:rPr>
           <w:b/>
         </w:rPr>
+        <w:lastRenderedPageBreak/>
         <w:t>Safety Index</w:t>
       </w:r>
       <w:r>
@@ -11506,11 +11577,8 @@
         </w:numPr>
       </w:pPr>
       <w:r>
-        <w:t xml:space="preserve">Generally speaking, neighborhoods where housing prices are high tend to be safer. The feature has pre-calculated median housing prices by </w:t>
-      </w:r>
-      <w:r>
         <w:lastRenderedPageBreak/>
-        <w:t xml:space="preserve">county. If the neighborhood housing prices fall above the median, it results in a positive contribution to the safety index (is considered safer). </w:t>
+        <w:t xml:space="preserve">Generally speaking, neighborhoods where housing prices are high tend to be safer. The feature has pre-calculated median housing prices by county. If the neighborhood housing prices fall above the median, it results in a positive contribution to the safety index (is considered safer). </w:t>
       </w:r>
     </w:p>
     <w:p>
@@ -11671,7 +11739,6 @@
         </w:numPr>
       </w:pPr>
       <w:r>
-        <w:lastRenderedPageBreak/>
         <w:t>Rating 1 – The neighborhood is very quiet. There are few, if any, crimes this year.</w:t>
       </w:r>
     </w:p>
@@ -11728,13 +11795,13 @@
       <w:pPr>
         <w:pStyle w:val="Heading2"/>
       </w:pPr>
-      <w:bookmarkStart w:id="40" w:name="_Toc409935226"/>
-      <w:bookmarkStart w:id="41" w:name="_Toc283812343"/>
+      <w:bookmarkStart w:id="41" w:name="_Toc409935226"/>
+      <w:bookmarkStart w:id="42" w:name="_Toc283812343"/>
       <w:r>
         <w:t>Feature: Auto-Dial</w:t>
       </w:r>
-      <w:bookmarkEnd w:id="40"/>
       <w:bookmarkEnd w:id="41"/>
+      <w:bookmarkEnd w:id="42"/>
     </w:p>
     <w:p>
       <w:r>
@@ -11799,7 +11866,11 @@
         <w:t>Help Button</w:t>
       </w:r>
       <w:r>
-        <w:t xml:space="preserve"> – The help button is another remapped key on the user’s phone that directly calls the police when pressed. The key is remapped to the number of the local law enforcement upon the user’s arrival to a neighborhood that has a safety rating of greater than 3 (danger is above median). Users can also choose to manually set the remapping of the key in a neighborhood of better safety rating if they feel uncomfortable or endangered. </w:t>
+        <w:t xml:space="preserve"> – The help button is another remapped key on the user’s phone that directly calls the police when pressed. The key is remapped to the number of the local law enforcement upon the user’s arrival to a neighborhood that has a safety rating of greater than 3 (danger is above median). Users can also choose </w:t>
+      </w:r>
+      <w:r>
+        <w:lastRenderedPageBreak/>
+        <w:t xml:space="preserve">to manually set the remapping of the key in a neighborhood of better safety rating if they feel uncomfortable or endangered. </w:t>
       </w:r>
     </w:p>
     <w:p/>
@@ -11807,13 +11878,13 @@
       <w:pPr>
         <w:pStyle w:val="Heading2"/>
       </w:pPr>
-      <w:bookmarkStart w:id="42" w:name="_Toc409935227"/>
-      <w:bookmarkStart w:id="43" w:name="_Toc283812344"/>
+      <w:bookmarkStart w:id="43" w:name="_Toc409935227"/>
+      <w:bookmarkStart w:id="44" w:name="_Toc283812344"/>
       <w:r>
         <w:t>Feature: Location Broadcasting</w:t>
       </w:r>
-      <w:bookmarkEnd w:id="42"/>
       <w:bookmarkEnd w:id="43"/>
+      <w:bookmarkEnd w:id="44"/>
     </w:p>
     <w:p>
       <w:r>
@@ -11970,11 +12041,8 @@
         </w:numPr>
       </w:pPr>
       <w:r>
-        <w:t xml:space="preserve">Even if the user becomes separated from the user’s phone, the authorities have at least two points from which to search for the user. In the case that the user still has the user’s phone, the phone will continue to broadcast </w:t>
-      </w:r>
-      <w:r>
         <w:lastRenderedPageBreak/>
-        <w:t>the user’s location at constant intervals, creating a trail for the police to follow.</w:t>
+        <w:t>Even if the user becomes separated from the user’s phone, the authorities have at least two points from which to search for the user. In the case that the user still has the user’s phone, the phone will continue to broadcast the user’s location at constant intervals, creating a trail for the police to follow.</w:t>
       </w:r>
     </w:p>
     <w:p/>
@@ -11982,21 +12050,21 @@
       <w:pPr>
         <w:pStyle w:val="Heading2"/>
       </w:pPr>
-      <w:bookmarkStart w:id="44" w:name="_Toc283812345"/>
+      <w:bookmarkStart w:id="45" w:name="_Toc283812345"/>
       <w:r>
         <w:t>Use Cases</w:t>
       </w:r>
-      <w:bookmarkEnd w:id="44"/>
+      <w:bookmarkEnd w:id="45"/>
     </w:p>
     <w:p>
       <w:pPr>
         <w:pStyle w:val="Heading3"/>
       </w:pPr>
-      <w:bookmarkStart w:id="45" w:name="_Toc283812346"/>
+      <w:bookmarkStart w:id="46" w:name="_Toc283812346"/>
       <w:r>
         <w:t>Gina</w:t>
       </w:r>
-      <w:bookmarkEnd w:id="45"/>
+      <w:bookmarkEnd w:id="46"/>
     </w:p>
     <w:p>
       <w:r>
@@ -12023,11 +12091,11 @@
       <w:r>
         <w:t xml:space="preserve"> </w:t>
       </w:r>
-      <w:bookmarkStart w:id="46" w:name="_Toc283812347"/>
+      <w:bookmarkStart w:id="47" w:name="_Toc283812347"/>
       <w:r>
         <w:t>Mark</w:t>
       </w:r>
-      <w:bookmarkEnd w:id="46"/>
+      <w:bookmarkEnd w:id="47"/>
     </w:p>
     <w:p>
       <w:r>
@@ -12054,7 +12122,7 @@
         </w:rPr>
         <w:lastRenderedPageBreak/>
         <w:drawing>
-          <wp:inline distT="0" distB="0" distL="0" distR="0" wp14:anchorId="7C50AAC8" wp14:editId="3DB4B6AA">
+          <wp:inline distT="0" distB="0" distL="0" distR="0" wp14:anchorId="7C50AAC8" wp14:editId="622C9492">
             <wp:extent cx="4729655" cy="7878226"/>
             <wp:effectExtent l="0" t="0" r="20320" b="21590"/>
             <wp:docPr id="3" name="Diagram 3"/>
@@ -12118,22 +12186,22 @@
       <w:pPr>
         <w:pStyle w:val="Heading1"/>
       </w:pPr>
-      <w:bookmarkStart w:id="47" w:name="_Toc283812348"/>
+      <w:bookmarkStart w:id="48" w:name="_Toc283812348"/>
       <w:r>
         <w:lastRenderedPageBreak/>
         <w:t>Component: Scheduler</w:t>
       </w:r>
-      <w:bookmarkEnd w:id="47"/>
+      <w:bookmarkEnd w:id="48"/>
     </w:p>
     <w:p>
       <w:pPr>
         <w:pStyle w:val="Heading2"/>
       </w:pPr>
-      <w:bookmarkStart w:id="48" w:name="_Toc283812349"/>
+      <w:bookmarkStart w:id="49" w:name="_Toc283812349"/>
       <w:r>
         <w:t>Navigation</w:t>
       </w:r>
-      <w:bookmarkEnd w:id="48"/>
+      <w:bookmarkEnd w:id="49"/>
     </w:p>
     <w:p>
       <w:r>
@@ -12312,11 +12380,11 @@
       <w:pPr>
         <w:pStyle w:val="Heading2"/>
       </w:pPr>
-      <w:bookmarkStart w:id="49" w:name="_Toc283812350"/>
+      <w:bookmarkStart w:id="50" w:name="_Toc283812350"/>
       <w:r>
         <w:t>Overview</w:t>
       </w:r>
-      <w:bookmarkEnd w:id="49"/>
+      <w:bookmarkEnd w:id="50"/>
     </w:p>
     <w:p>
       <w:r>
@@ -12393,14 +12461,14 @@
           <w:shd w:val="pct15" w:color="auto" w:fill="FFFFFF"/>
         </w:rPr>
       </w:pPr>
-      <w:bookmarkStart w:id="50" w:name="_Toc283812351"/>
+      <w:bookmarkStart w:id="51" w:name="_Toc283812351"/>
       <w:r>
         <w:rPr>
           <w:shd w:val="pct15" w:color="auto" w:fill="FFFFFF"/>
         </w:rPr>
         <w:t>Purpose</w:t>
       </w:r>
-      <w:bookmarkEnd w:id="50"/>
+      <w:bookmarkEnd w:id="51"/>
     </w:p>
     <w:p>
       <w:pPr>
@@ -12532,14 +12600,14 @@
           <w:shd w:val="pct15" w:color="auto" w:fill="FFFFFF"/>
         </w:rPr>
       </w:pPr>
-      <w:bookmarkStart w:id="51" w:name="_Toc283812352"/>
+      <w:bookmarkStart w:id="52" w:name="_Toc283812352"/>
       <w:r>
         <w:rPr>
           <w:shd w:val="pct15" w:color="auto" w:fill="FFFFFF"/>
         </w:rPr>
         <w:t>Feature: Efficiency Task Scheduler</w:t>
       </w:r>
-      <w:bookmarkEnd w:id="51"/>
+      <w:bookmarkEnd w:id="52"/>
     </w:p>
     <w:p>
       <w:pPr>
@@ -12555,14 +12623,14 @@
           <w:shd w:val="pct15" w:color="auto" w:fill="FFFFFF"/>
         </w:rPr>
       </w:pPr>
-      <w:bookmarkStart w:id="52" w:name="_Toc283812353"/>
+      <w:bookmarkStart w:id="53" w:name="_Toc283812353"/>
       <w:r>
         <w:rPr>
           <w:shd w:val="pct15" w:color="auto" w:fill="FFFFFF"/>
         </w:rPr>
         <w:t>Feature: Automatic Itinerary Generator</w:t>
       </w:r>
-      <w:bookmarkEnd w:id="52"/>
+      <w:bookmarkEnd w:id="53"/>
     </w:p>
     <w:p>
       <w:pPr>
@@ -12571,14 +12639,14 @@
           <w:shd w:val="pct15" w:color="auto" w:fill="FFFFFF"/>
         </w:rPr>
       </w:pPr>
-      <w:bookmarkStart w:id="53" w:name="_Toc283812354"/>
+      <w:bookmarkStart w:id="54" w:name="_Toc283812354"/>
       <w:r>
         <w:rPr>
           <w:shd w:val="pct15" w:color="auto" w:fill="FFFFFF"/>
         </w:rPr>
         <w:t>Use Cases</w:t>
       </w:r>
-      <w:bookmarkEnd w:id="53"/>
+      <w:bookmarkEnd w:id="54"/>
     </w:p>
     <w:p>
       <w:r>
@@ -12589,26 +12657,26 @@
       <w:pPr>
         <w:pStyle w:val="Heading1"/>
       </w:pPr>
-      <w:bookmarkStart w:id="54" w:name="_Toc409935212"/>
-      <w:bookmarkStart w:id="55" w:name="_Toc283812355"/>
+      <w:bookmarkStart w:id="55" w:name="_Toc409935212"/>
+      <w:bookmarkStart w:id="56" w:name="_Toc283812355"/>
       <w:r>
         <w:lastRenderedPageBreak/>
         <w:t>Component: Entertainment</w:t>
       </w:r>
-      <w:bookmarkEnd w:id="54"/>
       <w:bookmarkEnd w:id="55"/>
+      <w:bookmarkEnd w:id="56"/>
     </w:p>
     <w:p>
       <w:pPr>
         <w:pStyle w:val="Heading2"/>
       </w:pPr>
-      <w:bookmarkStart w:id="56" w:name="_Toc409935213"/>
-      <w:bookmarkStart w:id="57" w:name="_Toc283812356"/>
+      <w:bookmarkStart w:id="57" w:name="_Toc409935213"/>
+      <w:bookmarkStart w:id="58" w:name="_Toc283812356"/>
       <w:r>
         <w:t>Navigation</w:t>
       </w:r>
-      <w:bookmarkEnd w:id="56"/>
       <w:bookmarkEnd w:id="57"/>
+      <w:bookmarkEnd w:id="58"/>
     </w:p>
     <w:p>
       <w:r>
@@ -12787,13 +12855,13 @@
       <w:pPr>
         <w:pStyle w:val="Heading2"/>
       </w:pPr>
-      <w:bookmarkStart w:id="58" w:name="_Toc409935214"/>
-      <w:bookmarkStart w:id="59" w:name="_Toc283812357"/>
+      <w:bookmarkStart w:id="59" w:name="_Toc409935214"/>
+      <w:bookmarkStart w:id="60" w:name="_Toc283812357"/>
       <w:r>
         <w:t>Overview</w:t>
       </w:r>
-      <w:bookmarkEnd w:id="58"/>
       <w:bookmarkEnd w:id="59"/>
+      <w:bookmarkEnd w:id="60"/>
     </w:p>
     <w:p>
       <w:r>
@@ -12857,13 +12925,13 @@
       <w:pPr>
         <w:pStyle w:val="Heading2"/>
       </w:pPr>
-      <w:bookmarkStart w:id="60" w:name="_Toc409935215"/>
-      <w:bookmarkStart w:id="61" w:name="_Toc283812358"/>
+      <w:bookmarkStart w:id="61" w:name="_Toc409935215"/>
+      <w:bookmarkStart w:id="62" w:name="_Toc283812358"/>
       <w:r>
         <w:t>Purpose</w:t>
       </w:r>
-      <w:bookmarkEnd w:id="60"/>
       <w:bookmarkEnd w:id="61"/>
+      <w:bookmarkEnd w:id="62"/>
     </w:p>
     <w:p>
       <w:r>
@@ -12932,13 +13000,13 @@
       <w:pPr>
         <w:pStyle w:val="Heading2"/>
       </w:pPr>
-      <w:bookmarkStart w:id="62" w:name="_Toc409935216"/>
-      <w:bookmarkStart w:id="63" w:name="_Toc283812359"/>
+      <w:bookmarkStart w:id="63" w:name="_Toc409935216"/>
+      <w:bookmarkStart w:id="64" w:name="_Toc283812359"/>
       <w:r>
         <w:t>Feature: Suggested Music</w:t>
       </w:r>
-      <w:bookmarkEnd w:id="62"/>
       <w:bookmarkEnd w:id="63"/>
+      <w:bookmarkEnd w:id="64"/>
     </w:p>
     <w:p>
       <w:r>
@@ -13479,13 +13547,13 @@
       <w:pPr>
         <w:pStyle w:val="Heading2"/>
       </w:pPr>
-      <w:bookmarkStart w:id="64" w:name="_Toc409935217"/>
-      <w:bookmarkStart w:id="65" w:name="_Toc283812360"/>
+      <w:bookmarkStart w:id="65" w:name="_Toc409935217"/>
+      <w:bookmarkStart w:id="66" w:name="_Toc283812360"/>
       <w:r>
         <w:t>Feature: Shared Pictures</w:t>
       </w:r>
-      <w:bookmarkEnd w:id="64"/>
       <w:bookmarkEnd w:id="65"/>
+      <w:bookmarkEnd w:id="66"/>
     </w:p>
     <w:p>
       <w:r>
@@ -13952,45 +14020,45 @@
       <w:pPr>
         <w:pStyle w:val="Heading2"/>
       </w:pPr>
-      <w:bookmarkStart w:id="66" w:name="_Toc409935218"/>
-      <w:bookmarkStart w:id="67" w:name="_Toc283812361"/>
+      <w:bookmarkStart w:id="67" w:name="_Toc409935218"/>
+      <w:bookmarkStart w:id="68" w:name="_Toc283812361"/>
       <w:r>
         <w:t>Feature: Friend Finder</w:t>
       </w:r>
-      <w:bookmarkEnd w:id="66"/>
       <w:bookmarkEnd w:id="67"/>
+      <w:bookmarkEnd w:id="68"/>
     </w:p>
     <w:p>
       <w:pPr>
         <w:pStyle w:val="Heading2"/>
       </w:pPr>
-      <w:bookmarkStart w:id="68" w:name="_Toc409935219"/>
-      <w:bookmarkStart w:id="69" w:name="_Toc283812362"/>
+      <w:bookmarkStart w:id="69" w:name="_Toc409935219"/>
+      <w:bookmarkStart w:id="70" w:name="_Toc283812362"/>
       <w:r>
         <w:t>Other Features</w:t>
       </w:r>
-      <w:bookmarkEnd w:id="68"/>
       <w:bookmarkEnd w:id="69"/>
+      <w:bookmarkEnd w:id="70"/>
     </w:p>
     <w:p>
       <w:pPr>
         <w:pStyle w:val="Heading2"/>
       </w:pPr>
-      <w:bookmarkStart w:id="70" w:name="_Toc283812363"/>
+      <w:bookmarkStart w:id="71" w:name="_Toc283812363"/>
       <w:r>
         <w:t>Use Cases</w:t>
       </w:r>
-      <w:bookmarkEnd w:id="70"/>
+      <w:bookmarkEnd w:id="71"/>
     </w:p>
     <w:p>
       <w:pPr>
         <w:pStyle w:val="Heading3"/>
       </w:pPr>
-      <w:bookmarkStart w:id="71" w:name="_Toc283812364"/>
+      <w:bookmarkStart w:id="72" w:name="_Toc283812364"/>
       <w:r>
         <w:t>David</w:t>
       </w:r>
-      <w:bookmarkEnd w:id="71"/>
+      <w:bookmarkEnd w:id="72"/>
     </w:p>
     <w:p>
       <w:r>
@@ -14036,11 +14104,11 @@
       <w:pPr>
         <w:pStyle w:val="Heading3"/>
       </w:pPr>
-      <w:bookmarkStart w:id="72" w:name="_Toc283812365"/>
+      <w:bookmarkStart w:id="73" w:name="_Toc283812365"/>
       <w:r>
         <w:t>Lisa</w:t>
       </w:r>
-      <w:bookmarkEnd w:id="72"/>
+      <w:bookmarkEnd w:id="73"/>
     </w:p>
     <w:p>
       <w:r>
@@ -14081,8 +14149,6 @@
           </wp:inline>
         </w:drawing>
       </w:r>
-      <w:bookmarkStart w:id="73" w:name="_GoBack"/>
-      <w:bookmarkEnd w:id="73"/>
     </w:p>
     <w:p>
       <w:r>
@@ -24629,9 +24695,9 @@
     <dgm:cxn modelId="{E86C3086-4A04-A04F-91F9-4EB3D80DEDB9}" type="presOf" srcId="{4DD1E383-8184-064E-80A3-22E9ACF57649}" destId="{636A2BC7-EE4E-5F4F-A85D-FB3853214430}" srcOrd="0" destOrd="0" presId="urn:microsoft.com/office/officeart/2005/8/layout/process4"/>
     <dgm:cxn modelId="{F83AF34E-6887-4C45-AF0B-92F9E438B420}" type="presOf" srcId="{C99ED3DE-3DE0-0640-A824-11ED908823EF}" destId="{6AC3287D-AC3D-E546-91A2-4C62F3531A85}" srcOrd="0" destOrd="0" presId="urn:microsoft.com/office/officeart/2005/8/layout/process4"/>
     <dgm:cxn modelId="{2E3F5845-1A4D-1041-B24B-76D242768E46}" srcId="{A848C350-73AC-174C-998E-A48738894E81}" destId="{D85C68FA-9F89-6749-8FBE-EF5DB6313B03}" srcOrd="0" destOrd="0" parTransId="{A076CF28-3491-364F-BF81-7F547DFD7B53}" sibTransId="{7DFC8E9F-1B2D-6F45-9EDC-C13BC3EE86FE}"/>
+    <dgm:cxn modelId="{9A59B9F9-2A81-224C-B4D9-A948485B32B9}" type="presOf" srcId="{43F56106-6993-BC46-9FB9-5D9969E3605D}" destId="{AE266A88-E218-FB40-8595-E81D2E94549B}" srcOrd="0" destOrd="0" presId="urn:microsoft.com/office/officeart/2005/8/layout/process4"/>
+    <dgm:cxn modelId="{04C1CDB2-4DAF-5049-8714-BD673FD84B5C}" type="presOf" srcId="{A3FB8407-65F9-7E48-AD12-DAB956DDC820}" destId="{3C6D9ED7-0381-7847-8AC5-2487E4988F47}" srcOrd="0" destOrd="0" presId="urn:microsoft.com/office/officeart/2005/8/layout/process4"/>
     <dgm:cxn modelId="{BF1E3684-0916-C647-A42F-DAC201957BCC}" srcId="{43F56106-6993-BC46-9FB9-5D9969E3605D}" destId="{C99ED3DE-3DE0-0640-A824-11ED908823EF}" srcOrd="1" destOrd="0" parTransId="{7C101C8D-D326-5D44-B0EE-27377A67963F}" sibTransId="{74F0C11B-BCC8-254F-AE8F-DAFC1D0CDD85}"/>
-    <dgm:cxn modelId="{04C1CDB2-4DAF-5049-8714-BD673FD84B5C}" type="presOf" srcId="{A3FB8407-65F9-7E48-AD12-DAB956DDC820}" destId="{3C6D9ED7-0381-7847-8AC5-2487E4988F47}" srcOrd="0" destOrd="0" presId="urn:microsoft.com/office/officeart/2005/8/layout/process4"/>
-    <dgm:cxn modelId="{9A59B9F9-2A81-224C-B4D9-A948485B32B9}" type="presOf" srcId="{43F56106-6993-BC46-9FB9-5D9969E3605D}" destId="{AE266A88-E218-FB40-8595-E81D2E94549B}" srcOrd="0" destOrd="0" presId="urn:microsoft.com/office/officeart/2005/8/layout/process4"/>
     <dgm:cxn modelId="{7754018C-FDD8-264E-AD86-2CA4E91F778D}" type="presOf" srcId="{A848C350-73AC-174C-998E-A48738894E81}" destId="{0777EEA2-FCB1-534E-A078-19213F1F0F1F}" srcOrd="1" destOrd="0" presId="urn:microsoft.com/office/officeart/2005/8/layout/process4"/>
     <dgm:cxn modelId="{41D84404-A7E6-0048-B200-15BA0EF6CD81}" type="presOf" srcId="{A848C350-73AC-174C-998E-A48738894E81}" destId="{E651FA2A-A659-1047-BDAC-156674AFBE10}" srcOrd="0" destOrd="0" presId="urn:microsoft.com/office/officeart/2005/8/layout/process4"/>
     <dgm:cxn modelId="{A8D9CD74-B344-2A4D-A658-CB7EACC78E8E}" type="presParOf" srcId="{AE266A88-E218-FB40-8595-E81D2E94549B}" destId="{6DF1B85F-ABA8-F549-97EB-73EB609A5ABA}" srcOrd="0" destOrd="0" presId="urn:microsoft.com/office/officeart/2005/8/layout/process4"/>
@@ -25124,8 +25190,8 @@
     <dgm:cxn modelId="{69699662-E59B-BB4F-8E42-928F95C1C043}" type="presOf" srcId="{D85C68FA-9F89-6749-8FBE-EF5DB6313B03}" destId="{BC87A00E-5E58-D741-9ADF-D91E01919F2C}" srcOrd="0" destOrd="0" presId="urn:microsoft.com/office/officeart/2005/8/layout/process4"/>
     <dgm:cxn modelId="{BFEDBD23-C7FF-6C40-814A-3408265F2F7C}" type="presOf" srcId="{4DD1E383-8184-064E-80A3-22E9ACF57649}" destId="{D4299065-34A2-4040-8273-0EA965817507}" srcOrd="1" destOrd="0" presId="urn:microsoft.com/office/officeart/2005/8/layout/process4"/>
     <dgm:cxn modelId="{407FD7F5-76C1-C64C-A34E-9B5AF70FE458}" type="presOf" srcId="{43F56106-6993-BC46-9FB9-5D9969E3605D}" destId="{AE266A88-E218-FB40-8595-E81D2E94549B}" srcOrd="0" destOrd="0" presId="urn:microsoft.com/office/officeart/2005/8/layout/process4"/>
+    <dgm:cxn modelId="{7A43F0E1-5DE6-D84B-9EBE-B5577DB761D1}" srcId="{43F56106-6993-BC46-9FB9-5D9969E3605D}" destId="{4DD1E383-8184-064E-80A3-22E9ACF57649}" srcOrd="0" destOrd="0" parTransId="{713C3F45-E7F9-B94D-AC51-D9881DCCF7C6}" sibTransId="{D2F67351-1C49-4E4C-BAE6-1B5256A03B93}"/>
     <dgm:cxn modelId="{116D194D-BC68-F547-B81E-1D169559097A}" srcId="{43F56106-6993-BC46-9FB9-5D9969E3605D}" destId="{A3FB8407-65F9-7E48-AD12-DAB956DDC820}" srcOrd="3" destOrd="0" parTransId="{4EEBB7DB-3EDD-5D46-B105-2D7EFBD2E84B}" sibTransId="{F68DF87D-B394-3F44-A2F9-ADE6F92FE888}"/>
-    <dgm:cxn modelId="{7A43F0E1-5DE6-D84B-9EBE-B5577DB761D1}" srcId="{43F56106-6993-BC46-9FB9-5D9969E3605D}" destId="{4DD1E383-8184-064E-80A3-22E9ACF57649}" srcOrd="0" destOrd="0" parTransId="{713C3F45-E7F9-B94D-AC51-D9881DCCF7C6}" sibTransId="{D2F67351-1C49-4E4C-BAE6-1B5256A03B93}"/>
     <dgm:cxn modelId="{F2A10683-E7C4-E04F-90A9-844765E4BFF2}" type="presOf" srcId="{C99ED3DE-3DE0-0640-A824-11ED908823EF}" destId="{6AC3287D-AC3D-E546-91A2-4C62F3531A85}" srcOrd="0" destOrd="0" presId="urn:microsoft.com/office/officeart/2005/8/layout/process4"/>
     <dgm:cxn modelId="{BF1E3684-0916-C647-A42F-DAC201957BCC}" srcId="{43F56106-6993-BC46-9FB9-5D9969E3605D}" destId="{C99ED3DE-3DE0-0640-A824-11ED908823EF}" srcOrd="1" destOrd="0" parTransId="{7C101C8D-D326-5D44-B0EE-27377A67963F}" sibTransId="{74F0C11B-BCC8-254F-AE8F-DAFC1D0CDD85}"/>
     <dgm:cxn modelId="{2E3F5845-1A4D-1041-B24B-76D242768E46}" srcId="{A848C350-73AC-174C-998E-A48738894E81}" destId="{D85C68FA-9F89-6749-8FBE-EF5DB6313B03}" srcOrd="0" destOrd="0" parTransId="{A076CF28-3491-364F-BF81-7F547DFD7B53}" sibTransId="{7DFC8E9F-1B2D-6F45-9EDC-C13BC3EE86FE}"/>
@@ -25364,7 +25430,7 @@
         <a:p>
           <a:r>
             <a:rPr lang="en-US"/>
-            <a:t>Since LMA matched the suggestions to Lisa's favorite genre and music style, Lisa enjoyed the songs a lot</a:t>
+            <a:t>Gina is able to access the Security tab immediately, cuing her to the fact that the area was unsafe.</a:t>
           </a:r>
         </a:p>
       </dgm:t>
@@ -25893,32 +25959,32 @@
     </dgm:pt>
   </dgm:ptLst>
   <dgm:cxnLst>
+    <dgm:cxn modelId="{6BE2D3A0-E2B6-1D48-B865-EC5D01D77172}" type="presOf" srcId="{43F56106-6993-BC46-9FB9-5D9969E3605D}" destId="{AE266A88-E218-FB40-8595-E81D2E94549B}" srcOrd="0" destOrd="0" presId="urn:microsoft.com/office/officeart/2005/8/layout/process4"/>
+    <dgm:cxn modelId="{42321177-90CE-2B4A-808E-95940C4566A5}" type="presOf" srcId="{2A8E37E5-2623-754F-9487-251309EC2692}" destId="{59355309-3F16-9242-AE59-D922F478D701}" srcOrd="0" destOrd="0" presId="urn:microsoft.com/office/officeart/2005/8/layout/process4"/>
+    <dgm:cxn modelId="{3AAA1230-A644-7445-BD9D-3E6C136C681D}" type="presOf" srcId="{28C9C652-3DEB-604D-8D83-29C69EE02F53}" destId="{7D28B9FD-C5B2-124F-B2BB-ACC67DC89F9A}" srcOrd="1" destOrd="0" presId="urn:microsoft.com/office/officeart/2005/8/layout/process4"/>
+    <dgm:cxn modelId="{8EC3DE67-5E3C-2F4C-AF9A-D8CE51F1EC97}" type="presOf" srcId="{3EE1D1CA-19D9-D442-B209-DACC864FD9F9}" destId="{1E5014DF-CB82-5043-829A-D7796C5BEB2E}" srcOrd="0" destOrd="0" presId="urn:microsoft.com/office/officeart/2005/8/layout/process4"/>
+    <dgm:cxn modelId="{B64186BA-8D0A-A84F-B15F-32424DE4C3D9}" type="presOf" srcId="{06945C13-8426-8047-B445-1547F8569187}" destId="{FF3F33AF-672A-A645-83CE-97A35A70CF75}" srcOrd="0" destOrd="0" presId="urn:microsoft.com/office/officeart/2005/8/layout/process4"/>
+    <dgm:cxn modelId="{AA444107-10F4-2344-B6C3-0A342187C892}" type="presOf" srcId="{4B5455E9-8305-F04C-93E1-B3EAEC9080D2}" destId="{9DAFC5F7-9D09-4240-A0BB-F49329E20A80}" srcOrd="0" destOrd="0" presId="urn:microsoft.com/office/officeart/2005/8/layout/process4"/>
+    <dgm:cxn modelId="{C023400B-7FCF-7B43-9C8E-CEDC68EC9DEB}" type="presOf" srcId="{E9673DDC-363B-F749-A15C-2C26F270CD72}" destId="{F5A4117A-E8FC-C644-B2E8-67391227F823}" srcOrd="0" destOrd="0" presId="urn:microsoft.com/office/officeart/2005/8/layout/process4"/>
     <dgm:cxn modelId="{5C690076-A0A7-9F47-9DB0-D1DD39436391}" type="presOf" srcId="{74D1DE8B-681A-9140-8889-9C7FAE0092D3}" destId="{98AD7B90-F59F-2A43-9EA5-3037ED369B1A}" srcOrd="1" destOrd="0" presId="urn:microsoft.com/office/officeart/2005/8/layout/process4"/>
     <dgm:cxn modelId="{77CABE6A-1034-624E-B819-CEC865634F32}" type="presOf" srcId="{4B5455E9-8305-F04C-93E1-B3EAEC9080D2}" destId="{3D054760-ECD7-E944-985B-BFBA9C9921A1}" srcOrd="1" destOrd="0" presId="urn:microsoft.com/office/officeart/2005/8/layout/process4"/>
+    <dgm:cxn modelId="{B66C27AF-ADDC-2244-8597-46A30862F167}" type="presOf" srcId="{06945C13-8426-8047-B445-1547F8569187}" destId="{418281D2-16B8-2545-93A3-A820865F8783}" srcOrd="1" destOrd="0" presId="urn:microsoft.com/office/officeart/2005/8/layout/process4"/>
+    <dgm:cxn modelId="{FA6DDF1F-136E-174D-B43C-FA3E670C4C63}" type="presOf" srcId="{28D0AB2C-73AB-674F-AA32-F98E306EDD6C}" destId="{22D1AE5F-CE02-E643-ABDD-C14520AE815D}" srcOrd="0" destOrd="0" presId="urn:microsoft.com/office/officeart/2005/8/layout/process4"/>
+    <dgm:cxn modelId="{1A452AC7-89AF-D942-BCD3-B909E849C713}" srcId="{4B5455E9-8305-F04C-93E1-B3EAEC9080D2}" destId="{28D0AB2C-73AB-674F-AA32-F98E306EDD6C}" srcOrd="0" destOrd="0" parTransId="{D88AB490-7CBC-B148-9CE1-307DFC936ED0}" sibTransId="{ED3DFF8C-3400-1843-AB25-06D8E3E63680}"/>
+    <dgm:cxn modelId="{DCA13BE0-E470-044D-8227-BC87A6D33AE6}" srcId="{43F56106-6993-BC46-9FB9-5D9969E3605D}" destId="{28C9C652-3DEB-604D-8D83-29C69EE02F53}" srcOrd="1" destOrd="0" parTransId="{DC20F562-C2B1-1548-9848-0C38A43A6B8E}" sibTransId="{001560E1-87F4-6045-9EC5-2BC529ACE8C0}"/>
+    <dgm:cxn modelId="{0B10E2CE-59BA-5E40-8F6D-C06FA6B2B5C3}" type="presOf" srcId="{1A06A0D3-C3E4-421A-BDAD-FEB66A632C3E}" destId="{5B4C27F5-7530-4CAB-B6DD-71E6446DB468}" srcOrd="0" destOrd="0" presId="urn:microsoft.com/office/officeart/2005/8/layout/process4"/>
     <dgm:cxn modelId="{08BEB677-3C04-4B64-83F2-D576E59F84DD}" srcId="{06945C13-8426-8047-B445-1547F8569187}" destId="{1A06A0D3-C3E4-421A-BDAD-FEB66A632C3E}" srcOrd="0" destOrd="0" parTransId="{005C9129-648E-4FFE-A57B-7767423AA410}" sibTransId="{E70BDC6B-4BA3-4D6C-8F9C-5F9272BF9276}"/>
-    <dgm:cxn modelId="{0B10E2CE-59BA-5E40-8F6D-C06FA6B2B5C3}" type="presOf" srcId="{1A06A0D3-C3E4-421A-BDAD-FEB66A632C3E}" destId="{5B4C27F5-7530-4CAB-B6DD-71E6446DB468}" srcOrd="0" destOrd="0" presId="urn:microsoft.com/office/officeart/2005/8/layout/process4"/>
+    <dgm:cxn modelId="{1C66AF1B-5B07-3846-BEED-F68B7F70BF62}" srcId="{74D1DE8B-681A-9140-8889-9C7FAE0092D3}" destId="{E9673DDC-363B-F749-A15C-2C26F270CD72}" srcOrd="0" destOrd="0" parTransId="{485C70F6-509D-4E40-AE50-D6DB3E01E37C}" sibTransId="{4132F28F-B503-F846-84C0-606876F93A5F}"/>
+    <dgm:cxn modelId="{EEF480A7-745B-2441-979B-BBB06EA439A2}" srcId="{28C9C652-3DEB-604D-8D83-29C69EE02F53}" destId="{3EE1D1CA-19D9-D442-B209-DACC864FD9F9}" srcOrd="0" destOrd="0" parTransId="{ED0E53CD-27B7-154D-BD83-542051BDB89D}" sibTransId="{995C54FB-A784-C241-BEC2-36E4C1EE3A6E}"/>
+    <dgm:cxn modelId="{99481E67-41BA-5B49-BDEC-97C141967705}" type="presOf" srcId="{28C9C652-3DEB-604D-8D83-29C69EE02F53}" destId="{D7767325-E298-DC49-A583-24863C997AF4}" srcOrd="0" destOrd="0" presId="urn:microsoft.com/office/officeart/2005/8/layout/process4"/>
+    <dgm:cxn modelId="{4C4717C1-E069-5447-AA13-23D67AF571C3}" type="presOf" srcId="{A9E30A76-173B-B248-ADD6-C834BBDE504F}" destId="{F84059DE-1258-2548-B0A3-3CB963602B7E}" srcOrd="0" destOrd="0" presId="urn:microsoft.com/office/officeart/2005/8/layout/process4"/>
+    <dgm:cxn modelId="{08FDA075-C6F2-D64E-8D41-6C90F4693FB0}" srcId="{43F56106-6993-BC46-9FB9-5D9969E3605D}" destId="{4B5455E9-8305-F04C-93E1-B3EAEC9080D2}" srcOrd="3" destOrd="0" parTransId="{D1394364-ABE5-3A43-AC67-81F3477C9196}" sibTransId="{3FD7A408-B7FA-D548-9492-865547B797B4}"/>
+    <dgm:cxn modelId="{5AEFF654-B08D-5248-B3E9-72602B9A2CDA}" srcId="{43F56106-6993-BC46-9FB9-5D9969E3605D}" destId="{06945C13-8426-8047-B445-1547F8569187}" srcOrd="4" destOrd="0" parTransId="{D99053E3-E8F1-4449-99DD-9CE041E4D498}" sibTransId="{8192C01A-EA7F-4145-8FE2-ED85270CF59A}"/>
     <dgm:cxn modelId="{1F56E670-A0C1-F74A-81D1-6612D7825960}" type="presOf" srcId="{A9E30A76-173B-B248-ADD6-C834BBDE504F}" destId="{475439C2-69BD-8A4F-AE94-26027C0A6CDE}" srcOrd="1" destOrd="0" presId="urn:microsoft.com/office/officeart/2005/8/layout/process4"/>
-    <dgm:cxn modelId="{1A452AC7-89AF-D942-BCD3-B909E849C713}" srcId="{4B5455E9-8305-F04C-93E1-B3EAEC9080D2}" destId="{28D0AB2C-73AB-674F-AA32-F98E306EDD6C}" srcOrd="0" destOrd="0" parTransId="{D88AB490-7CBC-B148-9CE1-307DFC936ED0}" sibTransId="{ED3DFF8C-3400-1843-AB25-06D8E3E63680}"/>
-    <dgm:cxn modelId="{AA444107-10F4-2344-B6C3-0A342187C892}" type="presOf" srcId="{4B5455E9-8305-F04C-93E1-B3EAEC9080D2}" destId="{9DAFC5F7-9D09-4240-A0BB-F49329E20A80}" srcOrd="0" destOrd="0" presId="urn:microsoft.com/office/officeart/2005/8/layout/process4"/>
-    <dgm:cxn modelId="{B64186BA-8D0A-A84F-B15F-32424DE4C3D9}" type="presOf" srcId="{06945C13-8426-8047-B445-1547F8569187}" destId="{FF3F33AF-672A-A645-83CE-97A35A70CF75}" srcOrd="0" destOrd="0" presId="urn:microsoft.com/office/officeart/2005/8/layout/process4"/>
+    <dgm:cxn modelId="{5816BB38-C4BF-BE4F-90D8-8F9796DD2E84}" type="presOf" srcId="{74D1DE8B-681A-9140-8889-9C7FAE0092D3}" destId="{9F1ED16E-A31E-8741-9DE7-E598F665EA91}" srcOrd="0" destOrd="0" presId="urn:microsoft.com/office/officeart/2005/8/layout/process4"/>
+    <dgm:cxn modelId="{644EAEB4-89D3-214A-8301-E4533A816A1A}" srcId="{A9E30A76-173B-B248-ADD6-C834BBDE504F}" destId="{2A8E37E5-2623-754F-9487-251309EC2692}" srcOrd="0" destOrd="0" parTransId="{9C0F0392-21F4-8647-AC62-44F3FC76C199}" sibTransId="{0182D2FE-5DE5-8544-B272-708AED6E8950}"/>
+    <dgm:cxn modelId="{25951916-55CD-3D4F-B34B-810AFA8F86FD}" srcId="{43F56106-6993-BC46-9FB9-5D9969E3605D}" destId="{A9E30A76-173B-B248-ADD6-C834BBDE504F}" srcOrd="2" destOrd="0" parTransId="{EB60F527-17FE-064F-9F59-55066B419729}" sibTransId="{0B974DB8-3916-0042-9BCC-C5D35BAC10BE}"/>
     <dgm:cxn modelId="{58BCD0E1-0E32-CD40-A7CA-FC8F643576E0}" srcId="{43F56106-6993-BC46-9FB9-5D9969E3605D}" destId="{74D1DE8B-681A-9140-8889-9C7FAE0092D3}" srcOrd="0" destOrd="0" parTransId="{B121FB05-0ADB-6B4A-9B00-D8AE1AD45501}" sibTransId="{4EEFFA55-C2BD-8B46-A72B-6C9842A1F04E}"/>
-    <dgm:cxn modelId="{42321177-90CE-2B4A-808E-95940C4566A5}" type="presOf" srcId="{2A8E37E5-2623-754F-9487-251309EC2692}" destId="{59355309-3F16-9242-AE59-D922F478D701}" srcOrd="0" destOrd="0" presId="urn:microsoft.com/office/officeart/2005/8/layout/process4"/>
-    <dgm:cxn modelId="{5AEFF654-B08D-5248-B3E9-72602B9A2CDA}" srcId="{43F56106-6993-BC46-9FB9-5D9969E3605D}" destId="{06945C13-8426-8047-B445-1547F8569187}" srcOrd="4" destOrd="0" parTransId="{D99053E3-E8F1-4449-99DD-9CE041E4D498}" sibTransId="{8192C01A-EA7F-4145-8FE2-ED85270CF59A}"/>
-    <dgm:cxn modelId="{99481E67-41BA-5B49-BDEC-97C141967705}" type="presOf" srcId="{28C9C652-3DEB-604D-8D83-29C69EE02F53}" destId="{D7767325-E298-DC49-A583-24863C997AF4}" srcOrd="0" destOrd="0" presId="urn:microsoft.com/office/officeart/2005/8/layout/process4"/>
-    <dgm:cxn modelId="{C023400B-7FCF-7B43-9C8E-CEDC68EC9DEB}" type="presOf" srcId="{E9673DDC-363B-F749-A15C-2C26F270CD72}" destId="{F5A4117A-E8FC-C644-B2E8-67391227F823}" srcOrd="0" destOrd="0" presId="urn:microsoft.com/office/officeart/2005/8/layout/process4"/>
-    <dgm:cxn modelId="{3AAA1230-A644-7445-BD9D-3E6C136C681D}" type="presOf" srcId="{28C9C652-3DEB-604D-8D83-29C69EE02F53}" destId="{7D28B9FD-C5B2-124F-B2BB-ACC67DC89F9A}" srcOrd="1" destOrd="0" presId="urn:microsoft.com/office/officeart/2005/8/layout/process4"/>
-    <dgm:cxn modelId="{6BE2D3A0-E2B6-1D48-B865-EC5D01D77172}" type="presOf" srcId="{43F56106-6993-BC46-9FB9-5D9969E3605D}" destId="{AE266A88-E218-FB40-8595-E81D2E94549B}" srcOrd="0" destOrd="0" presId="urn:microsoft.com/office/officeart/2005/8/layout/process4"/>
-    <dgm:cxn modelId="{1C66AF1B-5B07-3846-BEED-F68B7F70BF62}" srcId="{74D1DE8B-681A-9140-8889-9C7FAE0092D3}" destId="{E9673DDC-363B-F749-A15C-2C26F270CD72}" srcOrd="0" destOrd="0" parTransId="{485C70F6-509D-4E40-AE50-D6DB3E01E37C}" sibTransId="{4132F28F-B503-F846-84C0-606876F93A5F}"/>
-    <dgm:cxn modelId="{25951916-55CD-3D4F-B34B-810AFA8F86FD}" srcId="{43F56106-6993-BC46-9FB9-5D9969E3605D}" destId="{A9E30A76-173B-B248-ADD6-C834BBDE504F}" srcOrd="2" destOrd="0" parTransId="{EB60F527-17FE-064F-9F59-55066B419729}" sibTransId="{0B974DB8-3916-0042-9BCC-C5D35BAC10BE}"/>
-    <dgm:cxn modelId="{8EC3DE67-5E3C-2F4C-AF9A-D8CE51F1EC97}" type="presOf" srcId="{3EE1D1CA-19D9-D442-B209-DACC864FD9F9}" destId="{1E5014DF-CB82-5043-829A-D7796C5BEB2E}" srcOrd="0" destOrd="0" presId="urn:microsoft.com/office/officeart/2005/8/layout/process4"/>
-    <dgm:cxn modelId="{5816BB38-C4BF-BE4F-90D8-8F9796DD2E84}" type="presOf" srcId="{74D1DE8B-681A-9140-8889-9C7FAE0092D3}" destId="{9F1ED16E-A31E-8741-9DE7-E598F665EA91}" srcOrd="0" destOrd="0" presId="urn:microsoft.com/office/officeart/2005/8/layout/process4"/>
-    <dgm:cxn modelId="{08FDA075-C6F2-D64E-8D41-6C90F4693FB0}" srcId="{43F56106-6993-BC46-9FB9-5D9969E3605D}" destId="{4B5455E9-8305-F04C-93E1-B3EAEC9080D2}" srcOrd="3" destOrd="0" parTransId="{D1394364-ABE5-3A43-AC67-81F3477C9196}" sibTransId="{3FD7A408-B7FA-D548-9492-865547B797B4}"/>
-    <dgm:cxn modelId="{EEF480A7-745B-2441-979B-BBB06EA439A2}" srcId="{28C9C652-3DEB-604D-8D83-29C69EE02F53}" destId="{3EE1D1CA-19D9-D442-B209-DACC864FD9F9}" srcOrd="0" destOrd="0" parTransId="{ED0E53CD-27B7-154D-BD83-542051BDB89D}" sibTransId="{995C54FB-A784-C241-BEC2-36E4C1EE3A6E}"/>
-    <dgm:cxn modelId="{DCA13BE0-E470-044D-8227-BC87A6D33AE6}" srcId="{43F56106-6993-BC46-9FB9-5D9969E3605D}" destId="{28C9C652-3DEB-604D-8D83-29C69EE02F53}" srcOrd="1" destOrd="0" parTransId="{DC20F562-C2B1-1548-9848-0C38A43A6B8E}" sibTransId="{001560E1-87F4-6045-9EC5-2BC529ACE8C0}"/>
-    <dgm:cxn modelId="{FA6DDF1F-136E-174D-B43C-FA3E670C4C63}" type="presOf" srcId="{28D0AB2C-73AB-674F-AA32-F98E306EDD6C}" destId="{22D1AE5F-CE02-E643-ABDD-C14520AE815D}" srcOrd="0" destOrd="0" presId="urn:microsoft.com/office/officeart/2005/8/layout/process4"/>
-    <dgm:cxn modelId="{644EAEB4-89D3-214A-8301-E4533A816A1A}" srcId="{A9E30A76-173B-B248-ADD6-C834BBDE504F}" destId="{2A8E37E5-2623-754F-9487-251309EC2692}" srcOrd="0" destOrd="0" parTransId="{9C0F0392-21F4-8647-AC62-44F3FC76C199}" sibTransId="{0182D2FE-5DE5-8544-B272-708AED6E8950}"/>
-    <dgm:cxn modelId="{B66C27AF-ADDC-2244-8597-46A30862F167}" type="presOf" srcId="{06945C13-8426-8047-B445-1547F8569187}" destId="{418281D2-16B8-2545-93A3-A820865F8783}" srcOrd="1" destOrd="0" presId="urn:microsoft.com/office/officeart/2005/8/layout/process4"/>
-    <dgm:cxn modelId="{4C4717C1-E069-5447-AA13-23D67AF571C3}" type="presOf" srcId="{A9E30A76-173B-B248-ADD6-C834BBDE504F}" destId="{F84059DE-1258-2548-B0A3-3CB963602B7E}" srcOrd="0" destOrd="0" presId="urn:microsoft.com/office/officeart/2005/8/layout/process4"/>
     <dgm:cxn modelId="{EBCA4541-97C2-9646-ABAB-ABFDE7672547}" type="presParOf" srcId="{AE266A88-E218-FB40-8595-E81D2E94549B}" destId="{B9B1C9BB-E42B-8542-9BAE-7FD2B102F79B}" srcOrd="0" destOrd="0" presId="urn:microsoft.com/office/officeart/2005/8/layout/process4"/>
     <dgm:cxn modelId="{C65A4C04-2565-FC4C-A3A8-6B541912374D}" type="presParOf" srcId="{B9B1C9BB-E42B-8542-9BAE-7FD2B102F79B}" destId="{FF3F33AF-672A-A645-83CE-97A35A70CF75}" srcOrd="0" destOrd="0" presId="urn:microsoft.com/office/officeart/2005/8/layout/process4"/>
     <dgm:cxn modelId="{8AFAADC1-E109-5445-AC97-12BA22BEFA38}" type="presParOf" srcId="{B9B1C9BB-E42B-8542-9BAE-7FD2B102F79B}" destId="{418281D2-16B8-2545-93A3-A820865F8783}" srcOrd="1" destOrd="0" presId="urn:microsoft.com/office/officeart/2005/8/layout/process4"/>
@@ -26697,8 +26763,8 @@
     <dgm:cxn modelId="{BBAB3DB0-B3D4-334D-A2BF-55B109B6F33F}" type="presOf" srcId="{28C9C652-3DEB-604D-8D83-29C69EE02F53}" destId="{D7767325-E298-DC49-A583-24863C997AF4}" srcOrd="0" destOrd="0" presId="urn:microsoft.com/office/officeart/2005/8/layout/process4"/>
     <dgm:cxn modelId="{631A6FAF-FD69-0343-9439-500A57403DA2}" type="presOf" srcId="{28D0AB2C-73AB-674F-AA32-F98E306EDD6C}" destId="{22D1AE5F-CE02-E643-ABDD-C14520AE815D}" srcOrd="0" destOrd="0" presId="urn:microsoft.com/office/officeart/2005/8/layout/process4"/>
     <dgm:cxn modelId="{D236A28C-4311-7C4C-965C-03456F026AD2}" type="presOf" srcId="{4B5455E9-8305-F04C-93E1-B3EAEC9080D2}" destId="{3D054760-ECD7-E944-985B-BFBA9C9921A1}" srcOrd="1" destOrd="0" presId="urn:microsoft.com/office/officeart/2005/8/layout/process4"/>
+    <dgm:cxn modelId="{71A58C36-D051-E14C-BB74-02BA69380B0A}" type="presOf" srcId="{74D1DE8B-681A-9140-8889-9C7FAE0092D3}" destId="{98AD7B90-F59F-2A43-9EA5-3037ED369B1A}" srcOrd="1" destOrd="0" presId="urn:microsoft.com/office/officeart/2005/8/layout/process4"/>
     <dgm:cxn modelId="{1A452AC7-89AF-D942-BCD3-B909E849C713}" srcId="{4B5455E9-8305-F04C-93E1-B3EAEC9080D2}" destId="{28D0AB2C-73AB-674F-AA32-F98E306EDD6C}" srcOrd="0" destOrd="0" parTransId="{D88AB490-7CBC-B148-9CE1-307DFC936ED0}" sibTransId="{ED3DFF8C-3400-1843-AB25-06D8E3E63680}"/>
-    <dgm:cxn modelId="{71A58C36-D051-E14C-BB74-02BA69380B0A}" type="presOf" srcId="{74D1DE8B-681A-9140-8889-9C7FAE0092D3}" destId="{98AD7B90-F59F-2A43-9EA5-3037ED369B1A}" srcOrd="1" destOrd="0" presId="urn:microsoft.com/office/officeart/2005/8/layout/process4"/>
     <dgm:cxn modelId="{58BCD0E1-0E32-CD40-A7CA-FC8F643576E0}" srcId="{43F56106-6993-BC46-9FB9-5D9969E3605D}" destId="{74D1DE8B-681A-9140-8889-9C7FAE0092D3}" srcOrd="0" destOrd="0" parTransId="{B121FB05-0ADB-6B4A-9B00-D8AE1AD45501}" sibTransId="{4EEFFA55-C2BD-8B46-A72B-6C9842A1F04E}"/>
     <dgm:cxn modelId="{C503F4E5-C9BC-DA43-AB4F-6EAAFF67CA10}" type="presOf" srcId="{E9673DDC-363B-F749-A15C-2C26F270CD72}" destId="{F5A4117A-E8FC-C644-B2E8-67391227F823}" srcOrd="0" destOrd="0" presId="urn:microsoft.com/office/officeart/2005/8/layout/process4"/>
     <dgm:cxn modelId="{B2B2AB6F-3003-B643-A841-892E7BEC4CF8}" type="presOf" srcId="{3EE1D1CA-19D9-D442-B209-DACC864FD9F9}" destId="{1E5014DF-CB82-5043-829A-D7796C5BEB2E}" srcOrd="0" destOrd="0" presId="urn:microsoft.com/office/officeart/2005/8/layout/process4"/>
@@ -27519,32 +27585,32 @@
     </dgm:pt>
   </dgm:ptLst>
   <dgm:cxnLst>
+    <dgm:cxn modelId="{DC9C3E9F-80C7-5A4D-BD3B-4D3263824D2E}" type="presOf" srcId="{28D0AB2C-73AB-674F-AA32-F98E306EDD6C}" destId="{22D1AE5F-CE02-E643-ABDD-C14520AE815D}" srcOrd="0" destOrd="0" presId="urn:microsoft.com/office/officeart/2005/8/layout/process4"/>
+    <dgm:cxn modelId="{5CCC45BB-9B25-0642-AF6F-92ADBE632298}" type="presOf" srcId="{06945C13-8426-8047-B445-1547F8569187}" destId="{418281D2-16B8-2545-93A3-A820865F8783}" srcOrd="1" destOrd="0" presId="urn:microsoft.com/office/officeart/2005/8/layout/process4"/>
+    <dgm:cxn modelId="{0E855EE6-2391-EB45-99E4-58A7E375B643}" type="presOf" srcId="{4B5455E9-8305-F04C-93E1-B3EAEC9080D2}" destId="{9DAFC5F7-9D09-4240-A0BB-F49329E20A80}" srcOrd="0" destOrd="0" presId="urn:microsoft.com/office/officeart/2005/8/layout/process4"/>
+    <dgm:cxn modelId="{57780A4B-0046-CA47-8F52-4FC74846AA2C}" type="presOf" srcId="{74D1DE8B-681A-9140-8889-9C7FAE0092D3}" destId="{9F1ED16E-A31E-8741-9DE7-E598F665EA91}" srcOrd="0" destOrd="0" presId="urn:microsoft.com/office/officeart/2005/8/layout/process4"/>
+    <dgm:cxn modelId="{A9E2DC66-B2E6-C342-A2C6-6D584AEBA360}" type="presOf" srcId="{E9673DDC-363B-F749-A15C-2C26F270CD72}" destId="{F5A4117A-E8FC-C644-B2E8-67391227F823}" srcOrd="0" destOrd="0" presId="urn:microsoft.com/office/officeart/2005/8/layout/process4"/>
+    <dgm:cxn modelId="{365A261C-0C96-9049-B443-3993DC2DDB28}" type="presOf" srcId="{A9E30A76-173B-B248-ADD6-C834BBDE504F}" destId="{475439C2-69BD-8A4F-AE94-26027C0A6CDE}" srcOrd="1" destOrd="0" presId="urn:microsoft.com/office/officeart/2005/8/layout/process4"/>
+    <dgm:cxn modelId="{5189D5F2-4B00-E845-92A7-CA645C0B576A}" type="presOf" srcId="{28C9C652-3DEB-604D-8D83-29C69EE02F53}" destId="{D7767325-E298-DC49-A583-24863C997AF4}" srcOrd="0" destOrd="0" presId="urn:microsoft.com/office/officeart/2005/8/layout/process4"/>
+    <dgm:cxn modelId="{1A452AC7-89AF-D942-BCD3-B909E849C713}" srcId="{4B5455E9-8305-F04C-93E1-B3EAEC9080D2}" destId="{28D0AB2C-73AB-674F-AA32-F98E306EDD6C}" srcOrd="0" destOrd="0" parTransId="{D88AB490-7CBC-B148-9CE1-307DFC936ED0}" sibTransId="{ED3DFF8C-3400-1843-AB25-06D8E3E63680}"/>
+    <dgm:cxn modelId="{2FDF6374-E35A-354F-B1AF-347799409225}" type="presOf" srcId="{28C9C652-3DEB-604D-8D83-29C69EE02F53}" destId="{7D28B9FD-C5B2-124F-B2BB-ACC67DC89F9A}" srcOrd="1" destOrd="0" presId="urn:microsoft.com/office/officeart/2005/8/layout/process4"/>
+    <dgm:cxn modelId="{DCA13BE0-E470-044D-8227-BC87A6D33AE6}" srcId="{43F56106-6993-BC46-9FB9-5D9969E3605D}" destId="{28C9C652-3DEB-604D-8D83-29C69EE02F53}" srcOrd="1" destOrd="0" parTransId="{DC20F562-C2B1-1548-9848-0C38A43A6B8E}" sibTransId="{001560E1-87F4-6045-9EC5-2BC529ACE8C0}"/>
+    <dgm:cxn modelId="{08BEB677-3C04-4B64-83F2-D576E59F84DD}" srcId="{06945C13-8426-8047-B445-1547F8569187}" destId="{1A06A0D3-C3E4-421A-BDAD-FEB66A632C3E}" srcOrd="0" destOrd="0" parTransId="{005C9129-648E-4FFE-A57B-7767423AA410}" sibTransId="{E70BDC6B-4BA3-4D6C-8F9C-5F9272BF9276}"/>
+    <dgm:cxn modelId="{FC9DC695-9CBE-F547-8509-72A284368EB1}" type="presOf" srcId="{43F56106-6993-BC46-9FB9-5D9969E3605D}" destId="{AE266A88-E218-FB40-8595-E81D2E94549B}" srcOrd="0" destOrd="0" presId="urn:microsoft.com/office/officeart/2005/8/layout/process4"/>
+    <dgm:cxn modelId="{1C66AF1B-5B07-3846-BEED-F68B7F70BF62}" srcId="{74D1DE8B-681A-9140-8889-9C7FAE0092D3}" destId="{E9673DDC-363B-F749-A15C-2C26F270CD72}" srcOrd="0" destOrd="0" parTransId="{485C70F6-509D-4E40-AE50-D6DB3E01E37C}" sibTransId="{4132F28F-B503-F846-84C0-606876F93A5F}"/>
+    <dgm:cxn modelId="{D104B667-1323-754C-8394-F0606B8A200B}" type="presOf" srcId="{3EE1D1CA-19D9-D442-B209-DACC864FD9F9}" destId="{1E5014DF-CB82-5043-829A-D7796C5BEB2E}" srcOrd="0" destOrd="0" presId="urn:microsoft.com/office/officeart/2005/8/layout/process4"/>
+    <dgm:cxn modelId="{4BD9887E-3D53-BC47-9B5B-52E006D23A84}" type="presOf" srcId="{2A8E37E5-2623-754F-9487-251309EC2692}" destId="{59355309-3F16-9242-AE59-D922F478D701}" srcOrd="0" destOrd="0" presId="urn:microsoft.com/office/officeart/2005/8/layout/process4"/>
+    <dgm:cxn modelId="{EEF480A7-745B-2441-979B-BBB06EA439A2}" srcId="{28C9C652-3DEB-604D-8D83-29C69EE02F53}" destId="{3EE1D1CA-19D9-D442-B209-DACC864FD9F9}" srcOrd="0" destOrd="0" parTransId="{ED0E53CD-27B7-154D-BD83-542051BDB89D}" sibTransId="{995C54FB-A784-C241-BEC2-36E4C1EE3A6E}"/>
     <dgm:cxn modelId="{9A01FED0-E311-E14F-A968-FA493BCD1F62}" type="presOf" srcId="{74D1DE8B-681A-9140-8889-9C7FAE0092D3}" destId="{98AD7B90-F59F-2A43-9EA5-3037ED369B1A}" srcOrd="1" destOrd="0" presId="urn:microsoft.com/office/officeart/2005/8/layout/process4"/>
-    <dgm:cxn modelId="{08BEB677-3C04-4B64-83F2-D576E59F84DD}" srcId="{06945C13-8426-8047-B445-1547F8569187}" destId="{1A06A0D3-C3E4-421A-BDAD-FEB66A632C3E}" srcOrd="0" destOrd="0" parTransId="{005C9129-648E-4FFE-A57B-7767423AA410}" sibTransId="{E70BDC6B-4BA3-4D6C-8F9C-5F9272BF9276}"/>
-    <dgm:cxn modelId="{365A261C-0C96-9049-B443-3993DC2DDB28}" type="presOf" srcId="{A9E30A76-173B-B248-ADD6-C834BBDE504F}" destId="{475439C2-69BD-8A4F-AE94-26027C0A6CDE}" srcOrd="1" destOrd="0" presId="urn:microsoft.com/office/officeart/2005/8/layout/process4"/>
-    <dgm:cxn modelId="{FC9DC695-9CBE-F547-8509-72A284368EB1}" type="presOf" srcId="{43F56106-6993-BC46-9FB9-5D9969E3605D}" destId="{AE266A88-E218-FB40-8595-E81D2E94549B}" srcOrd="0" destOrd="0" presId="urn:microsoft.com/office/officeart/2005/8/layout/process4"/>
-    <dgm:cxn modelId="{57780A4B-0046-CA47-8F52-4FC74846AA2C}" type="presOf" srcId="{74D1DE8B-681A-9140-8889-9C7FAE0092D3}" destId="{9F1ED16E-A31E-8741-9DE7-E598F665EA91}" srcOrd="0" destOrd="0" presId="urn:microsoft.com/office/officeart/2005/8/layout/process4"/>
-    <dgm:cxn modelId="{1A452AC7-89AF-D942-BCD3-B909E849C713}" srcId="{4B5455E9-8305-F04C-93E1-B3EAEC9080D2}" destId="{28D0AB2C-73AB-674F-AA32-F98E306EDD6C}" srcOrd="0" destOrd="0" parTransId="{D88AB490-7CBC-B148-9CE1-307DFC936ED0}" sibTransId="{ED3DFF8C-3400-1843-AB25-06D8E3E63680}"/>
-    <dgm:cxn modelId="{D104B667-1323-754C-8394-F0606B8A200B}" type="presOf" srcId="{3EE1D1CA-19D9-D442-B209-DACC864FD9F9}" destId="{1E5014DF-CB82-5043-829A-D7796C5BEB2E}" srcOrd="0" destOrd="0" presId="urn:microsoft.com/office/officeart/2005/8/layout/process4"/>
     <dgm:cxn modelId="{2A4A2539-7AE5-B447-99FB-454556F0EA69}" type="presOf" srcId="{1A06A0D3-C3E4-421A-BDAD-FEB66A632C3E}" destId="{5B4C27F5-7530-4CAB-B6DD-71E6446DB468}" srcOrd="0" destOrd="0" presId="urn:microsoft.com/office/officeart/2005/8/layout/process4"/>
-    <dgm:cxn modelId="{58BCD0E1-0E32-CD40-A7CA-FC8F643576E0}" srcId="{43F56106-6993-BC46-9FB9-5D9969E3605D}" destId="{74D1DE8B-681A-9140-8889-9C7FAE0092D3}" srcOrd="0" destOrd="0" parTransId="{B121FB05-0ADB-6B4A-9B00-D8AE1AD45501}" sibTransId="{4EEFFA55-C2BD-8B46-A72B-6C9842A1F04E}"/>
+    <dgm:cxn modelId="{E8A6AD20-0E03-3B44-9BC5-E20F1626296E}" type="presOf" srcId="{4B5455E9-8305-F04C-93E1-B3EAEC9080D2}" destId="{3D054760-ECD7-E944-985B-BFBA9C9921A1}" srcOrd="1" destOrd="0" presId="urn:microsoft.com/office/officeart/2005/8/layout/process4"/>
+    <dgm:cxn modelId="{08FDA075-C6F2-D64E-8D41-6C90F4693FB0}" srcId="{43F56106-6993-BC46-9FB9-5D9969E3605D}" destId="{4B5455E9-8305-F04C-93E1-B3EAEC9080D2}" srcOrd="3" destOrd="0" parTransId="{D1394364-ABE5-3A43-AC67-81F3477C9196}" sibTransId="{3FD7A408-B7FA-D548-9492-865547B797B4}"/>
     <dgm:cxn modelId="{2B030E4A-6735-4C4B-8719-EE63EC54C28B}" type="presOf" srcId="{A9E30A76-173B-B248-ADD6-C834BBDE504F}" destId="{F84059DE-1258-2548-B0A3-3CB963602B7E}" srcOrd="0" destOrd="0" presId="urn:microsoft.com/office/officeart/2005/8/layout/process4"/>
     <dgm:cxn modelId="{5AEFF654-B08D-5248-B3E9-72602B9A2CDA}" srcId="{43F56106-6993-BC46-9FB9-5D9969E3605D}" destId="{06945C13-8426-8047-B445-1547F8569187}" srcOrd="4" destOrd="0" parTransId="{D99053E3-E8F1-4449-99DD-9CE041E4D498}" sibTransId="{8192C01A-EA7F-4145-8FE2-ED85270CF59A}"/>
-    <dgm:cxn modelId="{E8A6AD20-0E03-3B44-9BC5-E20F1626296E}" type="presOf" srcId="{4B5455E9-8305-F04C-93E1-B3EAEC9080D2}" destId="{3D054760-ECD7-E944-985B-BFBA9C9921A1}" srcOrd="1" destOrd="0" presId="urn:microsoft.com/office/officeart/2005/8/layout/process4"/>
-    <dgm:cxn modelId="{1C66AF1B-5B07-3846-BEED-F68B7F70BF62}" srcId="{74D1DE8B-681A-9140-8889-9C7FAE0092D3}" destId="{E9673DDC-363B-F749-A15C-2C26F270CD72}" srcOrd="0" destOrd="0" parTransId="{485C70F6-509D-4E40-AE50-D6DB3E01E37C}" sibTransId="{4132F28F-B503-F846-84C0-606876F93A5F}"/>
+    <dgm:cxn modelId="{644EAEB4-89D3-214A-8301-E4533A816A1A}" srcId="{A9E30A76-173B-B248-ADD6-C834BBDE504F}" destId="{2A8E37E5-2623-754F-9487-251309EC2692}" srcOrd="0" destOrd="0" parTransId="{9C0F0392-21F4-8647-AC62-44F3FC76C199}" sibTransId="{0182D2FE-5DE5-8544-B272-708AED6E8950}"/>
     <dgm:cxn modelId="{E124670F-302F-A54E-B28E-6EB1C5970271}" type="presOf" srcId="{06945C13-8426-8047-B445-1547F8569187}" destId="{FF3F33AF-672A-A645-83CE-97A35A70CF75}" srcOrd="0" destOrd="0" presId="urn:microsoft.com/office/officeart/2005/8/layout/process4"/>
     <dgm:cxn modelId="{25951916-55CD-3D4F-B34B-810AFA8F86FD}" srcId="{43F56106-6993-BC46-9FB9-5D9969E3605D}" destId="{A9E30A76-173B-B248-ADD6-C834BBDE504F}" srcOrd="2" destOrd="0" parTransId="{EB60F527-17FE-064F-9F59-55066B419729}" sibTransId="{0B974DB8-3916-0042-9BCC-C5D35BAC10BE}"/>
-    <dgm:cxn modelId="{4BD9887E-3D53-BC47-9B5B-52E006D23A84}" type="presOf" srcId="{2A8E37E5-2623-754F-9487-251309EC2692}" destId="{59355309-3F16-9242-AE59-D922F478D701}" srcOrd="0" destOrd="0" presId="urn:microsoft.com/office/officeart/2005/8/layout/process4"/>
-    <dgm:cxn modelId="{08FDA075-C6F2-D64E-8D41-6C90F4693FB0}" srcId="{43F56106-6993-BC46-9FB9-5D9969E3605D}" destId="{4B5455E9-8305-F04C-93E1-B3EAEC9080D2}" srcOrd="3" destOrd="0" parTransId="{D1394364-ABE5-3A43-AC67-81F3477C9196}" sibTransId="{3FD7A408-B7FA-D548-9492-865547B797B4}"/>
-    <dgm:cxn modelId="{EEF480A7-745B-2441-979B-BBB06EA439A2}" srcId="{28C9C652-3DEB-604D-8D83-29C69EE02F53}" destId="{3EE1D1CA-19D9-D442-B209-DACC864FD9F9}" srcOrd="0" destOrd="0" parTransId="{ED0E53CD-27B7-154D-BD83-542051BDB89D}" sibTransId="{995C54FB-A784-C241-BEC2-36E4C1EE3A6E}"/>
-    <dgm:cxn modelId="{DCA13BE0-E470-044D-8227-BC87A6D33AE6}" srcId="{43F56106-6993-BC46-9FB9-5D9969E3605D}" destId="{28C9C652-3DEB-604D-8D83-29C69EE02F53}" srcOrd="1" destOrd="0" parTransId="{DC20F562-C2B1-1548-9848-0C38A43A6B8E}" sibTransId="{001560E1-87F4-6045-9EC5-2BC529ACE8C0}"/>
-    <dgm:cxn modelId="{0E855EE6-2391-EB45-99E4-58A7E375B643}" type="presOf" srcId="{4B5455E9-8305-F04C-93E1-B3EAEC9080D2}" destId="{9DAFC5F7-9D09-4240-A0BB-F49329E20A80}" srcOrd="0" destOrd="0" presId="urn:microsoft.com/office/officeart/2005/8/layout/process4"/>
-    <dgm:cxn modelId="{DC9C3E9F-80C7-5A4D-BD3B-4D3263824D2E}" type="presOf" srcId="{28D0AB2C-73AB-674F-AA32-F98E306EDD6C}" destId="{22D1AE5F-CE02-E643-ABDD-C14520AE815D}" srcOrd="0" destOrd="0" presId="urn:microsoft.com/office/officeart/2005/8/layout/process4"/>
-    <dgm:cxn modelId="{644EAEB4-89D3-214A-8301-E4533A816A1A}" srcId="{A9E30A76-173B-B248-ADD6-C834BBDE504F}" destId="{2A8E37E5-2623-754F-9487-251309EC2692}" srcOrd="0" destOrd="0" parTransId="{9C0F0392-21F4-8647-AC62-44F3FC76C199}" sibTransId="{0182D2FE-5DE5-8544-B272-708AED6E8950}"/>
-    <dgm:cxn modelId="{5CCC45BB-9B25-0642-AF6F-92ADBE632298}" type="presOf" srcId="{06945C13-8426-8047-B445-1547F8569187}" destId="{418281D2-16B8-2545-93A3-A820865F8783}" srcOrd="1" destOrd="0" presId="urn:microsoft.com/office/officeart/2005/8/layout/process4"/>
-    <dgm:cxn modelId="{5189D5F2-4B00-E845-92A7-CA645C0B576A}" type="presOf" srcId="{28C9C652-3DEB-604D-8D83-29C69EE02F53}" destId="{D7767325-E298-DC49-A583-24863C997AF4}" srcOrd="0" destOrd="0" presId="urn:microsoft.com/office/officeart/2005/8/layout/process4"/>
-    <dgm:cxn modelId="{2FDF6374-E35A-354F-B1AF-347799409225}" type="presOf" srcId="{28C9C652-3DEB-604D-8D83-29C69EE02F53}" destId="{7D28B9FD-C5B2-124F-B2BB-ACC67DC89F9A}" srcOrd="1" destOrd="0" presId="urn:microsoft.com/office/officeart/2005/8/layout/process4"/>
-    <dgm:cxn modelId="{A9E2DC66-B2E6-C342-A2C6-6D584AEBA360}" type="presOf" srcId="{E9673DDC-363B-F749-A15C-2C26F270CD72}" destId="{F5A4117A-E8FC-C644-B2E8-67391227F823}" srcOrd="0" destOrd="0" presId="urn:microsoft.com/office/officeart/2005/8/layout/process4"/>
+    <dgm:cxn modelId="{58BCD0E1-0E32-CD40-A7CA-FC8F643576E0}" srcId="{43F56106-6993-BC46-9FB9-5D9969E3605D}" destId="{74D1DE8B-681A-9140-8889-9C7FAE0092D3}" srcOrd="0" destOrd="0" parTransId="{B121FB05-0ADB-6B4A-9B00-D8AE1AD45501}" sibTransId="{4EEFFA55-C2BD-8B46-A72B-6C9842A1F04E}"/>
     <dgm:cxn modelId="{39962538-6463-6944-9CBF-8F9B6C97D930}" type="presParOf" srcId="{AE266A88-E218-FB40-8595-E81D2E94549B}" destId="{B9B1C9BB-E42B-8542-9BAE-7FD2B102F79B}" srcOrd="0" destOrd="0" presId="urn:microsoft.com/office/officeart/2005/8/layout/process4"/>
     <dgm:cxn modelId="{C2574AD8-5527-8C4E-9B6B-58872553B5CB}" type="presParOf" srcId="{B9B1C9BB-E42B-8542-9BAE-7FD2B102F79B}" destId="{FF3F33AF-672A-A645-83CE-97A35A70CF75}" srcOrd="0" destOrd="0" presId="urn:microsoft.com/office/officeart/2005/8/layout/process4"/>
     <dgm:cxn modelId="{CB7730F3-F059-F949-94E1-883428DFDF48}" type="presParOf" srcId="{B9B1C9BB-E42B-8542-9BAE-7FD2B102F79B}" destId="{418281D2-16B8-2545-93A3-A820865F8783}" srcOrd="1" destOrd="0" presId="urn:microsoft.com/office/officeart/2005/8/layout/process4"/>
@@ -28321,8 +28387,8 @@
     <dgm:cxn modelId="{20EFDEAF-30B3-0F44-9366-BFC136DC298A}" type="presOf" srcId="{2A8E37E5-2623-754F-9487-251309EC2692}" destId="{59355309-3F16-9242-AE59-D922F478D701}" srcOrd="0" destOrd="0" presId="urn:microsoft.com/office/officeart/2005/8/layout/process4"/>
     <dgm:cxn modelId="{08BEB677-3C04-4B64-83F2-D576E59F84DD}" srcId="{06945C13-8426-8047-B445-1547F8569187}" destId="{1A06A0D3-C3E4-421A-BDAD-FEB66A632C3E}" srcOrd="0" destOrd="0" parTransId="{005C9129-648E-4FFE-A57B-7767423AA410}" sibTransId="{E70BDC6B-4BA3-4D6C-8F9C-5F9272BF9276}"/>
     <dgm:cxn modelId="{2677A664-A54D-2240-9D3A-98EFECA4980A}" type="presOf" srcId="{74D1DE8B-681A-9140-8889-9C7FAE0092D3}" destId="{98AD7B90-F59F-2A43-9EA5-3037ED369B1A}" srcOrd="1" destOrd="0" presId="urn:microsoft.com/office/officeart/2005/8/layout/process4"/>
+    <dgm:cxn modelId="{9435AB5C-1541-8C43-92EC-3F60F0CD441D}" type="presOf" srcId="{43F56106-6993-BC46-9FB9-5D9969E3605D}" destId="{AE266A88-E218-FB40-8595-E81D2E94549B}" srcOrd="0" destOrd="0" presId="urn:microsoft.com/office/officeart/2005/8/layout/process4"/>
     <dgm:cxn modelId="{10FD2BD0-136B-C041-BA92-3AA63169D021}" type="presOf" srcId="{28D0AB2C-73AB-674F-AA32-F98E306EDD6C}" destId="{22D1AE5F-CE02-E643-ABDD-C14520AE815D}" srcOrd="0" destOrd="0" presId="urn:microsoft.com/office/officeart/2005/8/layout/process4"/>
-    <dgm:cxn modelId="{9435AB5C-1541-8C43-92EC-3F60F0CD441D}" type="presOf" srcId="{43F56106-6993-BC46-9FB9-5D9969E3605D}" destId="{AE266A88-E218-FB40-8595-E81D2E94549B}" srcOrd="0" destOrd="0" presId="urn:microsoft.com/office/officeart/2005/8/layout/process4"/>
     <dgm:cxn modelId="{C997D3A9-0C1D-1D49-9584-780DBCDDF8D6}" type="presOf" srcId="{06945C13-8426-8047-B445-1547F8569187}" destId="{FF3F33AF-672A-A645-83CE-97A35A70CF75}" srcOrd="0" destOrd="0" presId="urn:microsoft.com/office/officeart/2005/8/layout/process4"/>
     <dgm:cxn modelId="{1A452AC7-89AF-D942-BCD3-B909E849C713}" srcId="{4B5455E9-8305-F04C-93E1-B3EAEC9080D2}" destId="{28D0AB2C-73AB-674F-AA32-F98E306EDD6C}" srcOrd="0" destOrd="0" parTransId="{D88AB490-7CBC-B148-9CE1-307DFC936ED0}" sibTransId="{ED3DFF8C-3400-1843-AB25-06D8E3E63680}"/>
     <dgm:cxn modelId="{58BCD0E1-0E32-CD40-A7CA-FC8F643576E0}" srcId="{43F56106-6993-BC46-9FB9-5D9969E3605D}" destId="{74D1DE8B-681A-9140-8889-9C7FAE0092D3}" srcOrd="0" destOrd="0" parTransId="{B121FB05-0ADB-6B4A-9B00-D8AE1AD45501}" sibTransId="{4EEFFA55-C2BD-8B46-A72B-6C9842A1F04E}"/>
@@ -28336,8 +28402,8 @@
     <dgm:cxn modelId="{08FDA075-C6F2-D64E-8D41-6C90F4693FB0}" srcId="{43F56106-6993-BC46-9FB9-5D9969E3605D}" destId="{4B5455E9-8305-F04C-93E1-B3EAEC9080D2}" srcOrd="3" destOrd="0" parTransId="{D1394364-ABE5-3A43-AC67-81F3477C9196}" sibTransId="{3FD7A408-B7FA-D548-9492-865547B797B4}"/>
     <dgm:cxn modelId="{270C5D1F-39C0-2646-9330-F00429480D58}" type="presOf" srcId="{A9E30A76-173B-B248-ADD6-C834BBDE504F}" destId="{475439C2-69BD-8A4F-AE94-26027C0A6CDE}" srcOrd="1" destOrd="0" presId="urn:microsoft.com/office/officeart/2005/8/layout/process4"/>
     <dgm:cxn modelId="{EEF480A7-745B-2441-979B-BBB06EA439A2}" srcId="{28C9C652-3DEB-604D-8D83-29C69EE02F53}" destId="{3EE1D1CA-19D9-D442-B209-DACC864FD9F9}" srcOrd="0" destOrd="0" parTransId="{ED0E53CD-27B7-154D-BD83-542051BDB89D}" sibTransId="{995C54FB-A784-C241-BEC2-36E4C1EE3A6E}"/>
+    <dgm:cxn modelId="{C78E7D54-5DBB-294E-A620-95B20CB860AD}" type="presOf" srcId="{3EE1D1CA-19D9-D442-B209-DACC864FD9F9}" destId="{1E5014DF-CB82-5043-829A-D7796C5BEB2E}" srcOrd="0" destOrd="0" presId="urn:microsoft.com/office/officeart/2005/8/layout/process4"/>
     <dgm:cxn modelId="{DCA13BE0-E470-044D-8227-BC87A6D33AE6}" srcId="{43F56106-6993-BC46-9FB9-5D9969E3605D}" destId="{28C9C652-3DEB-604D-8D83-29C69EE02F53}" srcOrd="1" destOrd="0" parTransId="{DC20F562-C2B1-1548-9848-0C38A43A6B8E}" sibTransId="{001560E1-87F4-6045-9EC5-2BC529ACE8C0}"/>
-    <dgm:cxn modelId="{C78E7D54-5DBB-294E-A620-95B20CB860AD}" type="presOf" srcId="{3EE1D1CA-19D9-D442-B209-DACC864FD9F9}" destId="{1E5014DF-CB82-5043-829A-D7796C5BEB2E}" srcOrd="0" destOrd="0" presId="urn:microsoft.com/office/officeart/2005/8/layout/process4"/>
     <dgm:cxn modelId="{644EAEB4-89D3-214A-8301-E4533A816A1A}" srcId="{A9E30A76-173B-B248-ADD6-C834BBDE504F}" destId="{2A8E37E5-2623-754F-9487-251309EC2692}" srcOrd="0" destOrd="0" parTransId="{9C0F0392-21F4-8647-AC62-44F3FC76C199}" sibTransId="{0182D2FE-5DE5-8544-B272-708AED6E8950}"/>
     <dgm:cxn modelId="{A98C95FD-D2EE-B34E-B89D-FDF6DB5606BC}" type="presOf" srcId="{1A06A0D3-C3E4-421A-BDAD-FEB66A632C3E}" destId="{5B4C27F5-7530-4CAB-B6DD-71E6446DB468}" srcOrd="0" destOrd="0" presId="urn:microsoft.com/office/officeart/2005/8/layout/process4"/>
     <dgm:cxn modelId="{FE6BA075-A242-E840-9763-1CD7450A881A}" type="presOf" srcId="{28C9C652-3DEB-604D-8D83-29C69EE02F53}" destId="{D7767325-E298-DC49-A583-24863C997AF4}" srcOrd="0" destOrd="0" presId="urn:microsoft.com/office/officeart/2005/8/layout/process4"/>
@@ -28398,8 +28464,8 @@
       </dsp:nvSpPr>
       <dsp:spPr>
         <a:xfrm>
-          <a:off x="0" y="6300891"/>
-          <a:ext cx="6286500" cy="1378481"/>
+          <a:off x="0" y="6315051"/>
+          <a:ext cx="4727448" cy="1381578"/>
         </a:xfrm>
         <a:prstGeom prst="rect">
           <a:avLst/>
@@ -28440,12 +28506,12 @@
         </a:fontRef>
       </dsp:style>
       <dsp:txBody>
-        <a:bodyPr spcFirstLastPara="0" vert="horz" wrap="square" lIns="135128" tIns="135128" rIns="135128" bIns="135128" numCol="1" spcCol="1270" anchor="ctr" anchorCtr="0">
+        <a:bodyPr spcFirstLastPara="0" vert="horz" wrap="square" lIns="120904" tIns="120904" rIns="120904" bIns="120904" numCol="1" spcCol="1270" anchor="ctr" anchorCtr="0">
           <a:noAutofit/>
         </a:bodyPr>
         <a:lstStyle/>
         <a:p>
-          <a:pPr lvl="0" algn="ctr" defTabSz="844550">
+          <a:pPr lvl="0" algn="ctr" defTabSz="755650">
             <a:lnSpc>
               <a:spcPct val="90000"/>
             </a:lnSpc>
@@ -28457,14 +28523,14 @@
             </a:spcAft>
           </a:pPr>
           <a:r>
-            <a:rPr lang="en-US" sz="1900" kern="1200"/>
+            <a:rPr lang="en-US" sz="1700" kern="1200"/>
             <a:t>John decides to go to "The Beef Stew"</a:t>
           </a:r>
         </a:p>
       </dsp:txBody>
       <dsp:txXfrm>
-        <a:off x="0" y="6300891"/>
-        <a:ext cx="6286500" cy="744379"/>
+        <a:off x="0" y="6315051"/>
+        <a:ext cx="4727448" cy="746052"/>
       </dsp:txXfrm>
     </dsp:sp>
     <dsp:sp modelId="{E035DBB8-2371-FC42-8B0C-4C2408DCDB20}">
@@ -28474,8 +28540,8 @@
       </dsp:nvSpPr>
       <dsp:spPr>
         <a:xfrm>
-          <a:off x="0" y="7017701"/>
-          <a:ext cx="6286500" cy="634101"/>
+          <a:off x="0" y="7033472"/>
+          <a:ext cx="4727448" cy="635526"/>
         </a:xfrm>
         <a:prstGeom prst="rect">
           <a:avLst/>
@@ -28518,12 +28584,12 @@
         <a:fontRef idx="minor"/>
       </dsp:style>
       <dsp:txBody>
-        <a:bodyPr spcFirstLastPara="0" vert="horz" wrap="square" lIns="135128" tIns="24130" rIns="135128" bIns="24130" numCol="1" spcCol="1270" anchor="ctr" anchorCtr="0">
+        <a:bodyPr spcFirstLastPara="0" vert="horz" wrap="square" lIns="99568" tIns="17780" rIns="99568" bIns="17780" numCol="1" spcCol="1270" anchor="ctr" anchorCtr="0">
           <a:noAutofit/>
         </a:bodyPr>
         <a:lstStyle/>
         <a:p>
-          <a:pPr lvl="0" algn="ctr" defTabSz="844550">
+          <a:pPr lvl="0" algn="ctr" defTabSz="622300">
             <a:lnSpc>
               <a:spcPct val="90000"/>
             </a:lnSpc>
@@ -28535,14 +28601,14 @@
             </a:spcAft>
           </a:pPr>
           <a:r>
-            <a:rPr lang="en-US" sz="1900" kern="1200"/>
+            <a:rPr lang="en-US" sz="1400" kern="1200"/>
             <a:t>LMA records this decision in the background as information that could be used in the future.</a:t>
           </a:r>
         </a:p>
       </dsp:txBody>
       <dsp:txXfrm>
-        <a:off x="0" y="7017701"/>
-        <a:ext cx="6286500" cy="634101"/>
+        <a:off x="0" y="7033472"/>
+        <a:ext cx="4727448" cy="635526"/>
       </dsp:txXfrm>
     </dsp:sp>
     <dsp:sp modelId="{475439C2-69BD-8A4F-AE94-26027C0A6CDE}">
@@ -28552,8 +28618,8 @@
       </dsp:nvSpPr>
       <dsp:spPr>
         <a:xfrm rot="10800000">
-          <a:off x="0" y="4201464"/>
-          <a:ext cx="6286500" cy="2120103"/>
+          <a:off x="0" y="4210906"/>
+          <a:ext cx="4727448" cy="2124868"/>
         </a:xfrm>
         <a:prstGeom prst="upArrowCallout">
           <a:avLst/>
@@ -28594,12 +28660,12 @@
         </a:fontRef>
       </dsp:style>
       <dsp:txBody>
-        <a:bodyPr spcFirstLastPara="0" vert="horz" wrap="square" lIns="135128" tIns="135128" rIns="135128" bIns="135128" numCol="1" spcCol="1270" anchor="ctr" anchorCtr="0">
+        <a:bodyPr spcFirstLastPara="0" vert="horz" wrap="square" lIns="120904" tIns="120904" rIns="120904" bIns="120904" numCol="1" spcCol="1270" anchor="ctr" anchorCtr="0">
           <a:noAutofit/>
         </a:bodyPr>
         <a:lstStyle/>
         <a:p>
-          <a:pPr lvl="0" algn="ctr" defTabSz="844550">
+          <a:pPr lvl="0" algn="ctr" defTabSz="755650">
             <a:lnSpc>
               <a:spcPct val="90000"/>
             </a:lnSpc>
@@ -28611,14 +28677,14 @@
             </a:spcAft>
           </a:pPr>
           <a:r>
-            <a:rPr lang="en-US" sz="1900" kern="1200"/>
+            <a:rPr lang="en-US" sz="1700" kern="1200"/>
             <a:t>John passes "The Beef Stew"</a:t>
           </a:r>
         </a:p>
       </dsp:txBody>
       <dsp:txXfrm rot="-10800000">
-        <a:off x="0" y="4201464"/>
-        <a:ext cx="6286500" cy="744156"/>
+        <a:off x="0" y="4210906"/>
+        <a:ext cx="4727448" cy="745828"/>
       </dsp:txXfrm>
     </dsp:sp>
     <dsp:sp modelId="{59355309-3F16-9242-AE59-D922F478D701}">
@@ -28628,8 +28694,8 @@
       </dsp:nvSpPr>
       <dsp:spPr>
         <a:xfrm>
-          <a:off x="0" y="4945621"/>
-          <a:ext cx="6286500" cy="633911"/>
+          <a:off x="0" y="4956735"/>
+          <a:ext cx="4727448" cy="635335"/>
         </a:xfrm>
         <a:prstGeom prst="rect">
           <a:avLst/>
@@ -28672,12 +28738,12 @@
         <a:fontRef idx="minor"/>
       </dsp:style>
       <dsp:txBody>
-        <a:bodyPr spcFirstLastPara="0" vert="horz" wrap="square" lIns="135128" tIns="24130" rIns="135128" bIns="24130" numCol="1" spcCol="1270" anchor="ctr" anchorCtr="0">
+        <a:bodyPr spcFirstLastPara="0" vert="horz" wrap="square" lIns="99568" tIns="17780" rIns="99568" bIns="17780" numCol="1" spcCol="1270" anchor="ctr" anchorCtr="0">
           <a:noAutofit/>
         </a:bodyPr>
         <a:lstStyle/>
         <a:p>
-          <a:pPr lvl="0" algn="ctr" defTabSz="844550">
+          <a:pPr lvl="0" algn="ctr" defTabSz="622300">
             <a:lnSpc>
               <a:spcPct val="90000"/>
             </a:lnSpc>
@@ -28689,14 +28755,14 @@
             </a:spcAft>
           </a:pPr>
           <a:r>
-            <a:rPr lang="en-US" sz="1900" kern="1200"/>
+            <a:rPr lang="en-US" sz="1400" kern="1200"/>
             <a:t>LMA picks up "The Beef Stew" as a potential restaurant that John would like and shows it as as push notification.</a:t>
           </a:r>
         </a:p>
       </dsp:txBody>
       <dsp:txXfrm>
-        <a:off x="0" y="4945621"/>
-        <a:ext cx="6286500" cy="633911"/>
+        <a:off x="0" y="4956735"/>
+        <a:ext cx="4727448" cy="635335"/>
       </dsp:txXfrm>
     </dsp:sp>
     <dsp:sp modelId="{7D28B9FD-C5B2-124F-B2BB-ACC67DC89F9A}">
@@ -28706,8 +28772,8 @@
       </dsp:nvSpPr>
       <dsp:spPr>
         <a:xfrm rot="10800000">
-          <a:off x="0" y="2102038"/>
-          <a:ext cx="6286500" cy="2120103"/>
+          <a:off x="0" y="2106762"/>
+          <a:ext cx="4727448" cy="2124868"/>
         </a:xfrm>
         <a:prstGeom prst="upArrowCallout">
           <a:avLst/>
@@ -28748,12 +28814,12 @@
         </a:fontRef>
       </dsp:style>
       <dsp:txBody>
-        <a:bodyPr spcFirstLastPara="0" vert="horz" wrap="square" lIns="135128" tIns="135128" rIns="135128" bIns="135128" numCol="1" spcCol="1270" anchor="ctr" anchorCtr="0">
+        <a:bodyPr spcFirstLastPara="0" vert="horz" wrap="square" lIns="120904" tIns="120904" rIns="120904" bIns="120904" numCol="1" spcCol="1270" anchor="ctr" anchorCtr="0">
           <a:noAutofit/>
         </a:bodyPr>
         <a:lstStyle/>
         <a:p>
-          <a:pPr lvl="0" algn="ctr" defTabSz="844550">
+          <a:pPr lvl="0" algn="ctr" defTabSz="755650">
             <a:lnSpc>
               <a:spcPct val="90000"/>
             </a:lnSpc>
@@ -28765,14 +28831,14 @@
             </a:spcAft>
           </a:pPr>
           <a:r>
-            <a:rPr lang="en-US" sz="1900" kern="1200"/>
+            <a:rPr lang="en-US" sz="1700" kern="1200"/>
             <a:t>John starts his trip</a:t>
           </a:r>
         </a:p>
       </dsp:txBody>
       <dsp:txXfrm rot="-10800000">
-        <a:off x="0" y="2102038"/>
-        <a:ext cx="6286500" cy="744156"/>
+        <a:off x="0" y="2106762"/>
+        <a:ext cx="4727448" cy="745828"/>
       </dsp:txXfrm>
     </dsp:sp>
     <dsp:sp modelId="{1E5014DF-CB82-5043-829A-D7796C5BEB2E}">
@@ -28782,8 +28848,8 @@
       </dsp:nvSpPr>
       <dsp:spPr>
         <a:xfrm>
-          <a:off x="0" y="2846194"/>
-          <a:ext cx="6286500" cy="633911"/>
+          <a:off x="0" y="2852590"/>
+          <a:ext cx="4727448" cy="635335"/>
         </a:xfrm>
         <a:prstGeom prst="rect">
           <a:avLst/>
@@ -28826,12 +28892,12 @@
         <a:fontRef idx="minor"/>
       </dsp:style>
       <dsp:txBody>
-        <a:bodyPr spcFirstLastPara="0" vert="horz" wrap="square" lIns="135128" tIns="24130" rIns="135128" bIns="24130" numCol="1" spcCol="1270" anchor="ctr" anchorCtr="0">
+        <a:bodyPr spcFirstLastPara="0" vert="horz" wrap="square" lIns="99568" tIns="17780" rIns="99568" bIns="17780" numCol="1" spcCol="1270" anchor="ctr" anchorCtr="0">
           <a:noAutofit/>
         </a:bodyPr>
         <a:lstStyle/>
         <a:p>
-          <a:pPr lvl="0" algn="ctr" defTabSz="844550">
+          <a:pPr lvl="0" algn="ctr" defTabSz="622300">
             <a:lnSpc>
               <a:spcPct val="90000"/>
             </a:lnSpc>
@@ -28843,14 +28909,14 @@
             </a:spcAft>
           </a:pPr>
           <a:r>
-            <a:rPr lang="en-US" sz="1900" kern="1200"/>
+            <a:rPr lang="en-US" sz="1400" kern="1200"/>
             <a:t>LMA begins to track locations around him and look for places he would like.</a:t>
           </a:r>
         </a:p>
       </dsp:txBody>
       <dsp:txXfrm>
-        <a:off x="0" y="2846194"/>
-        <a:ext cx="6286500" cy="633911"/>
+        <a:off x="0" y="2852590"/>
+        <a:ext cx="4727448" cy="635335"/>
       </dsp:txXfrm>
     </dsp:sp>
     <dsp:sp modelId="{98AD7B90-F59F-2A43-9EA5-3037ED369B1A}">
@@ -28860,8 +28926,8 @@
       </dsp:nvSpPr>
       <dsp:spPr>
         <a:xfrm rot="10800000">
-          <a:off x="0" y="2611"/>
-          <a:ext cx="6286500" cy="2120103"/>
+          <a:off x="0" y="2617"/>
+          <a:ext cx="4727448" cy="2124868"/>
         </a:xfrm>
         <a:prstGeom prst="upArrowCallout">
           <a:avLst/>
@@ -28902,12 +28968,12 @@
         </a:fontRef>
       </dsp:style>
       <dsp:txBody>
-        <a:bodyPr spcFirstLastPara="0" vert="horz" wrap="square" lIns="135128" tIns="135128" rIns="135128" bIns="135128" numCol="1" spcCol="1270" anchor="ctr" anchorCtr="0">
+        <a:bodyPr spcFirstLastPara="0" vert="horz" wrap="square" lIns="120904" tIns="120904" rIns="120904" bIns="120904" numCol="1" spcCol="1270" anchor="ctr" anchorCtr="0">
           <a:noAutofit/>
         </a:bodyPr>
         <a:lstStyle/>
         <a:p>
-          <a:pPr lvl="0" algn="ctr" defTabSz="844550">
+          <a:pPr lvl="0" algn="ctr" defTabSz="755650">
             <a:lnSpc>
               <a:spcPct val="90000"/>
             </a:lnSpc>
@@ -28919,14 +28985,14 @@
             </a:spcAft>
           </a:pPr>
           <a:r>
-            <a:rPr lang="en-US" sz="1900" kern="1200"/>
+            <a:rPr lang="en-US" sz="1700" kern="1200"/>
             <a:t>John decides to travel to Stanford and inputs it into LMA</a:t>
           </a:r>
         </a:p>
       </dsp:txBody>
       <dsp:txXfrm rot="-10800000">
-        <a:off x="0" y="2611"/>
-        <a:ext cx="6286500" cy="744156"/>
+        <a:off x="0" y="2617"/>
+        <a:ext cx="4727448" cy="745828"/>
       </dsp:txXfrm>
     </dsp:sp>
     <dsp:sp modelId="{F5A4117A-E8FC-C644-B2E8-67391227F823}">
@@ -28936,8 +29002,8 @@
       </dsp:nvSpPr>
       <dsp:spPr>
         <a:xfrm>
-          <a:off x="0" y="746768"/>
-          <a:ext cx="6286500" cy="633911"/>
+          <a:off x="0" y="748446"/>
+          <a:ext cx="4727448" cy="635335"/>
         </a:xfrm>
         <a:prstGeom prst="rect">
           <a:avLst/>
@@ -28980,12 +29046,12 @@
         <a:fontRef idx="minor"/>
       </dsp:style>
       <dsp:txBody>
-        <a:bodyPr spcFirstLastPara="0" vert="horz" wrap="square" lIns="135128" tIns="24130" rIns="135128" bIns="24130" numCol="1" spcCol="1270" anchor="ctr" anchorCtr="0">
+        <a:bodyPr spcFirstLastPara="0" vert="horz" wrap="square" lIns="99568" tIns="17780" rIns="99568" bIns="17780" numCol="1" spcCol="1270" anchor="ctr" anchorCtr="0">
           <a:noAutofit/>
         </a:bodyPr>
         <a:lstStyle/>
         <a:p>
-          <a:pPr lvl="0" algn="ctr" defTabSz="844550">
+          <a:pPr lvl="0" algn="ctr" defTabSz="622300">
             <a:lnSpc>
               <a:spcPct val="90000"/>
             </a:lnSpc>
@@ -28997,14 +29063,14 @@
             </a:spcAft>
           </a:pPr>
           <a:r>
-            <a:rPr lang="en-US" sz="1900" kern="1200"/>
+            <a:rPr lang="en-US" sz="1400" kern="1200"/>
             <a:t>LMA looks up options for autocompleted destination and returns "Stanford University".</a:t>
           </a:r>
         </a:p>
       </dsp:txBody>
       <dsp:txXfrm>
-        <a:off x="0" y="746768"/>
-        <a:ext cx="6286500" cy="633911"/>
+        <a:off x="0" y="748446"/>
+        <a:ext cx="4727448" cy="635335"/>
       </dsp:txXfrm>
     </dsp:sp>
   </dsp:spTree>
@@ -29026,8 +29092,8 @@
       </dsp:nvSpPr>
       <dsp:spPr>
         <a:xfrm>
-          <a:off x="0" y="6207140"/>
-          <a:ext cx="4800600" cy="1357970"/>
+          <a:off x="0" y="6315051"/>
+          <a:ext cx="4727448" cy="1381578"/>
         </a:xfrm>
         <a:prstGeom prst="rect">
           <a:avLst/>
@@ -29091,8 +29157,8 @@
         </a:p>
       </dsp:txBody>
       <dsp:txXfrm>
-        <a:off x="0" y="6207140"/>
-        <a:ext cx="4800600" cy="1357970"/>
+        <a:off x="0" y="6315051"/>
+        <a:ext cx="4727448" cy="1381578"/>
       </dsp:txXfrm>
     </dsp:sp>
     <dsp:sp modelId="{0777EEA2-FCB1-534E-A078-19213F1F0F1F}">
@@ -29102,8 +29168,8 @@
       </dsp:nvSpPr>
       <dsp:spPr>
         <a:xfrm rot="10800000">
-          <a:off x="0" y="4138951"/>
-          <a:ext cx="4800600" cy="2088558"/>
+          <a:off x="0" y="4210906"/>
+          <a:ext cx="4727448" cy="2124868"/>
         </a:xfrm>
         <a:prstGeom prst="upArrowCallout">
           <a:avLst/>
@@ -29167,8 +29233,8 @@
         </a:p>
       </dsp:txBody>
       <dsp:txXfrm rot="-10800000">
-        <a:off x="0" y="4138951"/>
-        <a:ext cx="4800600" cy="733084"/>
+        <a:off x="0" y="4210906"/>
+        <a:ext cx="4727448" cy="745828"/>
       </dsp:txXfrm>
     </dsp:sp>
     <dsp:sp modelId="{BC87A00E-5E58-D741-9ADF-D91E01919F2C}">
@@ -29178,8 +29244,8 @@
       </dsp:nvSpPr>
       <dsp:spPr>
         <a:xfrm>
-          <a:off x="0" y="4872035"/>
-          <a:ext cx="4800600" cy="624479"/>
+          <a:off x="0" y="4956735"/>
+          <a:ext cx="4727448" cy="635335"/>
         </a:xfrm>
         <a:prstGeom prst="rect">
           <a:avLst/>
@@ -29245,8 +29311,8 @@
         </a:p>
       </dsp:txBody>
       <dsp:txXfrm>
-        <a:off x="0" y="4872035"/>
-        <a:ext cx="4800600" cy="624479"/>
+        <a:off x="0" y="4956735"/>
+        <a:ext cx="4727448" cy="635335"/>
       </dsp:txXfrm>
     </dsp:sp>
     <dsp:sp modelId="{79CB3C70-8221-DC48-A0CA-4A011F6D3D18}">
@@ -29256,8 +29322,8 @@
       </dsp:nvSpPr>
       <dsp:spPr>
         <a:xfrm rot="10800000">
-          <a:off x="0" y="2070762"/>
-          <a:ext cx="4800600" cy="2088558"/>
+          <a:off x="0" y="2106762"/>
+          <a:ext cx="4727448" cy="2124868"/>
         </a:xfrm>
         <a:prstGeom prst="upArrowCallout">
           <a:avLst/>
@@ -29321,8 +29387,8 @@
         </a:p>
       </dsp:txBody>
       <dsp:txXfrm rot="-10800000">
-        <a:off x="0" y="2070762"/>
-        <a:ext cx="4800600" cy="733084"/>
+        <a:off x="0" y="2106762"/>
+        <a:ext cx="4727448" cy="745828"/>
       </dsp:txXfrm>
     </dsp:sp>
     <dsp:sp modelId="{0A3B01EF-6F5D-4149-A8E1-BF2ABA123F5C}">
@@ -29332,8 +29398,8 @@
       </dsp:nvSpPr>
       <dsp:spPr>
         <a:xfrm>
-          <a:off x="0" y="2803846"/>
-          <a:ext cx="4800600" cy="624479"/>
+          <a:off x="0" y="2852590"/>
+          <a:ext cx="4727448" cy="635335"/>
         </a:xfrm>
         <a:prstGeom prst="rect">
           <a:avLst/>
@@ -29399,8 +29465,8 @@
         </a:p>
       </dsp:txBody>
       <dsp:txXfrm>
-        <a:off x="0" y="2803846"/>
-        <a:ext cx="4800600" cy="624479"/>
+        <a:off x="0" y="2852590"/>
+        <a:ext cx="4727448" cy="635335"/>
       </dsp:txXfrm>
     </dsp:sp>
     <dsp:sp modelId="{D4299065-34A2-4040-8273-0EA965817507}">
@@ -29410,8 +29476,8 @@
       </dsp:nvSpPr>
       <dsp:spPr>
         <a:xfrm rot="10800000">
-          <a:off x="0" y="2572"/>
-          <a:ext cx="4800600" cy="2088558"/>
+          <a:off x="0" y="2617"/>
+          <a:ext cx="4727448" cy="2124868"/>
         </a:xfrm>
         <a:prstGeom prst="upArrowCallout">
           <a:avLst/>
@@ -29475,8 +29541,8 @@
         </a:p>
       </dsp:txBody>
       <dsp:txXfrm rot="-10800000">
-        <a:off x="0" y="2572"/>
-        <a:ext cx="4800600" cy="733084"/>
+        <a:off x="0" y="2617"/>
+        <a:ext cx="4727448" cy="745828"/>
       </dsp:txXfrm>
     </dsp:sp>
     <dsp:sp modelId="{F870BC36-A0D5-084B-A664-A0BBA5A87F17}">
@@ -29486,8 +29552,8 @@
       </dsp:nvSpPr>
       <dsp:spPr>
         <a:xfrm>
-          <a:off x="0" y="735656"/>
-          <a:ext cx="4800600" cy="624479"/>
+          <a:off x="0" y="748446"/>
+          <a:ext cx="4727448" cy="635335"/>
         </a:xfrm>
         <a:prstGeom prst="rect">
           <a:avLst/>
@@ -29553,8 +29619,8 @@
         </a:p>
       </dsp:txBody>
       <dsp:txXfrm>
-        <a:off x="0" y="735656"/>
-        <a:ext cx="4800600" cy="624479"/>
+        <a:off x="0" y="748446"/>
+        <a:ext cx="4727448" cy="635335"/>
       </dsp:txXfrm>
     </dsp:sp>
   </dsp:spTree>
@@ -29576,8 +29642,8 @@
       </dsp:nvSpPr>
       <dsp:spPr>
         <a:xfrm>
-          <a:off x="0" y="6375052"/>
-          <a:ext cx="5143500" cy="1394705"/>
+          <a:off x="0" y="6465052"/>
+          <a:ext cx="4727448" cy="1414395"/>
         </a:xfrm>
         <a:prstGeom prst="rect">
           <a:avLst/>
@@ -29618,12 +29684,12 @@
         </a:fontRef>
       </dsp:style>
       <dsp:txBody>
-        <a:bodyPr spcFirstLastPara="0" vert="horz" wrap="square" lIns="120904" tIns="120904" rIns="120904" bIns="120904" numCol="1" spcCol="1270" anchor="ctr" anchorCtr="0">
+        <a:bodyPr spcFirstLastPara="0" vert="horz" wrap="square" lIns="128016" tIns="128016" rIns="128016" bIns="128016" numCol="1" spcCol="1270" anchor="ctr" anchorCtr="0">
           <a:noAutofit/>
         </a:bodyPr>
         <a:lstStyle/>
         <a:p>
-          <a:pPr lvl="0" algn="ctr" defTabSz="755650">
+          <a:pPr lvl="0" algn="ctr" defTabSz="800100">
             <a:lnSpc>
               <a:spcPct val="90000"/>
             </a:lnSpc>
@@ -29635,14 +29701,14 @@
             </a:spcAft>
           </a:pPr>
           <a:r>
-            <a:rPr lang="en-US" sz="1700" kern="1200"/>
+            <a:rPr lang="en-US" sz="1800" kern="1200"/>
             <a:t>Jordan looks at the list (of a few options) and selects the only one that makes sense.</a:t>
           </a:r>
         </a:p>
       </dsp:txBody>
       <dsp:txXfrm>
-        <a:off x="0" y="6375052"/>
-        <a:ext cx="5143500" cy="1394705"/>
+        <a:off x="0" y="6465052"/>
+        <a:ext cx="4727448" cy="1414395"/>
       </dsp:txXfrm>
     </dsp:sp>
     <dsp:sp modelId="{0777EEA2-FCB1-534E-A078-19213F1F0F1F}">
@@ -29652,8 +29718,8 @@
       </dsp:nvSpPr>
       <dsp:spPr>
         <a:xfrm rot="10800000">
-          <a:off x="0" y="4250915"/>
-          <a:ext cx="5143500" cy="2145057"/>
+          <a:off x="0" y="4310928"/>
+          <a:ext cx="4727448" cy="2175340"/>
         </a:xfrm>
         <a:prstGeom prst="upArrowCallout">
           <a:avLst/>
@@ -29694,12 +29760,12 @@
         </a:fontRef>
       </dsp:style>
       <dsp:txBody>
-        <a:bodyPr spcFirstLastPara="0" vert="horz" wrap="square" lIns="120904" tIns="120904" rIns="120904" bIns="120904" numCol="1" spcCol="1270" anchor="ctr" anchorCtr="0">
+        <a:bodyPr spcFirstLastPara="0" vert="horz" wrap="square" lIns="128016" tIns="128016" rIns="128016" bIns="128016" numCol="1" spcCol="1270" anchor="ctr" anchorCtr="0">
           <a:noAutofit/>
         </a:bodyPr>
         <a:lstStyle/>
         <a:p>
-          <a:pPr lvl="0" algn="ctr" defTabSz="755650">
+          <a:pPr lvl="0" algn="ctr" defTabSz="800100">
             <a:lnSpc>
               <a:spcPct val="90000"/>
             </a:lnSpc>
@@ -29711,14 +29777,14 @@
             </a:spcAft>
           </a:pPr>
           <a:r>
-            <a:rPr lang="en-US" sz="1700" kern="1200"/>
+            <a:rPr lang="en-US" sz="1800" kern="1200"/>
             <a:t>Jordan asks to retrieve the parked location</a:t>
           </a:r>
         </a:p>
       </dsp:txBody>
       <dsp:txXfrm rot="-10800000">
-        <a:off x="0" y="4250915"/>
-        <a:ext cx="5143500" cy="752915"/>
+        <a:off x="0" y="4310928"/>
+        <a:ext cx="4727448" cy="763544"/>
       </dsp:txXfrm>
     </dsp:sp>
     <dsp:sp modelId="{BC87A00E-5E58-D741-9ADF-D91E01919F2C}">
@@ -29728,8 +29794,8 @@
       </dsp:nvSpPr>
       <dsp:spPr>
         <a:xfrm>
-          <a:off x="0" y="5003830"/>
-          <a:ext cx="5143500" cy="641372"/>
+          <a:off x="0" y="5074472"/>
+          <a:ext cx="4727448" cy="650426"/>
         </a:xfrm>
         <a:prstGeom prst="rect">
           <a:avLst/>
@@ -29772,12 +29838,12 @@
         <a:fontRef idx="minor"/>
       </dsp:style>
       <dsp:txBody>
-        <a:bodyPr spcFirstLastPara="0" vert="horz" wrap="square" lIns="149352" tIns="26670" rIns="149352" bIns="26670" numCol="1" spcCol="1270" anchor="ctr" anchorCtr="0">
+        <a:bodyPr spcFirstLastPara="0" vert="horz" wrap="square" lIns="135128" tIns="24130" rIns="135128" bIns="24130" numCol="1" spcCol="1270" anchor="ctr" anchorCtr="0">
           <a:noAutofit/>
         </a:bodyPr>
         <a:lstStyle/>
         <a:p>
-          <a:pPr lvl="0" algn="ctr" defTabSz="933450">
+          <a:pPr lvl="0" algn="ctr" defTabSz="844550">
             <a:lnSpc>
               <a:spcPct val="90000"/>
             </a:lnSpc>
@@ -29789,14 +29855,14 @@
             </a:spcAft>
           </a:pPr>
           <a:r>
-            <a:rPr lang="en-US" sz="2100" kern="1200"/>
+            <a:rPr lang="en-US" sz="1900" kern="1200"/>
             <a:t>LMA returns a list of locations that it believes may have his car</a:t>
           </a:r>
         </a:p>
       </dsp:txBody>
       <dsp:txXfrm>
-        <a:off x="0" y="5003830"/>
-        <a:ext cx="5143500" cy="641372"/>
+        <a:off x="0" y="5074472"/>
+        <a:ext cx="4727448" cy="650426"/>
       </dsp:txXfrm>
     </dsp:sp>
     <dsp:sp modelId="{79CB3C70-8221-DC48-A0CA-4A011F6D3D18}">
@@ -29806,8 +29872,8 @@
       </dsp:nvSpPr>
       <dsp:spPr>
         <a:xfrm rot="10800000">
-          <a:off x="0" y="2126778"/>
-          <a:ext cx="5143500" cy="2145057"/>
+          <a:off x="0" y="2156804"/>
+          <a:ext cx="4727448" cy="2175340"/>
         </a:xfrm>
         <a:prstGeom prst="upArrowCallout">
           <a:avLst/>
@@ -29848,12 +29914,12 @@
         </a:fontRef>
       </dsp:style>
       <dsp:txBody>
-        <a:bodyPr spcFirstLastPara="0" vert="horz" wrap="square" lIns="120904" tIns="120904" rIns="120904" bIns="120904" numCol="1" spcCol="1270" anchor="ctr" anchorCtr="0">
+        <a:bodyPr spcFirstLastPara="0" vert="horz" wrap="square" lIns="128016" tIns="128016" rIns="128016" bIns="128016" numCol="1" spcCol="1270" anchor="ctr" anchorCtr="0">
           <a:noAutofit/>
         </a:bodyPr>
         <a:lstStyle/>
         <a:p>
-          <a:pPr lvl="0" algn="ctr" defTabSz="755650">
+          <a:pPr lvl="0" algn="ctr" defTabSz="800100">
             <a:lnSpc>
               <a:spcPct val="90000"/>
             </a:lnSpc>
@@ -29865,14 +29931,14 @@
             </a:spcAft>
           </a:pPr>
           <a:r>
-            <a:rPr lang="en-US" sz="1700" kern="1200"/>
+            <a:rPr lang="en-US" sz="1800" kern="1200"/>
             <a:t>Jordan changes the settings to automatic detection</a:t>
           </a:r>
         </a:p>
       </dsp:txBody>
       <dsp:txXfrm rot="-10800000">
-        <a:off x="0" y="2126778"/>
-        <a:ext cx="5143500" cy="752915"/>
+        <a:off x="0" y="2156804"/>
+        <a:ext cx="4727448" cy="763544"/>
       </dsp:txXfrm>
     </dsp:sp>
     <dsp:sp modelId="{0A3B01EF-6F5D-4149-A8E1-BF2ABA123F5C}">
@@ -29882,8 +29948,8 @@
       </dsp:nvSpPr>
       <dsp:spPr>
         <a:xfrm>
-          <a:off x="0" y="2879693"/>
-          <a:ext cx="5143500" cy="641372"/>
+          <a:off x="0" y="2920348"/>
+          <a:ext cx="4727448" cy="650426"/>
         </a:xfrm>
         <a:prstGeom prst="rect">
           <a:avLst/>
@@ -29926,12 +29992,12 @@
         <a:fontRef idx="minor"/>
       </dsp:style>
       <dsp:txBody>
-        <a:bodyPr spcFirstLastPara="0" vert="horz" wrap="square" lIns="149352" tIns="26670" rIns="149352" bIns="26670" numCol="1" spcCol="1270" anchor="ctr" anchorCtr="0">
+        <a:bodyPr spcFirstLastPara="0" vert="horz" wrap="square" lIns="135128" tIns="24130" rIns="135128" bIns="24130" numCol="1" spcCol="1270" anchor="ctr" anchorCtr="0">
           <a:noAutofit/>
         </a:bodyPr>
         <a:lstStyle/>
         <a:p>
-          <a:pPr lvl="0" algn="ctr" defTabSz="933450">
+          <a:pPr lvl="0" algn="ctr" defTabSz="844550">
             <a:lnSpc>
               <a:spcPct val="90000"/>
             </a:lnSpc>
@@ -29943,14 +30009,14 @@
             </a:spcAft>
           </a:pPr>
           <a:r>
-            <a:rPr lang="en-US" sz="2100" kern="1200"/>
+            <a:rPr lang="en-US" sz="1900" kern="1200"/>
             <a:t>LMA starts scanning his motion to determine when he parks his car</a:t>
           </a:r>
         </a:p>
       </dsp:txBody>
       <dsp:txXfrm>
-        <a:off x="0" y="2879693"/>
-        <a:ext cx="5143500" cy="641372"/>
+        <a:off x="0" y="2920348"/>
+        <a:ext cx="4727448" cy="650426"/>
       </dsp:txXfrm>
     </dsp:sp>
     <dsp:sp modelId="{D4299065-34A2-4040-8273-0EA965817507}">
@@ -29960,8 +30026,8 @@
       </dsp:nvSpPr>
       <dsp:spPr>
         <a:xfrm rot="10800000">
-          <a:off x="0" y="2642"/>
-          <a:ext cx="5143500" cy="2145057"/>
+          <a:off x="0" y="2679"/>
+          <a:ext cx="4727448" cy="2175340"/>
         </a:xfrm>
         <a:prstGeom prst="upArrowCallout">
           <a:avLst/>
@@ -30002,12 +30068,12 @@
         </a:fontRef>
       </dsp:style>
       <dsp:txBody>
-        <a:bodyPr spcFirstLastPara="0" vert="horz" wrap="square" lIns="120904" tIns="120904" rIns="120904" bIns="120904" numCol="1" spcCol="1270" anchor="ctr" anchorCtr="0">
+        <a:bodyPr spcFirstLastPara="0" vert="horz" wrap="square" lIns="128016" tIns="128016" rIns="128016" bIns="128016" numCol="1" spcCol="1270" anchor="ctr" anchorCtr="0">
           <a:noAutofit/>
         </a:bodyPr>
         <a:lstStyle/>
         <a:p>
-          <a:pPr lvl="0" algn="ctr" defTabSz="755650">
+          <a:pPr lvl="0" algn="ctr" defTabSz="800100">
             <a:lnSpc>
               <a:spcPct val="90000"/>
             </a:lnSpc>
@@ -30019,14 +30085,14 @@
             </a:spcAft>
           </a:pPr>
           <a:r>
-            <a:rPr lang="en-US" sz="1700" kern="1200"/>
+            <a:rPr lang="en-US" sz="1800" kern="1200"/>
             <a:t>Jordan installs LMA to help him track his parking spots</a:t>
           </a:r>
         </a:p>
       </dsp:txBody>
       <dsp:txXfrm rot="-10800000">
-        <a:off x="0" y="2642"/>
-        <a:ext cx="5143500" cy="752915"/>
+        <a:off x="0" y="2679"/>
+        <a:ext cx="4727448" cy="763544"/>
       </dsp:txXfrm>
     </dsp:sp>
     <dsp:sp modelId="{F870BC36-A0D5-084B-A664-A0BBA5A87F17}">
@@ -30036,8 +30102,8 @@
       </dsp:nvSpPr>
       <dsp:spPr>
         <a:xfrm>
-          <a:off x="0" y="755557"/>
-          <a:ext cx="5143500" cy="641372"/>
+          <a:off x="0" y="766224"/>
+          <a:ext cx="4727448" cy="650426"/>
         </a:xfrm>
         <a:prstGeom prst="rect">
           <a:avLst/>
@@ -30080,12 +30146,12 @@
         <a:fontRef idx="minor"/>
       </dsp:style>
       <dsp:txBody>
-        <a:bodyPr spcFirstLastPara="0" vert="horz" wrap="square" lIns="149352" tIns="26670" rIns="149352" bIns="26670" numCol="1" spcCol="1270" anchor="ctr" anchorCtr="0">
+        <a:bodyPr spcFirstLastPara="0" vert="horz" wrap="square" lIns="135128" tIns="24130" rIns="135128" bIns="24130" numCol="1" spcCol="1270" anchor="ctr" anchorCtr="0">
           <a:noAutofit/>
         </a:bodyPr>
         <a:lstStyle/>
         <a:p>
-          <a:pPr lvl="0" algn="ctr" defTabSz="933450">
+          <a:pPr lvl="0" algn="ctr" defTabSz="844550">
             <a:lnSpc>
               <a:spcPct val="90000"/>
             </a:lnSpc>
@@ -30097,14 +30163,14 @@
             </a:spcAft>
           </a:pPr>
           <a:r>
-            <a:rPr lang="en-US" sz="2100" kern="1200"/>
+            <a:rPr lang="en-US" sz="1900" kern="1200"/>
             <a:t>LMA runs in default mode, where parking locations must be manually input</a:t>
           </a:r>
         </a:p>
       </dsp:txBody>
       <dsp:txXfrm>
-        <a:off x="0" y="755557"/>
-        <a:ext cx="5143500" cy="641372"/>
+        <a:off x="0" y="766224"/>
+        <a:ext cx="4727448" cy="650426"/>
       </dsp:txXfrm>
     </dsp:sp>
   </dsp:spTree>
@@ -30246,12 +30312,12 @@
         <a:fontRef idx="minor"/>
       </dsp:style>
       <dsp:txBody>
-        <a:bodyPr spcFirstLastPara="0" vert="horz" wrap="square" lIns="106680" tIns="19050" rIns="106680" bIns="19050" numCol="1" spcCol="1270" anchor="ctr" anchorCtr="0">
+        <a:bodyPr spcFirstLastPara="0" vert="horz" wrap="square" lIns="113792" tIns="20320" rIns="113792" bIns="20320" numCol="1" spcCol="1270" anchor="ctr" anchorCtr="0">
           <a:noAutofit/>
         </a:bodyPr>
         <a:lstStyle/>
         <a:p>
-          <a:pPr lvl="0" algn="ctr" defTabSz="666750">
+          <a:pPr lvl="0" algn="ctr" defTabSz="711200">
             <a:lnSpc>
               <a:spcPct val="90000"/>
             </a:lnSpc>
@@ -30263,7 +30329,7 @@
             </a:spcAft>
           </a:pPr>
           <a:r>
-            <a:rPr lang="en-US" sz="1500" kern="1200"/>
+            <a:rPr lang="en-US" sz="1600" kern="1200"/>
             <a:t>LMA helps Gina make the correct decision to skirt around the danger zone. </a:t>
           </a:r>
         </a:p>
@@ -30400,12 +30466,12 @@
         <a:fontRef idx="minor"/>
       </dsp:style>
       <dsp:txBody>
-        <a:bodyPr spcFirstLastPara="0" vert="horz" wrap="square" lIns="106680" tIns="19050" rIns="106680" bIns="19050" numCol="1" spcCol="1270" anchor="ctr" anchorCtr="0">
+        <a:bodyPr spcFirstLastPara="0" vert="horz" wrap="square" lIns="113792" tIns="20320" rIns="113792" bIns="20320" numCol="1" spcCol="1270" anchor="ctr" anchorCtr="0">
           <a:noAutofit/>
         </a:bodyPr>
         <a:lstStyle/>
         <a:p>
-          <a:pPr lvl="0" algn="ctr" defTabSz="666750">
+          <a:pPr lvl="0" algn="ctr" defTabSz="711200">
             <a:lnSpc>
               <a:spcPct val="90000"/>
             </a:lnSpc>
@@ -30417,7 +30483,7 @@
             </a:spcAft>
           </a:pPr>
           <a:r>
-            <a:rPr lang="en-US" sz="1500" kern="1200"/>
+            <a:rPr lang="en-US" sz="1600" kern="1200"/>
             <a:t>LMA displays all the crime statistics from which it determined the security index.</a:t>
           </a:r>
         </a:p>
@@ -30554,12 +30620,12 @@
         <a:fontRef idx="minor"/>
       </dsp:style>
       <dsp:txBody>
-        <a:bodyPr spcFirstLastPara="0" vert="horz" wrap="square" lIns="106680" tIns="19050" rIns="106680" bIns="19050" numCol="1" spcCol="1270" anchor="ctr" anchorCtr="0">
+        <a:bodyPr spcFirstLastPara="0" vert="horz" wrap="square" lIns="113792" tIns="20320" rIns="113792" bIns="20320" numCol="1" spcCol="1270" anchor="ctr" anchorCtr="0">
           <a:noAutofit/>
         </a:bodyPr>
         <a:lstStyle/>
         <a:p>
-          <a:pPr lvl="0" algn="ctr" defTabSz="666750">
+          <a:pPr lvl="0" algn="ctr" defTabSz="711200">
             <a:lnSpc>
               <a:spcPct val="90000"/>
             </a:lnSpc>
@@ -30571,7 +30637,7 @@
             </a:spcAft>
           </a:pPr>
           <a:r>
-            <a:rPr lang="en-US" sz="1500" kern="1200"/>
+            <a:rPr lang="en-US" sz="1600" kern="1200"/>
             <a:t>LMA calculates and displays the security index.</a:t>
           </a:r>
         </a:p>
@@ -30708,12 +30774,12 @@
         <a:fontRef idx="minor"/>
       </dsp:style>
       <dsp:txBody>
-        <a:bodyPr spcFirstLastPara="0" vert="horz" wrap="square" lIns="106680" tIns="19050" rIns="106680" bIns="19050" numCol="1" spcCol="1270" anchor="ctr" anchorCtr="0">
+        <a:bodyPr spcFirstLastPara="0" vert="horz" wrap="square" lIns="113792" tIns="20320" rIns="113792" bIns="20320" numCol="1" spcCol="1270" anchor="ctr" anchorCtr="0">
           <a:noAutofit/>
         </a:bodyPr>
         <a:lstStyle/>
         <a:p>
-          <a:pPr lvl="0" algn="ctr" defTabSz="666750">
+          <a:pPr lvl="0" algn="ctr" defTabSz="711200">
             <a:lnSpc>
               <a:spcPct val="90000"/>
             </a:lnSpc>
@@ -30725,8 +30791,8 @@
             </a:spcAft>
           </a:pPr>
           <a:r>
-            <a:rPr lang="en-US" sz="1500" kern="1200"/>
-            <a:t>Since LMA matched the suggestions to Lisa's favorite genre and music style, Lisa enjoyed the songs a lot</a:t>
+            <a:rPr lang="en-US" sz="1600" kern="1200"/>
+            <a:t>Gina is able to access the Security tab immediately, cuing her to the fact that the area was unsafe.</a:t>
           </a:r>
         </a:p>
       </dsp:txBody>
@@ -30862,12 +30928,12 @@
         <a:fontRef idx="minor"/>
       </dsp:style>
       <dsp:txBody>
-        <a:bodyPr spcFirstLastPara="0" vert="horz" wrap="square" lIns="106680" tIns="19050" rIns="106680" bIns="19050" numCol="1" spcCol="1270" anchor="ctr" anchorCtr="0">
+        <a:bodyPr spcFirstLastPara="0" vert="horz" wrap="square" lIns="113792" tIns="20320" rIns="113792" bIns="20320" numCol="1" spcCol="1270" anchor="ctr" anchorCtr="0">
           <a:noAutofit/>
         </a:bodyPr>
         <a:lstStyle/>
         <a:p>
-          <a:pPr lvl="0" algn="ctr" defTabSz="666750">
+          <a:pPr lvl="0" algn="ctr" defTabSz="711200">
             <a:lnSpc>
               <a:spcPct val="90000"/>
             </a:lnSpc>
@@ -30879,7 +30945,7 @@
             </a:spcAft>
           </a:pPr>
           <a:r>
-            <a:rPr lang="en-US" sz="1500" kern="1200"/>
+            <a:rPr lang="en-US" sz="1600" kern="1200"/>
             <a:t>LMA automatically identifies Gina's location.</a:t>
           </a:r>
         </a:p>
@@ -43292,7 +43358,7 @@
 </file>
 
 <file path=customXml/itemProps2.xml><?xml version="1.0" encoding="utf-8"?>
-<ds:datastoreItem xmlns:ds="http://schemas.openxmlformats.org/officeDocument/2006/customXml" ds:itemID="{D2F661BD-6438-BC43-BAA6-F2F252CB0991}">
+<ds:datastoreItem xmlns:ds="http://schemas.openxmlformats.org/officeDocument/2006/customXml" ds:itemID="{9E85C319-01E1-5A43-A455-56FD17E21AB6}">
   <ds:schemaRefs>
     <ds:schemaRef ds:uri="http://schemas.openxmlformats.org/officeDocument/2006/bibliography"/>
   </ds:schemaRefs>

</xml_diff>

<commit_message>
finalize pdf and update plan org
</commit_message>
<xml_diff>
--- a/Module_LBS_01-25-15.docx
+++ b/Module_LBS_01-25-15.docx
@@ -216,8 +216,6 @@
             </w:rPr>
             <w:t>0</w:t>
           </w:r>
-          <w:bookmarkStart w:id="0" w:name="_GoBack"/>
-          <w:bookmarkEnd w:id="0"/>
         </w:p>
         <w:p>
           <w:sdt>
@@ -372,7 +370,7 @@
             <w:rPr>
               <w:noProof/>
             </w:rPr>
-            <w:instrText xml:space="preserve"> PAGEREF _Toc283812310 \h </w:instrText>
+            <w:instrText xml:space="preserve"> PAGEREF _Toc283813169 \h </w:instrText>
           </w:r>
           <w:r>
             <w:rPr>
@@ -453,7 +451,7 @@
             <w:rPr>
               <w:noProof/>
             </w:rPr>
-            <w:instrText xml:space="preserve"> PAGEREF _Toc283812311 \h </w:instrText>
+            <w:instrText xml:space="preserve"> PAGEREF _Toc283813170 \h </w:instrText>
           </w:r>
           <w:r>
             <w:rPr>
@@ -534,7 +532,7 @@
             <w:rPr>
               <w:noProof/>
             </w:rPr>
-            <w:instrText xml:space="preserve"> PAGEREF _Toc283812312 \h </w:instrText>
+            <w:instrText xml:space="preserve"> PAGEREF _Toc283813171 \h </w:instrText>
           </w:r>
           <w:r>
             <w:rPr>
@@ -617,7 +615,7 @@
             <w:rPr>
               <w:noProof/>
             </w:rPr>
-            <w:instrText xml:space="preserve"> PAGEREF _Toc283812313 \h </w:instrText>
+            <w:instrText xml:space="preserve"> PAGEREF _Toc283813172 \h </w:instrText>
           </w:r>
           <w:r>
             <w:rPr>
@@ -698,7 +696,7 @@
             <w:rPr>
               <w:noProof/>
             </w:rPr>
-            <w:instrText xml:space="preserve"> PAGEREF _Toc283812314 \h </w:instrText>
+            <w:instrText xml:space="preserve"> PAGEREF _Toc283813173 \h </w:instrText>
           </w:r>
           <w:r>
             <w:rPr>
@@ -779,7 +777,7 @@
             <w:rPr>
               <w:noProof/>
             </w:rPr>
-            <w:instrText xml:space="preserve"> PAGEREF _Toc283812315 \h </w:instrText>
+            <w:instrText xml:space="preserve"> PAGEREF _Toc283813174 \h </w:instrText>
           </w:r>
           <w:r>
             <w:rPr>
@@ -860,7 +858,7 @@
             <w:rPr>
               <w:noProof/>
             </w:rPr>
-            <w:instrText xml:space="preserve"> PAGEREF _Toc283812316 \h </w:instrText>
+            <w:instrText xml:space="preserve"> PAGEREF _Toc283813175 \h </w:instrText>
           </w:r>
           <w:r>
             <w:rPr>
@@ -941,7 +939,7 @@
             <w:rPr>
               <w:noProof/>
             </w:rPr>
-            <w:instrText xml:space="preserve"> PAGEREF _Toc283812317 \h </w:instrText>
+            <w:instrText xml:space="preserve"> PAGEREF _Toc283813176 \h </w:instrText>
           </w:r>
           <w:r>
             <w:rPr>
@@ -1022,7 +1020,7 @@
             <w:rPr>
               <w:noProof/>
             </w:rPr>
-            <w:instrText xml:space="preserve"> PAGEREF _Toc283812318 \h </w:instrText>
+            <w:instrText xml:space="preserve"> PAGEREF _Toc283813177 \h </w:instrText>
           </w:r>
           <w:r>
             <w:rPr>
@@ -1103,7 +1101,7 @@
             <w:rPr>
               <w:noProof/>
             </w:rPr>
-            <w:instrText xml:space="preserve"> PAGEREF _Toc283812319 \h </w:instrText>
+            <w:instrText xml:space="preserve"> PAGEREF _Toc283813178 \h </w:instrText>
           </w:r>
           <w:r>
             <w:rPr>
@@ -1184,7 +1182,7 @@
             <w:rPr>
               <w:noProof/>
             </w:rPr>
-            <w:instrText xml:space="preserve"> PAGEREF _Toc283812320 \h </w:instrText>
+            <w:instrText xml:space="preserve"> PAGEREF _Toc283813179 \h </w:instrText>
           </w:r>
           <w:r>
             <w:rPr>
@@ -1265,7 +1263,7 @@
             <w:rPr>
               <w:noProof/>
             </w:rPr>
-            <w:instrText xml:space="preserve"> PAGEREF _Toc283812321 \h </w:instrText>
+            <w:instrText xml:space="preserve"> PAGEREF _Toc283813180 \h </w:instrText>
           </w:r>
           <w:r>
             <w:rPr>
@@ -1346,7 +1344,7 @@
             <w:rPr>
               <w:noProof/>
             </w:rPr>
-            <w:instrText xml:space="preserve"> PAGEREF _Toc283812322 \h </w:instrText>
+            <w:instrText xml:space="preserve"> PAGEREF _Toc283813181 \h </w:instrText>
           </w:r>
           <w:r>
             <w:rPr>
@@ -1427,7 +1425,7 @@
             <w:rPr>
               <w:noProof/>
             </w:rPr>
-            <w:instrText xml:space="preserve"> PAGEREF _Toc283812323 \h </w:instrText>
+            <w:instrText xml:space="preserve"> PAGEREF _Toc283813182 \h </w:instrText>
           </w:r>
           <w:r>
             <w:rPr>
@@ -1508,7 +1506,7 @@
             <w:rPr>
               <w:noProof/>
             </w:rPr>
-            <w:instrText xml:space="preserve"> PAGEREF _Toc283812324 \h </w:instrText>
+            <w:instrText xml:space="preserve"> PAGEREF _Toc283813183 \h </w:instrText>
           </w:r>
           <w:r>
             <w:rPr>
@@ -1591,7 +1589,7 @@
             <w:rPr>
               <w:noProof/>
             </w:rPr>
-            <w:instrText xml:space="preserve"> PAGEREF _Toc283812325 \h </w:instrText>
+            <w:instrText xml:space="preserve"> PAGEREF _Toc283813184 \h </w:instrText>
           </w:r>
           <w:r>
             <w:rPr>
@@ -1672,7 +1670,7 @@
             <w:rPr>
               <w:noProof/>
             </w:rPr>
-            <w:instrText xml:space="preserve"> PAGEREF _Toc283812326 \h </w:instrText>
+            <w:instrText xml:space="preserve"> PAGEREF _Toc283813185 \h </w:instrText>
           </w:r>
           <w:r>
             <w:rPr>
@@ -1753,7 +1751,7 @@
             <w:rPr>
               <w:noProof/>
             </w:rPr>
-            <w:instrText xml:space="preserve"> PAGEREF _Toc283812327 \h </w:instrText>
+            <w:instrText xml:space="preserve"> PAGEREF _Toc283813186 \h </w:instrText>
           </w:r>
           <w:r>
             <w:rPr>
@@ -1834,7 +1832,7 @@
             <w:rPr>
               <w:noProof/>
             </w:rPr>
-            <w:instrText xml:space="preserve"> PAGEREF _Toc283812328 \h </w:instrText>
+            <w:instrText xml:space="preserve"> PAGEREF _Toc283813187 \h </w:instrText>
           </w:r>
           <w:r>
             <w:rPr>
@@ -1915,7 +1913,7 @@
             <w:rPr>
               <w:noProof/>
             </w:rPr>
-            <w:instrText xml:space="preserve"> PAGEREF _Toc283812329 \h </w:instrText>
+            <w:instrText xml:space="preserve"> PAGEREF _Toc283813188 \h </w:instrText>
           </w:r>
           <w:r>
             <w:rPr>
@@ -1996,7 +1994,7 @@
             <w:rPr>
               <w:noProof/>
             </w:rPr>
-            <w:instrText xml:space="preserve"> PAGEREF _Toc283812330 \h </w:instrText>
+            <w:instrText xml:space="preserve"> PAGEREF _Toc283813189 \h </w:instrText>
           </w:r>
           <w:r>
             <w:rPr>
@@ -2077,7 +2075,7 @@
             <w:rPr>
               <w:noProof/>
             </w:rPr>
-            <w:instrText xml:space="preserve"> PAGEREF _Toc283812331 \h </w:instrText>
+            <w:instrText xml:space="preserve"> PAGEREF _Toc283813190 \h </w:instrText>
           </w:r>
           <w:r>
             <w:rPr>
@@ -2158,7 +2156,7 @@
             <w:rPr>
               <w:noProof/>
             </w:rPr>
-            <w:instrText xml:space="preserve"> PAGEREF _Toc283812332 \h </w:instrText>
+            <w:instrText xml:space="preserve"> PAGEREF _Toc283813191 \h </w:instrText>
           </w:r>
           <w:r>
             <w:rPr>
@@ -2239,7 +2237,7 @@
             <w:rPr>
               <w:noProof/>
             </w:rPr>
-            <w:instrText xml:space="preserve"> PAGEREF _Toc283812333 \h </w:instrText>
+            <w:instrText xml:space="preserve"> PAGEREF _Toc283813192 \h </w:instrText>
           </w:r>
           <w:r>
             <w:rPr>
@@ -2320,7 +2318,7 @@
             <w:rPr>
               <w:noProof/>
             </w:rPr>
-            <w:instrText xml:space="preserve"> PAGEREF _Toc283812334 \h </w:instrText>
+            <w:instrText xml:space="preserve"> PAGEREF _Toc283813193 \h </w:instrText>
           </w:r>
           <w:r>
             <w:rPr>
@@ -2401,7 +2399,7 @@
             <w:rPr>
               <w:noProof/>
             </w:rPr>
-            <w:instrText xml:space="preserve"> PAGEREF _Toc283812335 \h </w:instrText>
+            <w:instrText xml:space="preserve"> PAGEREF _Toc283813194 \h </w:instrText>
           </w:r>
           <w:r>
             <w:rPr>
@@ -2482,7 +2480,7 @@
             <w:rPr>
               <w:noProof/>
             </w:rPr>
-            <w:instrText xml:space="preserve"> PAGEREF _Toc283812336 \h </w:instrText>
+            <w:instrText xml:space="preserve"> PAGEREF _Toc283813195 \h </w:instrText>
           </w:r>
           <w:r>
             <w:rPr>
@@ -2563,7 +2561,7 @@
             <w:rPr>
               <w:noProof/>
             </w:rPr>
-            <w:instrText xml:space="preserve"> PAGEREF _Toc283812337 \h </w:instrText>
+            <w:instrText xml:space="preserve"> PAGEREF _Toc283813196 \h </w:instrText>
           </w:r>
           <w:r>
             <w:rPr>
@@ -2609,6 +2607,7 @@
           <w:r>
             <w:rPr>
               <w:noProof/>
+              <w:highlight w:val="lightGray"/>
             </w:rPr>
             <w:t>4</w:t>
           </w:r>
@@ -2627,6 +2626,175 @@
           <w:r>
             <w:rPr>
               <w:noProof/>
+              <w:highlight w:val="lightGray"/>
+            </w:rPr>
+            <w:t>Component: Maps</w:t>
+          </w:r>
+          <w:r>
+            <w:rPr>
+              <w:noProof/>
+            </w:rPr>
+            <w:tab/>
+          </w:r>
+          <w:r>
+            <w:rPr>
+              <w:noProof/>
+            </w:rPr>
+            <w:fldChar w:fldCharType="begin"/>
+          </w:r>
+          <w:r>
+            <w:rPr>
+              <w:noProof/>
+            </w:rPr>
+            <w:instrText xml:space="preserve"> PAGEREF _Toc283813197 \h </w:instrText>
+          </w:r>
+          <w:r>
+            <w:rPr>
+              <w:noProof/>
+            </w:rPr>
+          </w:r>
+          <w:r>
+            <w:rPr>
+              <w:noProof/>
+            </w:rPr>
+            <w:fldChar w:fldCharType="separate"/>
+          </w:r>
+          <w:r>
+            <w:rPr>
+              <w:noProof/>
+            </w:rPr>
+            <w:t>29</w:t>
+          </w:r>
+          <w:r>
+            <w:rPr>
+              <w:noProof/>
+            </w:rPr>
+            <w:fldChar w:fldCharType="end"/>
+          </w:r>
+        </w:p>
+        <w:p>
+          <w:pPr>
+            <w:pStyle w:val="TOC1"/>
+            <w:tabs>
+              <w:tab w:val="left" w:pos="362"/>
+              <w:tab w:val="right" w:pos="9350"/>
+            </w:tabs>
+            <w:rPr>
+              <w:rFonts w:asciiTheme="minorHAnsi" w:hAnsiTheme="minorHAnsi"/>
+              <w:caps w:val="0"/>
+              <w:noProof/>
+              <w:sz w:val="24"/>
+              <w:szCs w:val="24"/>
+              <w:u w:val="none"/>
+              <w:lang w:eastAsia="ja-JP"/>
+            </w:rPr>
+          </w:pPr>
+          <w:r>
+            <w:rPr>
+              <w:noProof/>
+              <w:highlight w:val="lightGray"/>
+            </w:rPr>
+            <w:t>5</w:t>
+          </w:r>
+          <w:r>
+            <w:rPr>
+              <w:rFonts w:asciiTheme="minorHAnsi" w:hAnsiTheme="minorHAnsi"/>
+              <w:caps w:val="0"/>
+              <w:noProof/>
+              <w:sz w:val="24"/>
+              <w:szCs w:val="24"/>
+              <w:u w:val="none"/>
+              <w:lang w:eastAsia="ja-JP"/>
+            </w:rPr>
+            <w:tab/>
+          </w:r>
+          <w:r>
+            <w:rPr>
+              <w:noProof/>
+              <w:highlight w:val="lightGray"/>
+            </w:rPr>
+            <w:t>Component: Lists</w:t>
+          </w:r>
+          <w:r>
+            <w:rPr>
+              <w:noProof/>
+            </w:rPr>
+            <w:tab/>
+          </w:r>
+          <w:r>
+            <w:rPr>
+              <w:noProof/>
+            </w:rPr>
+            <w:fldChar w:fldCharType="begin"/>
+          </w:r>
+          <w:r>
+            <w:rPr>
+              <w:noProof/>
+            </w:rPr>
+            <w:instrText xml:space="preserve"> PAGEREF _Toc283813198 \h </w:instrText>
+          </w:r>
+          <w:r>
+            <w:rPr>
+              <w:noProof/>
+            </w:rPr>
+          </w:r>
+          <w:r>
+            <w:rPr>
+              <w:noProof/>
+            </w:rPr>
+            <w:fldChar w:fldCharType="separate"/>
+          </w:r>
+          <w:r>
+            <w:rPr>
+              <w:noProof/>
+            </w:rPr>
+            <w:t>29</w:t>
+          </w:r>
+          <w:r>
+            <w:rPr>
+              <w:noProof/>
+            </w:rPr>
+            <w:fldChar w:fldCharType="end"/>
+          </w:r>
+        </w:p>
+        <w:p>
+          <w:pPr>
+            <w:pStyle w:val="TOC1"/>
+            <w:tabs>
+              <w:tab w:val="left" w:pos="362"/>
+              <w:tab w:val="right" w:pos="9350"/>
+            </w:tabs>
+            <w:rPr>
+              <w:rFonts w:asciiTheme="minorHAnsi" w:hAnsiTheme="minorHAnsi"/>
+              <w:caps w:val="0"/>
+              <w:noProof/>
+              <w:sz w:val="24"/>
+              <w:szCs w:val="24"/>
+              <w:u w:val="none"/>
+              <w:lang w:eastAsia="ja-JP"/>
+            </w:rPr>
+          </w:pPr>
+          <w:r>
+            <w:rPr>
+              <w:noProof/>
+            </w:rPr>
+            <w:t>6</w:t>
+          </w:r>
+          <w:r>
+            <w:rPr>
+              <w:rFonts w:asciiTheme="minorHAnsi" w:hAnsiTheme="minorHAnsi"/>
+              <w:caps w:val="0"/>
+              <w:noProof/>
+              <w:sz w:val="24"/>
+              <w:szCs w:val="24"/>
+              <w:u w:val="none"/>
+              <w:lang w:eastAsia="ja-JP"/>
+            </w:rPr>
+            <w:tab/>
+          </w:r>
+          <w:r>
+            <w:rPr>
+              <w:noProof/>
             </w:rPr>
             <w:t>Component: Safety</w:t>
           </w:r>
@@ -2646,7 +2814,7 @@
             <w:rPr>
               <w:noProof/>
             </w:rPr>
-            <w:instrText xml:space="preserve"> PAGEREF _Toc283812338 \h </w:instrText>
+            <w:instrText xml:space="preserve"> PAGEREF _Toc283813199 \h </w:instrText>
           </w:r>
           <w:r>
             <w:rPr>
@@ -2663,7 +2831,7 @@
             <w:rPr>
               <w:noProof/>
             </w:rPr>
-            <w:t>29</w:t>
+            <w:t>30</w:t>
           </w:r>
           <w:r>
             <w:rPr>
@@ -2692,7 +2860,7 @@
             <w:rPr>
               <w:noProof/>
             </w:rPr>
-            <w:t>4.1</w:t>
+            <w:t>6.1</w:t>
           </w:r>
           <w:r>
             <w:rPr>
@@ -2727,7 +2895,7 @@
             <w:rPr>
               <w:noProof/>
             </w:rPr>
-            <w:instrText xml:space="preserve"> PAGEREF _Toc283812339 \h </w:instrText>
+            <w:instrText xml:space="preserve"> PAGEREF _Toc283813200 \h </w:instrText>
           </w:r>
           <w:r>
             <w:rPr>
@@ -2744,7 +2912,7 @@
             <w:rPr>
               <w:noProof/>
             </w:rPr>
-            <w:t>29</w:t>
+            <w:t>30</w:t>
           </w:r>
           <w:r>
             <w:rPr>
@@ -2773,7 +2941,7 @@
             <w:rPr>
               <w:noProof/>
             </w:rPr>
-            <w:t>4.2</w:t>
+            <w:t>6.2</w:t>
           </w:r>
           <w:r>
             <w:rPr>
@@ -2808,7 +2976,7 @@
             <w:rPr>
               <w:noProof/>
             </w:rPr>
-            <w:instrText xml:space="preserve"> PAGEREF _Toc283812340 \h </w:instrText>
+            <w:instrText xml:space="preserve"> PAGEREF _Toc283813201 \h </w:instrText>
           </w:r>
           <w:r>
             <w:rPr>
@@ -2825,7 +2993,7 @@
             <w:rPr>
               <w:noProof/>
             </w:rPr>
-            <w:t>29</w:t>
+            <w:t>30</w:t>
           </w:r>
           <w:r>
             <w:rPr>
@@ -2854,7 +3022,7 @@
             <w:rPr>
               <w:noProof/>
             </w:rPr>
-            <w:t>4.3</w:t>
+            <w:t>6.3</w:t>
           </w:r>
           <w:r>
             <w:rPr>
@@ -2889,7 +3057,7 @@
             <w:rPr>
               <w:noProof/>
             </w:rPr>
-            <w:instrText xml:space="preserve"> PAGEREF _Toc283812341 \h </w:instrText>
+            <w:instrText xml:space="preserve"> PAGEREF _Toc283813202 \h </w:instrText>
           </w:r>
           <w:r>
             <w:rPr>
@@ -2906,7 +3074,7 @@
             <w:rPr>
               <w:noProof/>
             </w:rPr>
-            <w:t>30</w:t>
+            <w:t>31</w:t>
           </w:r>
           <w:r>
             <w:rPr>
@@ -2935,7 +3103,7 @@
             <w:rPr>
               <w:noProof/>
             </w:rPr>
-            <w:t>4.4</w:t>
+            <w:t>6.4</w:t>
           </w:r>
           <w:r>
             <w:rPr>
@@ -2970,7 +3138,7 @@
             <w:rPr>
               <w:noProof/>
             </w:rPr>
-            <w:instrText xml:space="preserve"> PAGEREF _Toc283812342 \h </w:instrText>
+            <w:instrText xml:space="preserve"> PAGEREF _Toc283813203 \h </w:instrText>
           </w:r>
           <w:r>
             <w:rPr>
@@ -2987,7 +3155,7 @@
             <w:rPr>
               <w:noProof/>
             </w:rPr>
-            <w:t>30</w:t>
+            <w:t>31</w:t>
           </w:r>
           <w:r>
             <w:rPr>
@@ -3016,7 +3184,8 @@
             <w:rPr>
               <w:noProof/>
             </w:rPr>
-            <w:t>4.5</w:t>
+            <w:lastRenderedPageBreak/>
+            <w:t>6.5</w:t>
           </w:r>
           <w:r>
             <w:rPr>
@@ -3051,7 +3220,7 @@
             <w:rPr>
               <w:noProof/>
             </w:rPr>
-            <w:instrText xml:space="preserve"> PAGEREF _Toc283812343 \h </w:instrText>
+            <w:instrText xml:space="preserve"> PAGEREF _Toc283813204 \h </w:instrText>
           </w:r>
           <w:r>
             <w:rPr>
@@ -3068,7 +3237,7 @@
             <w:rPr>
               <w:noProof/>
             </w:rPr>
-            <w:t>33</w:t>
+            <w:t>34</w:t>
           </w:r>
           <w:r>
             <w:rPr>
@@ -3097,7 +3266,7 @@
             <w:rPr>
               <w:noProof/>
             </w:rPr>
-            <w:t>4.6</w:t>
+            <w:t>6.6</w:t>
           </w:r>
           <w:r>
             <w:rPr>
@@ -3132,7 +3301,7 @@
             <w:rPr>
               <w:noProof/>
             </w:rPr>
-            <w:instrText xml:space="preserve"> PAGEREF _Toc283812344 \h </w:instrText>
+            <w:instrText xml:space="preserve"> PAGEREF _Toc283813205 \h </w:instrText>
           </w:r>
           <w:r>
             <w:rPr>
@@ -3149,7 +3318,7 @@
             <w:rPr>
               <w:noProof/>
             </w:rPr>
-            <w:t>34</w:t>
+            <w:t>35</w:t>
           </w:r>
           <w:r>
             <w:rPr>
@@ -3178,7 +3347,7 @@
             <w:rPr>
               <w:noProof/>
             </w:rPr>
-            <w:t>4.7</w:t>
+            <w:t>6.7</w:t>
           </w:r>
           <w:r>
             <w:rPr>
@@ -3213,7 +3382,7 @@
             <w:rPr>
               <w:noProof/>
             </w:rPr>
-            <w:instrText xml:space="preserve"> PAGEREF _Toc283812345 \h </w:instrText>
+            <w:instrText xml:space="preserve"> PAGEREF _Toc283813206 \h </w:instrText>
           </w:r>
           <w:r>
             <w:rPr>
@@ -3230,7 +3399,7 @@
             <w:rPr>
               <w:noProof/>
             </w:rPr>
-            <w:t>35</w:t>
+            <w:t>36</w:t>
           </w:r>
           <w:r>
             <w:rPr>
@@ -3259,8 +3428,7 @@
             <w:rPr>
               <w:noProof/>
             </w:rPr>
-            <w:lastRenderedPageBreak/>
-            <w:t>4.7.1</w:t>
+            <w:t>6.7.1</w:t>
           </w:r>
           <w:r>
             <w:rPr>
@@ -3295,7 +3463,7 @@
             <w:rPr>
               <w:noProof/>
             </w:rPr>
-            <w:instrText xml:space="preserve"> PAGEREF _Toc283812346 \h </w:instrText>
+            <w:instrText xml:space="preserve"> PAGEREF _Toc283813207 \h </w:instrText>
           </w:r>
           <w:r>
             <w:rPr>
@@ -3312,7 +3480,7 @@
             <w:rPr>
               <w:noProof/>
             </w:rPr>
-            <w:t>35</w:t>
+            <w:t>36</w:t>
           </w:r>
           <w:r>
             <w:rPr>
@@ -3341,7 +3509,7 @@
             <w:rPr>
               <w:noProof/>
             </w:rPr>
-            <w:t>4.7.2</w:t>
+            <w:t>6.7.2</w:t>
           </w:r>
           <w:r>
             <w:rPr>
@@ -3376,7 +3544,7 @@
             <w:rPr>
               <w:noProof/>
             </w:rPr>
-            <w:instrText xml:space="preserve"> PAGEREF _Toc283812347 \h </w:instrText>
+            <w:instrText xml:space="preserve"> PAGEREF _Toc283813208 \h </w:instrText>
           </w:r>
           <w:r>
             <w:rPr>
@@ -3393,7 +3561,7 @@
             <w:rPr>
               <w:noProof/>
             </w:rPr>
-            <w:t>35</w:t>
+            <w:t>36</w:t>
           </w:r>
           <w:r>
             <w:rPr>
@@ -3423,7 +3591,7 @@
             <w:rPr>
               <w:noProof/>
             </w:rPr>
-            <w:t>5</w:t>
+            <w:t>7</w:t>
           </w:r>
           <w:r>
             <w:rPr>
@@ -3459,7 +3627,7 @@
             <w:rPr>
               <w:noProof/>
             </w:rPr>
-            <w:instrText xml:space="preserve"> PAGEREF _Toc283812348 \h </w:instrText>
+            <w:instrText xml:space="preserve"> PAGEREF _Toc283813209 \h </w:instrText>
           </w:r>
           <w:r>
             <w:rPr>
@@ -3476,7 +3644,7 @@
             <w:rPr>
               <w:noProof/>
             </w:rPr>
-            <w:t>38</w:t>
+            <w:t>39</w:t>
           </w:r>
           <w:r>
             <w:rPr>
@@ -3505,7 +3673,7 @@
             <w:rPr>
               <w:noProof/>
             </w:rPr>
-            <w:t>5.1</w:t>
+            <w:t>7.1</w:t>
           </w:r>
           <w:r>
             <w:rPr>
@@ -3540,7 +3708,7 @@
             <w:rPr>
               <w:noProof/>
             </w:rPr>
-            <w:instrText xml:space="preserve"> PAGEREF _Toc283812349 \h </w:instrText>
+            <w:instrText xml:space="preserve"> PAGEREF _Toc283813210 \h </w:instrText>
           </w:r>
           <w:r>
             <w:rPr>
@@ -3557,7 +3725,7 @@
             <w:rPr>
               <w:noProof/>
             </w:rPr>
-            <w:t>38</w:t>
+            <w:t>39</w:t>
           </w:r>
           <w:r>
             <w:rPr>
@@ -3586,7 +3754,7 @@
             <w:rPr>
               <w:noProof/>
             </w:rPr>
-            <w:t>5.2</w:t>
+            <w:t>7.2</w:t>
           </w:r>
           <w:r>
             <w:rPr>
@@ -3621,7 +3789,7 @@
             <w:rPr>
               <w:noProof/>
             </w:rPr>
-            <w:instrText xml:space="preserve"> PAGEREF _Toc283812350 \h </w:instrText>
+            <w:instrText xml:space="preserve"> PAGEREF _Toc283813211 \h </w:instrText>
           </w:r>
           <w:r>
             <w:rPr>
@@ -3638,7 +3806,7 @@
             <w:rPr>
               <w:noProof/>
             </w:rPr>
-            <w:t>38</w:t>
+            <w:t>39</w:t>
           </w:r>
           <w:r>
             <w:rPr>
@@ -3667,7 +3835,7 @@
             <w:rPr>
               <w:noProof/>
             </w:rPr>
-            <w:t>5.3</w:t>
+            <w:t>7.3</w:t>
           </w:r>
           <w:r>
             <w:rPr>
@@ -3703,7 +3871,7 @@
             <w:rPr>
               <w:noProof/>
             </w:rPr>
-            <w:instrText xml:space="preserve"> PAGEREF _Toc283812351 \h </w:instrText>
+            <w:instrText xml:space="preserve"> PAGEREF _Toc283813212 \h </w:instrText>
           </w:r>
           <w:r>
             <w:rPr>
@@ -3720,7 +3888,7 @@
             <w:rPr>
               <w:noProof/>
             </w:rPr>
-            <w:t>39</w:t>
+            <w:t>40</w:t>
           </w:r>
           <w:r>
             <w:rPr>
@@ -3749,7 +3917,7 @@
             <w:rPr>
               <w:noProof/>
             </w:rPr>
-            <w:t>5.4</w:t>
+            <w:t>7.4</w:t>
           </w:r>
           <w:r>
             <w:rPr>
@@ -3785,7 +3953,7 @@
             <w:rPr>
               <w:noProof/>
             </w:rPr>
-            <w:instrText xml:space="preserve"> PAGEREF _Toc283812352 \h </w:instrText>
+            <w:instrText xml:space="preserve"> PAGEREF _Toc283813213 \h </w:instrText>
           </w:r>
           <w:r>
             <w:rPr>
@@ -3802,7 +3970,7 @@
             <w:rPr>
               <w:noProof/>
             </w:rPr>
-            <w:t>39</w:t>
+            <w:t>40</w:t>
           </w:r>
           <w:r>
             <w:rPr>
@@ -3831,7 +3999,7 @@
             <w:rPr>
               <w:noProof/>
             </w:rPr>
-            <w:t>5.5</w:t>
+            <w:t>7.5</w:t>
           </w:r>
           <w:r>
             <w:rPr>
@@ -3867,7 +4035,7 @@
             <w:rPr>
               <w:noProof/>
             </w:rPr>
-            <w:instrText xml:space="preserve"> PAGEREF _Toc283812353 \h </w:instrText>
+            <w:instrText xml:space="preserve"> PAGEREF _Toc283813214 \h </w:instrText>
           </w:r>
           <w:r>
             <w:rPr>
@@ -3884,7 +4052,7 @@
             <w:rPr>
               <w:noProof/>
             </w:rPr>
-            <w:t>39</w:t>
+            <w:t>40</w:t>
           </w:r>
           <w:r>
             <w:rPr>
@@ -3913,7 +4081,7 @@
             <w:rPr>
               <w:noProof/>
             </w:rPr>
-            <w:t>5.6</w:t>
+            <w:t>7.6</w:t>
           </w:r>
           <w:r>
             <w:rPr>
@@ -3949,7 +4117,7 @@
             <w:rPr>
               <w:noProof/>
             </w:rPr>
-            <w:instrText xml:space="preserve"> PAGEREF _Toc283812354 \h </w:instrText>
+            <w:instrText xml:space="preserve"> PAGEREF _Toc283813215 \h </w:instrText>
           </w:r>
           <w:r>
             <w:rPr>
@@ -3966,7 +4134,7 @@
             <w:rPr>
               <w:noProof/>
             </w:rPr>
-            <w:t>39</w:t>
+            <w:t>40</w:t>
           </w:r>
           <w:r>
             <w:rPr>
@@ -3996,7 +4164,7 @@
             <w:rPr>
               <w:noProof/>
             </w:rPr>
-            <w:t>6</w:t>
+            <w:t>8</w:t>
           </w:r>
           <w:r>
             <w:rPr>
@@ -4032,7 +4200,7 @@
             <w:rPr>
               <w:noProof/>
             </w:rPr>
-            <w:instrText xml:space="preserve"> PAGEREF _Toc283812355 \h </w:instrText>
+            <w:instrText xml:space="preserve"> PAGEREF _Toc283813216 \h </w:instrText>
           </w:r>
           <w:r>
             <w:rPr>
@@ -4049,7 +4217,7 @@
             <w:rPr>
               <w:noProof/>
             </w:rPr>
-            <w:t>40</w:t>
+            <w:t>41</w:t>
           </w:r>
           <w:r>
             <w:rPr>
@@ -4078,7 +4246,7 @@
             <w:rPr>
               <w:noProof/>
             </w:rPr>
-            <w:t>6.1</w:t>
+            <w:t>8.1</w:t>
           </w:r>
           <w:r>
             <w:rPr>
@@ -4113,7 +4281,7 @@
             <w:rPr>
               <w:noProof/>
             </w:rPr>
-            <w:instrText xml:space="preserve"> PAGEREF _Toc283812356 \h </w:instrText>
+            <w:instrText xml:space="preserve"> PAGEREF _Toc283813217 \h </w:instrText>
           </w:r>
           <w:r>
             <w:rPr>
@@ -4130,7 +4298,7 @@
             <w:rPr>
               <w:noProof/>
             </w:rPr>
-            <w:t>40</w:t>
+            <w:t>41</w:t>
           </w:r>
           <w:r>
             <w:rPr>
@@ -4159,7 +4327,7 @@
             <w:rPr>
               <w:noProof/>
             </w:rPr>
-            <w:t>6.2</w:t>
+            <w:t>8.2</w:t>
           </w:r>
           <w:r>
             <w:rPr>
@@ -4194,7 +4362,7 @@
             <w:rPr>
               <w:noProof/>
             </w:rPr>
-            <w:instrText xml:space="preserve"> PAGEREF _Toc283812357 \h </w:instrText>
+            <w:instrText xml:space="preserve"> PAGEREF _Toc283813218 \h </w:instrText>
           </w:r>
           <w:r>
             <w:rPr>
@@ -4211,7 +4379,7 @@
             <w:rPr>
               <w:noProof/>
             </w:rPr>
-            <w:t>40</w:t>
+            <w:t>41</w:t>
           </w:r>
           <w:r>
             <w:rPr>
@@ -4240,7 +4408,7 @@
             <w:rPr>
               <w:noProof/>
             </w:rPr>
-            <w:t>6.3</w:t>
+            <w:t>8.3</w:t>
           </w:r>
           <w:r>
             <w:rPr>
@@ -4275,7 +4443,7 @@
             <w:rPr>
               <w:noProof/>
             </w:rPr>
-            <w:instrText xml:space="preserve"> PAGEREF _Toc283812358 \h </w:instrText>
+            <w:instrText xml:space="preserve"> PAGEREF _Toc283813219 \h </w:instrText>
           </w:r>
           <w:r>
             <w:rPr>
@@ -4292,7 +4460,7 @@
             <w:rPr>
               <w:noProof/>
             </w:rPr>
-            <w:t>41</w:t>
+            <w:t>42</w:t>
           </w:r>
           <w:r>
             <w:rPr>
@@ -4321,7 +4489,7 @@
             <w:rPr>
               <w:noProof/>
             </w:rPr>
-            <w:t>6.4</w:t>
+            <w:t>8.4</w:t>
           </w:r>
           <w:r>
             <w:rPr>
@@ -4356,7 +4524,7 @@
             <w:rPr>
               <w:noProof/>
             </w:rPr>
-            <w:instrText xml:space="preserve"> PAGEREF _Toc283812359 \h </w:instrText>
+            <w:instrText xml:space="preserve"> PAGEREF _Toc283813220 \h </w:instrText>
           </w:r>
           <w:r>
             <w:rPr>
@@ -4373,7 +4541,7 @@
             <w:rPr>
               <w:noProof/>
             </w:rPr>
-            <w:t>41</w:t>
+            <w:t>42</w:t>
           </w:r>
           <w:r>
             <w:rPr>
@@ -4402,7 +4570,7 @@
             <w:rPr>
               <w:noProof/>
             </w:rPr>
-            <w:t>6.5</w:t>
+            <w:t>8.5</w:t>
           </w:r>
           <w:r>
             <w:rPr>
@@ -4437,7 +4605,7 @@
             <w:rPr>
               <w:noProof/>
             </w:rPr>
-            <w:instrText xml:space="preserve"> PAGEREF _Toc283812360 \h </w:instrText>
+            <w:instrText xml:space="preserve"> PAGEREF _Toc283813221 \h </w:instrText>
           </w:r>
           <w:r>
             <w:rPr>
@@ -4454,7 +4622,7 @@
             <w:rPr>
               <w:noProof/>
             </w:rPr>
-            <w:t>45</w:t>
+            <w:t>46</w:t>
           </w:r>
           <w:r>
             <w:rPr>
@@ -4483,7 +4651,7 @@
             <w:rPr>
               <w:noProof/>
             </w:rPr>
-            <w:t>6.6</w:t>
+            <w:t>8.6</w:t>
           </w:r>
           <w:r>
             <w:rPr>
@@ -4518,7 +4686,7 @@
             <w:rPr>
               <w:noProof/>
             </w:rPr>
-            <w:instrText xml:space="preserve"> PAGEREF _Toc283812361 \h </w:instrText>
+            <w:instrText xml:space="preserve"> PAGEREF _Toc283813222 \h </w:instrText>
           </w:r>
           <w:r>
             <w:rPr>
@@ -4535,7 +4703,7 @@
             <w:rPr>
               <w:noProof/>
             </w:rPr>
-            <w:t>47</w:t>
+            <w:t>48</w:t>
           </w:r>
           <w:r>
             <w:rPr>
@@ -4564,7 +4732,7 @@
             <w:rPr>
               <w:noProof/>
             </w:rPr>
-            <w:t>6.7</w:t>
+            <w:t>8.7</w:t>
           </w:r>
           <w:r>
             <w:rPr>
@@ -4599,7 +4767,7 @@
             <w:rPr>
               <w:noProof/>
             </w:rPr>
-            <w:instrText xml:space="preserve"> PAGEREF _Toc283812362 \h </w:instrText>
+            <w:instrText xml:space="preserve"> PAGEREF _Toc283813223 \h </w:instrText>
           </w:r>
           <w:r>
             <w:rPr>
@@ -4616,7 +4784,7 @@
             <w:rPr>
               <w:noProof/>
             </w:rPr>
-            <w:t>47</w:t>
+            <w:t>48</w:t>
           </w:r>
           <w:r>
             <w:rPr>
@@ -4645,7 +4813,7 @@
             <w:rPr>
               <w:noProof/>
             </w:rPr>
-            <w:t>6.8</w:t>
+            <w:t>8.8</w:t>
           </w:r>
           <w:r>
             <w:rPr>
@@ -4680,7 +4848,7 @@
             <w:rPr>
               <w:noProof/>
             </w:rPr>
-            <w:instrText xml:space="preserve"> PAGEREF _Toc283812363 \h </w:instrText>
+            <w:instrText xml:space="preserve"> PAGEREF _Toc283813224 \h </w:instrText>
           </w:r>
           <w:r>
             <w:rPr>
@@ -4697,7 +4865,7 @@
             <w:rPr>
               <w:noProof/>
             </w:rPr>
-            <w:t>47</w:t>
+            <w:t>48</w:t>
           </w:r>
           <w:r>
             <w:rPr>
@@ -4726,7 +4894,7 @@
             <w:rPr>
               <w:noProof/>
             </w:rPr>
-            <w:t>6.8.1</w:t>
+            <w:t>8.8.1</w:t>
           </w:r>
           <w:r>
             <w:rPr>
@@ -4761,7 +4929,7 @@
             <w:rPr>
               <w:noProof/>
             </w:rPr>
-            <w:instrText xml:space="preserve"> PAGEREF _Toc283812364 \h </w:instrText>
+            <w:instrText xml:space="preserve"> PAGEREF _Toc283813225 \h </w:instrText>
           </w:r>
           <w:r>
             <w:rPr>
@@ -4778,7 +4946,7 @@
             <w:rPr>
               <w:noProof/>
             </w:rPr>
-            <w:t>47</w:t>
+            <w:t>48</w:t>
           </w:r>
           <w:r>
             <w:rPr>
@@ -4807,7 +4975,7 @@
             <w:rPr>
               <w:noProof/>
             </w:rPr>
-            <w:t>6.8.2</w:t>
+            <w:t>8.8.2</w:t>
           </w:r>
           <w:r>
             <w:rPr>
@@ -4842,7 +5010,7 @@
             <w:rPr>
               <w:noProof/>
             </w:rPr>
-            <w:instrText xml:space="preserve"> PAGEREF _Toc283812365 \h </w:instrText>
+            <w:instrText xml:space="preserve"> PAGEREF _Toc283813226 \h </w:instrText>
           </w:r>
           <w:r>
             <w:rPr>
@@ -4859,7 +5027,7 @@
             <w:rPr>
               <w:noProof/>
             </w:rPr>
-            <w:t>48</w:t>
+            <w:t>49</w:t>
           </w:r>
           <w:r>
             <w:rPr>
@@ -4908,24 +5076,24 @@
           <w:numId w:val="1"/>
         </w:numPr>
       </w:pPr>
-      <w:bookmarkStart w:id="1" w:name="_Toc283812310"/>
+      <w:bookmarkStart w:id="0" w:name="_Toc283813169"/>
       <w:r>
         <w:lastRenderedPageBreak/>
         <w:t>Document Control</w:t>
       </w:r>
+      <w:bookmarkEnd w:id="0"/>
+    </w:p>
+    <w:p>
+      <w:pPr>
+        <w:pStyle w:val="Heading2"/>
+      </w:pPr>
+      <w:bookmarkStart w:id="1" w:name="_Toc221034547"/>
+      <w:bookmarkStart w:id="2" w:name="_Toc283813170"/>
+      <w:r>
+        <w:t>Change Record</w:t>
+      </w:r>
       <w:bookmarkEnd w:id="1"/>
-    </w:p>
-    <w:p>
-      <w:pPr>
-        <w:pStyle w:val="Heading2"/>
-      </w:pPr>
-      <w:bookmarkStart w:id="2" w:name="_Toc221034547"/>
-      <w:bookmarkStart w:id="3" w:name="_Toc283812311"/>
-      <w:r>
-        <w:t>Change Record</w:t>
-      </w:r>
       <w:bookmarkEnd w:id="2"/>
-      <w:bookmarkEnd w:id="3"/>
     </w:p>
     <w:tbl>
       <w:tblPr>
@@ -5184,13 +5352,8 @@
               <w:ind w:right="-144"/>
               <w:cnfStyle w:val="000000100000" w:firstRow="0" w:lastRow="0" w:firstColumn="0" w:lastColumn="0" w:oddVBand="0" w:evenVBand="0" w:oddHBand="1" w:evenHBand="0" w:firstRowFirstColumn="0" w:firstRowLastColumn="0" w:lastRowFirstColumn="0" w:lastRowLastColumn="0"/>
             </w:pPr>
-            <w:proofErr w:type="spellStart"/>
             <w:r>
-              <w:t>Malina</w:t>
-            </w:r>
-            <w:proofErr w:type="spellEnd"/>
-            <w:r>
-              <w:t xml:space="preserve"> Jiang</w:t>
+              <w:t>Malina Jiang</w:t>
             </w:r>
           </w:p>
         </w:tc>
@@ -5254,13 +5417,13 @@
       <w:pPr>
         <w:pStyle w:val="Heading2"/>
       </w:pPr>
-      <w:bookmarkStart w:id="4" w:name="_Toc221034548"/>
-      <w:bookmarkStart w:id="5" w:name="_Toc283812312"/>
+      <w:bookmarkStart w:id="3" w:name="_Toc221034548"/>
+      <w:bookmarkStart w:id="4" w:name="_Toc283813171"/>
       <w:r>
         <w:t>Definitions</w:t>
       </w:r>
+      <w:bookmarkEnd w:id="3"/>
       <w:bookmarkEnd w:id="4"/>
-      <w:bookmarkEnd w:id="5"/>
     </w:p>
     <w:tbl>
       <w:tblPr>
@@ -5523,12 +5686,12 @@
       <w:pPr>
         <w:pStyle w:val="Heading1"/>
       </w:pPr>
-      <w:bookmarkStart w:id="6" w:name="_Toc283812313"/>
+      <w:bookmarkStart w:id="5" w:name="_Toc283813172"/>
       <w:r>
         <w:lastRenderedPageBreak/>
         <w:t>Introduction</w:t>
       </w:r>
-      <w:bookmarkEnd w:id="6"/>
+      <w:bookmarkEnd w:id="5"/>
     </w:p>
     <w:p>
       <w:r>
@@ -5586,76 +5749,76 @@
       <w:pPr>
         <w:pStyle w:val="Heading2"/>
       </w:pPr>
-      <w:bookmarkStart w:id="7" w:name="_Toc283812314"/>
+      <w:bookmarkStart w:id="6" w:name="_Toc283813173"/>
       <w:r>
         <w:t>Scope</w:t>
       </w:r>
+      <w:bookmarkEnd w:id="6"/>
+    </w:p>
+    <w:p>
+      <w:r>
+        <w:t xml:space="preserve">This phase of the </w:t>
+      </w:r>
+      <w:r>
+        <w:t>location based services</w:t>
+      </w:r>
+      <w:r>
+        <w:t xml:space="preserve"> module will focus on establishing </w:t>
+      </w:r>
+      <w:r>
+        <w:t>a list of possible features for the system.</w:t>
+      </w:r>
+      <w:r>
+        <w:t xml:space="preserve"> Subsequent phases </w:t>
+      </w:r>
+      <w:r>
+        <w:t>may reduce, add, or change the features listed below before development is finalized.</w:t>
+      </w:r>
+    </w:p>
+    <w:p/>
+    <w:p>
+      <w:pPr>
+        <w:pStyle w:val="Heading2"/>
+      </w:pPr>
+      <w:bookmarkStart w:id="7" w:name="_Toc283813174"/>
+      <w:r>
+        <w:t>Functional Overview</w:t>
+      </w:r>
+      <w:r>
+        <w:softHyphen/>
+      </w:r>
       <w:bookmarkEnd w:id="7"/>
     </w:p>
-    <w:p>
-      <w:r>
-        <w:t xml:space="preserve">This phase of the </w:t>
-      </w:r>
-      <w:r>
-        <w:t>location based services</w:t>
-      </w:r>
-      <w:r>
-        <w:t xml:space="preserve"> module will focus on establishing </w:t>
-      </w:r>
-      <w:r>
-        <w:t>a list of possible features for the system.</w:t>
-      </w:r>
-      <w:r>
-        <w:t xml:space="preserve"> Subsequent phases </w:t>
-      </w:r>
-      <w:r>
-        <w:t>may reduce, add, or change the features listed below before development is finalized.</w:t>
-      </w:r>
-    </w:p>
     <w:p/>
     <w:p>
-      <w:pPr>
-        <w:pStyle w:val="Heading2"/>
-      </w:pPr>
-      <w:bookmarkStart w:id="8" w:name="_Toc283812315"/>
-      <w:r>
-        <w:t>Functional Overview</w:t>
-      </w:r>
-      <w:r>
-        <w:softHyphen/>
+      <w:r>
+        <w:t xml:space="preserve">The features of LBS </w:t>
+      </w:r>
+      <w:r>
+        <w:t>can be</w:t>
+      </w:r>
+      <w:r>
+        <w:t xml:space="preserve"> summarized in </w:t>
+      </w:r>
+      <w:r>
+        <w:t>seven</w:t>
+      </w:r>
+      <w:r>
+        <w:t xml:space="preserve"> </w:t>
+      </w:r>
+      <w:r>
+        <w:t>core components.</w:t>
+      </w:r>
+    </w:p>
+    <w:p>
+      <w:pPr>
+        <w:pStyle w:val="Heading3"/>
+      </w:pPr>
+      <w:bookmarkStart w:id="8" w:name="_Toc283813175"/>
+      <w:r>
+        <w:t>Discovery</w:t>
       </w:r>
       <w:bookmarkEnd w:id="8"/>
-    </w:p>
-    <w:p/>
-    <w:p>
-      <w:r>
-        <w:t xml:space="preserve">The features of LBS </w:t>
-      </w:r>
-      <w:r>
-        <w:t>can be</w:t>
-      </w:r>
-      <w:r>
-        <w:t xml:space="preserve"> summarized in </w:t>
-      </w:r>
-      <w:r>
-        <w:t>seven</w:t>
-      </w:r>
-      <w:r>
-        <w:t xml:space="preserve"> </w:t>
-      </w:r>
-      <w:r>
-        <w:t>core components.</w:t>
-      </w:r>
-    </w:p>
-    <w:p>
-      <w:pPr>
-        <w:pStyle w:val="Heading3"/>
-      </w:pPr>
-      <w:bookmarkStart w:id="9" w:name="_Toc283812316"/>
-      <w:r>
-        <w:t>Discovery</w:t>
-      </w:r>
-      <w:bookmarkEnd w:id="9"/>
     </w:p>
     <w:p>
       <w:pPr>
@@ -5697,11 +5860,11 @@
       <w:pPr>
         <w:pStyle w:val="Heading3"/>
       </w:pPr>
-      <w:bookmarkStart w:id="10" w:name="_Toc283812317"/>
+      <w:bookmarkStart w:id="9" w:name="_Toc283813176"/>
       <w:r>
         <w:t>Maps</w:t>
       </w:r>
-      <w:bookmarkEnd w:id="10"/>
+      <w:bookmarkEnd w:id="9"/>
     </w:p>
     <w:p>
       <w:pPr>
@@ -5749,11 +5912,11 @@
       <w:pPr>
         <w:pStyle w:val="Heading3"/>
       </w:pPr>
-      <w:bookmarkStart w:id="11" w:name="_Toc283812318"/>
+      <w:bookmarkStart w:id="10" w:name="_Toc283813177"/>
       <w:r>
         <w:t>Lists</w:t>
       </w:r>
-      <w:bookmarkEnd w:id="11"/>
+      <w:bookmarkEnd w:id="10"/>
     </w:p>
     <w:p>
       <w:pPr>
@@ -5844,11 +6007,11 @@
       <w:pPr>
         <w:pStyle w:val="Heading3"/>
       </w:pPr>
-      <w:bookmarkStart w:id="12" w:name="_Toc283812319"/>
+      <w:bookmarkStart w:id="11" w:name="_Toc283813178"/>
       <w:r>
         <w:t>Safety</w:t>
       </w:r>
-      <w:bookmarkEnd w:id="12"/>
+      <w:bookmarkEnd w:id="11"/>
     </w:p>
     <w:p>
       <w:pPr>
@@ -5890,11 +6053,11 @@
       <w:pPr>
         <w:pStyle w:val="Heading3"/>
       </w:pPr>
-      <w:bookmarkStart w:id="13" w:name="_Toc283812320"/>
+      <w:bookmarkStart w:id="12" w:name="_Toc283813179"/>
       <w:r>
         <w:t>Scheduler</w:t>
       </w:r>
-      <w:bookmarkEnd w:id="13"/>
+      <w:bookmarkEnd w:id="12"/>
     </w:p>
     <w:p>
       <w:pPr>
@@ -5942,11 +6105,11 @@
       <w:pPr>
         <w:pStyle w:val="Heading3"/>
       </w:pPr>
-      <w:bookmarkStart w:id="14" w:name="_Toc283812321"/>
+      <w:bookmarkStart w:id="13" w:name="_Toc283813180"/>
       <w:r>
         <w:t>Entertainment</w:t>
       </w:r>
-      <w:bookmarkEnd w:id="14"/>
+      <w:bookmarkEnd w:id="13"/>
     </w:p>
     <w:p>
       <w:pPr>
@@ -5976,11 +6139,11 @@
       <w:pPr>
         <w:pStyle w:val="Heading3"/>
       </w:pPr>
-      <w:bookmarkStart w:id="15" w:name="_Toc283812322"/>
+      <w:bookmarkStart w:id="14" w:name="_Toc283813181"/>
       <w:r>
         <w:t>Tools</w:t>
       </w:r>
-      <w:bookmarkEnd w:id="15"/>
+      <w:bookmarkEnd w:id="14"/>
     </w:p>
     <w:p>
       <w:pPr>
@@ -6058,21 +6221,12 @@
       <w:pPr>
         <w:pStyle w:val="ListParagraph"/>
         <w:numPr>
-          <w:ilvl w:val="0"/>
+          <w:ilvl w:val="1"/>
           <w:numId w:val="3"/>
         </w:numPr>
       </w:pPr>
       <w:r>
-        <w:t>Integrates with native mobile device functionality to</w:t>
-      </w:r>
-      <w:r>
-        <w:t xml:space="preserve"> create a smooth</w:t>
-      </w:r>
-      <w:r>
-        <w:t xml:space="preserve"> LMA experience</w:t>
-      </w:r>
-      <w:r>
-        <w:t>.</w:t>
+        <w:t>Bill Splitting</w:t>
       </w:r>
     </w:p>
     <w:p>
@@ -6084,6 +6238,27 @@
         </w:numPr>
       </w:pPr>
       <w:r>
+        <w:t>Integrates with native mobile device functionality to</w:t>
+      </w:r>
+      <w:r>
+        <w:t xml:space="preserve"> create a smooth</w:t>
+      </w:r>
+      <w:r>
+        <w:t xml:space="preserve"> LMA experience</w:t>
+      </w:r>
+      <w:r>
+        <w:t>.</w:t>
+      </w:r>
+    </w:p>
+    <w:p>
+      <w:pPr>
+        <w:pStyle w:val="ListParagraph"/>
+        <w:numPr>
+          <w:ilvl w:val="0"/>
+          <w:numId w:val="3"/>
+        </w:numPr>
+      </w:pPr>
+      <w:r>
         <w:t>Extensible platform that allows for third-party d</w:t>
       </w:r>
       <w:r>
@@ -6095,14 +6270,14 @@
       <w:pPr>
         <w:pStyle w:val="Heading2"/>
       </w:pPr>
-      <w:bookmarkStart w:id="16" w:name="_Toc283812323"/>
+      <w:bookmarkStart w:id="15" w:name="_Toc283813182"/>
       <w:r>
         <w:t>Assumptions</w:t>
       </w:r>
       <w:r>
         <w:t>/Constraints</w:t>
       </w:r>
-      <w:bookmarkEnd w:id="16"/>
+      <w:bookmarkEnd w:id="15"/>
     </w:p>
     <w:p>
       <w:pPr>
@@ -6181,11 +6356,11 @@
       <w:pPr>
         <w:pStyle w:val="Heading2"/>
       </w:pPr>
-      <w:bookmarkStart w:id="17" w:name="_Toc283812324"/>
+      <w:bookmarkStart w:id="16" w:name="_Toc283813183"/>
       <w:r>
         <w:t>Requirements</w:t>
       </w:r>
-      <w:bookmarkEnd w:id="17"/>
+      <w:bookmarkEnd w:id="16"/>
     </w:p>
     <w:p>
       <w:pPr>
@@ -6210,13 +6385,8 @@
           <w:numId w:val="6"/>
         </w:numPr>
       </w:pPr>
-      <w:proofErr w:type="spellStart"/>
-      <w:r>
-        <w:t>iOS</w:t>
-      </w:r>
-      <w:proofErr w:type="spellEnd"/>
-      <w:r>
-        <w:t xml:space="preserve"> 7.0 and above</w:t>
+      <w:r>
+        <w:t>iOS 7.0 and above</w:t>
       </w:r>
     </w:p>
     <w:p>
@@ -6282,7 +6452,7 @@
       <w:pPr>
         <w:pStyle w:val="Heading1"/>
       </w:pPr>
-      <w:bookmarkStart w:id="18" w:name="_Toc283812325"/>
+      <w:bookmarkStart w:id="17" w:name="_Toc283813184"/>
       <w:r>
         <w:lastRenderedPageBreak/>
         <w:t>Component</w:t>
@@ -6293,17 +6463,17 @@
       <w:r>
         <w:t>Discovery</w:t>
       </w:r>
+      <w:bookmarkEnd w:id="17"/>
+    </w:p>
+    <w:p>
+      <w:pPr>
+        <w:pStyle w:val="Heading2"/>
+      </w:pPr>
+      <w:bookmarkStart w:id="18" w:name="_Toc283813185"/>
+      <w:r>
+        <w:t>Navigation</w:t>
+      </w:r>
       <w:bookmarkEnd w:id="18"/>
-    </w:p>
-    <w:p>
-      <w:pPr>
-        <w:pStyle w:val="Heading2"/>
-      </w:pPr>
-      <w:bookmarkStart w:id="19" w:name="_Toc283812326"/>
-      <w:r>
-        <w:t>Navigation</w:t>
-      </w:r>
-      <w:bookmarkEnd w:id="19"/>
     </w:p>
     <w:p>
       <w:r>
@@ -6511,11 +6681,11 @@
       <w:pPr>
         <w:pStyle w:val="Heading2"/>
       </w:pPr>
-      <w:bookmarkStart w:id="20" w:name="_Toc283812327"/>
+      <w:bookmarkStart w:id="19" w:name="_Toc283813186"/>
       <w:r>
         <w:t>Overview</w:t>
       </w:r>
-      <w:bookmarkEnd w:id="20"/>
+      <w:bookmarkEnd w:id="19"/>
     </w:p>
     <w:p>
       <w:r>
@@ -6655,11 +6825,9 @@
           <w:numId w:val="8"/>
         </w:numPr>
       </w:pPr>
-      <w:proofErr w:type="spellStart"/>
       <w:r>
         <w:t>Taskrabbits</w:t>
       </w:r>
-      <w:proofErr w:type="spellEnd"/>
     </w:p>
     <w:p>
       <w:pPr>
@@ -6864,11 +7032,11 @@
       <w:pPr>
         <w:pStyle w:val="Heading2"/>
       </w:pPr>
-      <w:bookmarkStart w:id="21" w:name="_Toc283812328"/>
+      <w:bookmarkStart w:id="20" w:name="_Toc283813187"/>
       <w:r>
         <w:t>Description</w:t>
       </w:r>
-      <w:bookmarkEnd w:id="21"/>
+      <w:bookmarkEnd w:id="20"/>
     </w:p>
     <w:p>
       <w:r>
@@ -6896,14 +7064,14 @@
       <w:pPr>
         <w:pStyle w:val="Heading2"/>
       </w:pPr>
-      <w:bookmarkStart w:id="22" w:name="_Toc283812329"/>
+      <w:bookmarkStart w:id="21" w:name="_Toc283813188"/>
       <w:r>
         <w:t xml:space="preserve">Feature: </w:t>
       </w:r>
       <w:r>
         <w:t>Goods and Services</w:t>
       </w:r>
-      <w:bookmarkEnd w:id="22"/>
+      <w:bookmarkEnd w:id="21"/>
     </w:p>
     <w:p>
       <w:r>
@@ -7165,15 +7333,7 @@
         </w:numPr>
       </w:pPr>
       <w:r>
-        <w:t xml:space="preserve">EX: </w:t>
-      </w:r>
-      <w:proofErr w:type="spellStart"/>
-      <w:r>
-        <w:t>Uber</w:t>
-      </w:r>
-      <w:proofErr w:type="spellEnd"/>
-      <w:r>
-        <w:t xml:space="preserve"> is available (not currently surging) for $8/hour</w:t>
+        <w:t>EX: Uber is available (not currently surging) for $8/hour</w:t>
       </w:r>
     </w:p>
     <w:p/>
@@ -7185,46 +7345,20 @@
           <w:numId w:val="9"/>
         </w:numPr>
       </w:pPr>
-      <w:proofErr w:type="spellStart"/>
       <w:r>
         <w:rPr>
           <w:b/>
         </w:rPr>
         <w:t>TaskRabbits</w:t>
       </w:r>
-      <w:proofErr w:type="spellEnd"/>
-      <w:r>
-        <w:t xml:space="preserve"> – </w:t>
-      </w:r>
-      <w:proofErr w:type="spellStart"/>
-      <w:r>
-        <w:t>TaskRabbit</w:t>
-      </w:r>
-      <w:proofErr w:type="spellEnd"/>
-      <w:r>
-        <w:t xml:space="preserve"> is a company that specialized in allowing people to be hired to perform certain tasks. This can be incorporated into LBS by allowing the detection of local willing “</w:t>
-      </w:r>
-      <w:proofErr w:type="spellStart"/>
-      <w:r>
-        <w:t>TaskRabbits</w:t>
-      </w:r>
-      <w:proofErr w:type="spellEnd"/>
-      <w:r>
-        <w:t xml:space="preserve">”. This can be organized </w:t>
+      <w:r>
+        <w:t xml:space="preserve"> – TaskRabbit is a company that specialized in allowing people to be hired to perform certain tasks. This can be incorporated into LBS by allowing the detection of local willing “TaskRabbits”. This can be organized </w:t>
       </w:r>
       <w:r>
         <w:t>using</w:t>
       </w:r>
       <w:r>
-        <w:t xml:space="preserve"> the same features as the </w:t>
-      </w:r>
-      <w:proofErr w:type="spellStart"/>
-      <w:r>
-        <w:t>TaskRabbit</w:t>
-      </w:r>
-      <w:proofErr w:type="spellEnd"/>
-      <w:r>
-        <w:t xml:space="preserve"> company</w:t>
+        <w:t xml:space="preserve"> the same features as the TaskRabbit company</w:t>
       </w:r>
       <w:r>
         <w:t xml:space="preserve"> does</w:t>
@@ -7291,15 +7425,7 @@
         <w:pStyle w:val="ListParagraph"/>
       </w:pPr>
       <w:r>
-        <w:t xml:space="preserve">Note: If the LMA is successful and gains enough users, we may be able to implement this feature solely with the LMA and not rely on a third-party company such as </w:t>
-      </w:r>
-      <w:proofErr w:type="spellStart"/>
-      <w:r>
-        <w:t>TaskRabbit</w:t>
-      </w:r>
-      <w:proofErr w:type="spellEnd"/>
-      <w:r>
-        <w:t xml:space="preserve"> to execute the functionality summarized in this portion of the feature.</w:t>
+        <w:t>Note: If the LMA is successful and gains enough users, we may be able to implement this feature solely with the LMA and not rely on a third-party company such as TaskRabbit to execute the functionality summarized in this portion of the feature.</w:t>
       </w:r>
     </w:p>
     <w:p/>
@@ -7413,15 +7539,7 @@
         </w:numPr>
       </w:pPr>
       <w:r>
-        <w:t xml:space="preserve">EX: Purchase of “Atlas Shrugged” two weeks ago may suggest an interest in </w:t>
-      </w:r>
-      <w:proofErr w:type="spellStart"/>
-      <w:r>
-        <w:t>Ayn</w:t>
-      </w:r>
-      <w:proofErr w:type="spellEnd"/>
-      <w:r>
-        <w:t xml:space="preserve"> Rand or books.</w:t>
+        <w:t>EX: Purchase of “Atlas Shrugged” two weeks ago may suggest an interest in Ayn Rand or books.</w:t>
       </w:r>
     </w:p>
     <w:p>
@@ -8235,11 +8353,11 @@
       <w:pPr>
         <w:pStyle w:val="Heading2"/>
       </w:pPr>
-      <w:bookmarkStart w:id="23" w:name="_Toc283812330"/>
+      <w:bookmarkStart w:id="22" w:name="_Toc283813189"/>
       <w:r>
         <w:t>Feature: Places</w:t>
       </w:r>
-      <w:bookmarkEnd w:id="23"/>
+      <w:bookmarkEnd w:id="22"/>
     </w:p>
     <w:p>
       <w:r>
@@ -8545,15 +8663,7 @@
         <w:t>Safe Meeting Locations</w:t>
       </w:r>
       <w:r>
-        <w:t xml:space="preserve"> – Many online services are created on a model that requires users to meet up in person in order to make the most of their experience. Such services include: Craigslist, Tinder, </w:t>
-      </w:r>
-      <w:proofErr w:type="spellStart"/>
-      <w:r>
-        <w:t>okCupid</w:t>
-      </w:r>
-      <w:proofErr w:type="spellEnd"/>
-      <w:r>
-        <w:t xml:space="preserve">, etc. However, many crimes have occurred due to the </w:t>
+        <w:t xml:space="preserve"> – Many online services are created on a model that requires users to meet up in person in order to make the most of their experience. Such services include: Craigslist, Tinder, okCupid, etc. However, many crimes have occurred due to the </w:t>
       </w:r>
       <w:r>
         <w:t>dangerous na</w:t>
@@ -9179,11 +9289,11 @@
       <w:pPr>
         <w:pStyle w:val="Heading2"/>
       </w:pPr>
-      <w:bookmarkStart w:id="24" w:name="_Toc283812331"/>
+      <w:bookmarkStart w:id="23" w:name="_Toc283813190"/>
       <w:r>
         <w:t>Feature: Travel</w:t>
       </w:r>
-      <w:bookmarkEnd w:id="24"/>
+      <w:bookmarkEnd w:id="23"/>
     </w:p>
     <w:p>
       <w:r>
@@ -9486,15 +9596,7 @@
         </w:numPr>
       </w:pPr>
       <w:r>
-        <w:t xml:space="preserve">Rating – the user has the option of only showing the lodging </w:t>
-      </w:r>
-      <w:proofErr w:type="spellStart"/>
-      <w:r>
-        <w:t>otions</w:t>
-      </w:r>
-      <w:proofErr w:type="spellEnd"/>
-      <w:r>
-        <w:t xml:space="preserve"> that meet the user’s rating standards</w:t>
+        <w:t>Rating – the user has the option of only showing the lodging otions that meet the user’s rating standards</w:t>
       </w:r>
     </w:p>
     <w:p>
@@ -9508,15 +9610,7 @@
         <w:pStyle w:val="ListParagraph"/>
       </w:pPr>
       <w:r>
-        <w:t xml:space="preserve">This portion of LMA may also be incorporated with third-party companies such as </w:t>
-      </w:r>
-      <w:proofErr w:type="spellStart"/>
-      <w:r>
-        <w:t>AirBnb</w:t>
-      </w:r>
-      <w:proofErr w:type="spellEnd"/>
-      <w:r>
-        <w:t xml:space="preserve"> in order to create an even better experience for the user (since more housing options makes the application better and easier to use).</w:t>
+        <w:t>This portion of LMA may also be incorporated with third-party companies such as AirBnb in order to create an even better experience for the user (since more housing options makes the application better and easier to use).</w:t>
       </w:r>
     </w:p>
     <w:p>
@@ -9878,11 +9972,11 @@
       <w:pPr>
         <w:pStyle w:val="Heading2"/>
       </w:pPr>
-      <w:bookmarkStart w:id="25" w:name="_Toc283812332"/>
+      <w:bookmarkStart w:id="24" w:name="_Toc283813191"/>
       <w:r>
         <w:t>Feature: Food</w:t>
       </w:r>
-      <w:bookmarkEnd w:id="25"/>
+      <w:bookmarkEnd w:id="24"/>
     </w:p>
     <w:p>
       <w:r>
@@ -10692,11 +10786,11 @@
       <w:pPr>
         <w:pStyle w:val="Heading2"/>
       </w:pPr>
-      <w:bookmarkStart w:id="26" w:name="_Toc283812333"/>
+      <w:bookmarkStart w:id="25" w:name="_Toc283813192"/>
       <w:r>
         <w:t>Combination Features</w:t>
       </w:r>
-      <w:bookmarkEnd w:id="26"/>
+      <w:bookmarkEnd w:id="25"/>
     </w:p>
     <w:p>
       <w:r>
@@ -10727,21 +10821,21 @@
       <w:pPr>
         <w:pStyle w:val="Heading2"/>
       </w:pPr>
-      <w:bookmarkStart w:id="27" w:name="_Toc283812334"/>
+      <w:bookmarkStart w:id="26" w:name="_Toc283813193"/>
       <w:r>
         <w:t>Use Cases</w:t>
       </w:r>
+      <w:bookmarkEnd w:id="26"/>
+    </w:p>
+    <w:p>
+      <w:pPr>
+        <w:pStyle w:val="Heading3"/>
+      </w:pPr>
+      <w:bookmarkStart w:id="27" w:name="_Toc283813194"/>
+      <w:r>
+        <w:t>John</w:t>
+      </w:r>
       <w:bookmarkEnd w:id="27"/>
-    </w:p>
-    <w:p>
-      <w:pPr>
-        <w:pStyle w:val="Heading3"/>
-      </w:pPr>
-      <w:bookmarkStart w:id="28" w:name="_Toc283812335"/>
-      <w:r>
-        <w:t>John</w:t>
-      </w:r>
-      <w:bookmarkEnd w:id="28"/>
     </w:p>
     <w:p>
       <w:r>
@@ -10828,11 +10922,11 @@
       <w:pPr>
         <w:pStyle w:val="Heading3"/>
       </w:pPr>
-      <w:bookmarkStart w:id="29" w:name="_Toc283812336"/>
+      <w:bookmarkStart w:id="28" w:name="_Toc283813195"/>
       <w:r>
         <w:t>Mary</w:t>
       </w:r>
-      <w:bookmarkEnd w:id="29"/>
+      <w:bookmarkEnd w:id="28"/>
     </w:p>
     <w:p>
       <w:r>
@@ -10863,11 +10957,11 @@
       <w:pPr>
         <w:pStyle w:val="Heading3"/>
       </w:pPr>
-      <w:bookmarkStart w:id="30" w:name="_Toc283812337"/>
+      <w:bookmarkStart w:id="29" w:name="_Toc283813196"/>
       <w:r>
         <w:t>Jordan</w:t>
       </w:r>
-      <w:bookmarkEnd w:id="30"/>
+      <w:bookmarkEnd w:id="29"/>
     </w:p>
     <w:p>
       <w:r>
@@ -10892,15 +10986,7 @@
     <w:p/>
     <w:p>
       <w:r>
-        <w:t xml:space="preserve">Automatic mode allows for </w:t>
-      </w:r>
-      <w:proofErr w:type="spellStart"/>
-      <w:r>
-        <w:t>autodetection</w:t>
-      </w:r>
-      <w:proofErr w:type="spellEnd"/>
-      <w:r>
-        <w:t xml:space="preserve"> of parking spots from motion data. Jordan finds that the system is very accurate and that he no longer has to take pictures of his parking to find it.</w:t>
+        <w:t>Automatic mode allows for autodetection of parking spots from motion data. Jordan finds that the system is very accurate and that he no longer has to take pictures of his parking to find it.</w:t>
       </w:r>
       <w:r>
         <w:t xml:space="preserve"> He loves LMA and keeps it running on his phone so that it can track his parking.</w:t>
@@ -10998,30 +11084,77 @@
         <w:t>Figure 3.9.3 – Jordan</w:t>
       </w:r>
     </w:p>
-    <w:p/>
     <w:p>
       <w:pPr>
         <w:pStyle w:val="Heading1"/>
-      </w:pPr>
-      <w:bookmarkStart w:id="31" w:name="_Toc409935221"/>
-      <w:bookmarkStart w:id="32" w:name="_Toc283812338"/>
-      <w:r>
+        <w:rPr>
+          <w:highlight w:val="lightGray"/>
+        </w:rPr>
+      </w:pPr>
+      <w:bookmarkStart w:id="30" w:name="_Toc283813197"/>
+      <w:r>
+        <w:rPr>
+          <w:highlight w:val="lightGray"/>
+        </w:rPr>
+        <w:lastRenderedPageBreak/>
+        <w:t>Component: Maps</w:t>
+      </w:r>
+      <w:bookmarkEnd w:id="30"/>
+    </w:p>
+    <w:p>
+      <w:pPr>
+        <w:pStyle w:val="Heading1"/>
+        <w:rPr>
+          <w:highlight w:val="lightGray"/>
+        </w:rPr>
+      </w:pPr>
+      <w:bookmarkStart w:id="31" w:name="_Toc283813198"/>
+      <w:r>
+        <w:rPr>
+          <w:highlight w:val="lightGray"/>
+        </w:rPr>
+        <w:t>Component: Lists</w:t>
+      </w:r>
+      <w:bookmarkEnd w:id="31"/>
+    </w:p>
+    <w:p>
+      <w:pPr>
+        <w:rPr>
+          <w:rFonts w:ascii="Avenir Heavy" w:eastAsiaTheme="majorEastAsia" w:hAnsi="Avenir Heavy" w:cstheme="majorBidi"/>
+          <w:smallCaps/>
+          <w:color w:val="345A8A" w:themeColor="accent1" w:themeShade="B5"/>
+          <w:sz w:val="32"/>
+          <w:szCs w:val="32"/>
+        </w:rPr>
+      </w:pPr>
+      <w:r>
+        <w:br w:type="page"/>
+      </w:r>
+    </w:p>
+    <w:p>
+      <w:pPr>
+        <w:pStyle w:val="Heading1"/>
+      </w:pPr>
+      <w:bookmarkStart w:id="32" w:name="_Toc409935221"/>
+      <w:bookmarkStart w:id="33" w:name="_Toc283813199"/>
+      <w:r>
+        <w:lastRenderedPageBreak/>
         <w:t>Component: Safety</w:t>
       </w:r>
-      <w:bookmarkEnd w:id="31"/>
       <w:bookmarkEnd w:id="32"/>
+      <w:bookmarkEnd w:id="33"/>
     </w:p>
     <w:p>
       <w:pPr>
         <w:pStyle w:val="Heading2"/>
       </w:pPr>
-      <w:bookmarkStart w:id="33" w:name="_Toc409935222"/>
-      <w:bookmarkStart w:id="34" w:name="_Toc283812339"/>
+      <w:bookmarkStart w:id="34" w:name="_Toc409935222"/>
+      <w:bookmarkStart w:id="35" w:name="_Toc283813200"/>
       <w:r>
         <w:t>Navigation</w:t>
       </w:r>
-      <w:bookmarkEnd w:id="33"/>
       <w:bookmarkEnd w:id="34"/>
+      <w:bookmarkEnd w:id="35"/>
     </w:p>
     <w:p>
       <w:r>
@@ -11200,13 +11333,13 @@
       <w:pPr>
         <w:pStyle w:val="Heading2"/>
       </w:pPr>
-      <w:bookmarkStart w:id="35" w:name="_Toc409935223"/>
-      <w:bookmarkStart w:id="36" w:name="_Toc283812340"/>
+      <w:bookmarkStart w:id="36" w:name="_Toc409935223"/>
+      <w:bookmarkStart w:id="37" w:name="_Toc283813201"/>
       <w:r>
         <w:t>Overview</w:t>
       </w:r>
-      <w:bookmarkEnd w:id="35"/>
       <w:bookmarkEnd w:id="36"/>
+      <w:bookmarkEnd w:id="37"/>
     </w:p>
     <w:p>
       <w:r>
@@ -11239,7 +11372,6 @@
         </w:numPr>
       </w:pPr>
       <w:r>
-        <w:lastRenderedPageBreak/>
         <w:t>Auto-Dial – Safety feature that notifies police and/or behaves as an alarm if the user feels threatened.</w:t>
       </w:r>
     </w:p>
@@ -11252,6 +11384,7 @@
         </w:numPr>
       </w:pPr>
       <w:r>
+        <w:lastRenderedPageBreak/>
         <w:t>Location Broadcasting – Broadcasts user location to a set of predefined contacts as the user travels through a potentially dangerous neighborhood.</w:t>
       </w:r>
     </w:p>
@@ -11266,13 +11399,13 @@
       <w:pPr>
         <w:pStyle w:val="Heading2"/>
       </w:pPr>
-      <w:bookmarkStart w:id="37" w:name="_Toc409935224"/>
-      <w:bookmarkStart w:id="38" w:name="_Toc283812341"/>
+      <w:bookmarkStart w:id="38" w:name="_Toc409935224"/>
+      <w:bookmarkStart w:id="39" w:name="_Toc283813202"/>
       <w:r>
         <w:t>Purpose</w:t>
       </w:r>
-      <w:bookmarkEnd w:id="37"/>
       <w:bookmarkEnd w:id="38"/>
+      <w:bookmarkEnd w:id="39"/>
     </w:p>
     <w:p>
       <w:r>
@@ -11341,13 +11474,13 @@
       <w:pPr>
         <w:pStyle w:val="Heading2"/>
       </w:pPr>
-      <w:bookmarkStart w:id="39" w:name="_Toc409935225"/>
-      <w:bookmarkStart w:id="40" w:name="_Toc283812342"/>
+      <w:bookmarkStart w:id="40" w:name="_Toc409935225"/>
+      <w:bookmarkStart w:id="41" w:name="_Toc283813203"/>
       <w:r>
         <w:t>Feature: Safety Index</w:t>
       </w:r>
-      <w:bookmarkEnd w:id="39"/>
       <w:bookmarkEnd w:id="40"/>
+      <w:bookmarkEnd w:id="41"/>
     </w:p>
     <w:p>
       <w:r>
@@ -11367,7 +11500,6 @@
         <w:rPr>
           <w:b/>
         </w:rPr>
-        <w:lastRenderedPageBreak/>
         <w:t>Safety Index</w:t>
       </w:r>
       <w:r>
@@ -11577,8 +11709,11 @@
         </w:numPr>
       </w:pPr>
       <w:r>
+        <w:t xml:space="preserve">Generally speaking, neighborhoods where housing prices are high tend to be safer. The feature has pre-calculated median housing prices by </w:t>
+      </w:r>
+      <w:r>
         <w:lastRenderedPageBreak/>
-        <w:t xml:space="preserve">Generally speaking, neighborhoods where housing prices are high tend to be safer. The feature has pre-calculated median housing prices by county. If the neighborhood housing prices fall above the median, it results in a positive contribution to the safety index (is considered safer). </w:t>
+        <w:t xml:space="preserve">county. If the neighborhood housing prices fall above the median, it results in a positive contribution to the safety index (is considered safer). </w:t>
       </w:r>
     </w:p>
     <w:p>
@@ -11739,6 +11874,7 @@
         </w:numPr>
       </w:pPr>
       <w:r>
+        <w:lastRenderedPageBreak/>
         <w:t>Rating 1 – The neighborhood is very quiet. There are few, if any, crimes this year.</w:t>
       </w:r>
     </w:p>
@@ -11795,13 +11931,13 @@
       <w:pPr>
         <w:pStyle w:val="Heading2"/>
       </w:pPr>
-      <w:bookmarkStart w:id="41" w:name="_Toc409935226"/>
-      <w:bookmarkStart w:id="42" w:name="_Toc283812343"/>
+      <w:bookmarkStart w:id="42" w:name="_Toc409935226"/>
+      <w:bookmarkStart w:id="43" w:name="_Toc283813204"/>
       <w:r>
         <w:t>Feature: Auto-Dial</w:t>
       </w:r>
-      <w:bookmarkEnd w:id="41"/>
       <w:bookmarkEnd w:id="42"/>
+      <w:bookmarkEnd w:id="43"/>
     </w:p>
     <w:p>
       <w:r>
@@ -11866,11 +12002,7 @@
         <w:t>Help Button</w:t>
       </w:r>
       <w:r>
-        <w:t xml:space="preserve"> – The help button is another remapped key on the user’s phone that directly calls the police when pressed. The key is remapped to the number of the local law enforcement upon the user’s arrival to a neighborhood that has a safety rating of greater than 3 (danger is above median). Users can also choose </w:t>
-      </w:r>
-      <w:r>
-        <w:lastRenderedPageBreak/>
-        <w:t xml:space="preserve">to manually set the remapping of the key in a neighborhood of better safety rating if they feel uncomfortable or endangered. </w:t>
+        <w:t xml:space="preserve"> – The help button is another remapped key on the user’s phone that directly calls the police when pressed. The key is remapped to the number of the local law enforcement upon the user’s arrival to a neighborhood that has a safety rating of greater than 3 (danger is above median). Users can also choose to manually set the remapping of the key in a neighborhood of better safety rating if they feel uncomfortable or endangered. </w:t>
       </w:r>
     </w:p>
     <w:p/>
@@ -11878,13 +12010,13 @@
       <w:pPr>
         <w:pStyle w:val="Heading2"/>
       </w:pPr>
-      <w:bookmarkStart w:id="43" w:name="_Toc409935227"/>
-      <w:bookmarkStart w:id="44" w:name="_Toc283812344"/>
+      <w:bookmarkStart w:id="44" w:name="_Toc409935227"/>
+      <w:bookmarkStart w:id="45" w:name="_Toc283813205"/>
       <w:r>
         <w:t>Feature: Location Broadcasting</w:t>
       </w:r>
-      <w:bookmarkEnd w:id="43"/>
       <w:bookmarkEnd w:id="44"/>
+      <w:bookmarkEnd w:id="45"/>
     </w:p>
     <w:p>
       <w:r>
@@ -12041,8 +12173,11 @@
         </w:numPr>
       </w:pPr>
       <w:r>
+        <w:t xml:space="preserve">Even if the user becomes separated from the user’s phone, the authorities have at least two points from which to search for the user. In the case that the user still has the user’s phone, the phone will continue to broadcast </w:t>
+      </w:r>
+      <w:r>
         <w:lastRenderedPageBreak/>
-        <w:t>Even if the user becomes separated from the user’s phone, the authorities have at least two points from which to search for the user. In the case that the user still has the user’s phone, the phone will continue to broadcast the user’s location at constant intervals, creating a trail for the police to follow.</w:t>
+        <w:t>the user’s location at constant intervals, creating a trail for the police to follow.</w:t>
       </w:r>
     </w:p>
     <w:p/>
@@ -12050,21 +12185,21 @@
       <w:pPr>
         <w:pStyle w:val="Heading2"/>
       </w:pPr>
-      <w:bookmarkStart w:id="45" w:name="_Toc283812345"/>
+      <w:bookmarkStart w:id="46" w:name="_Toc283813206"/>
       <w:r>
         <w:t>Use Cases</w:t>
       </w:r>
-      <w:bookmarkEnd w:id="45"/>
+      <w:bookmarkEnd w:id="46"/>
     </w:p>
     <w:p>
       <w:pPr>
         <w:pStyle w:val="Heading3"/>
       </w:pPr>
-      <w:bookmarkStart w:id="46" w:name="_Toc283812346"/>
+      <w:bookmarkStart w:id="47" w:name="_Toc283813207"/>
       <w:r>
         <w:t>Gina</w:t>
       </w:r>
-      <w:bookmarkEnd w:id="46"/>
+      <w:bookmarkEnd w:id="47"/>
     </w:p>
     <w:p>
       <w:r>
@@ -12091,11 +12226,11 @@
       <w:r>
         <w:t xml:space="preserve"> </w:t>
       </w:r>
-      <w:bookmarkStart w:id="47" w:name="_Toc283812347"/>
+      <w:bookmarkStart w:id="48" w:name="_Toc283813208"/>
       <w:r>
         <w:t>Mark</w:t>
       </w:r>
-      <w:bookmarkEnd w:id="47"/>
+      <w:bookmarkEnd w:id="48"/>
     </w:p>
     <w:p>
       <w:r>
@@ -12144,7 +12279,10 @@
         <w:t xml:space="preserve">Figure </w:t>
       </w:r>
       <w:r>
-        <w:t>4.7.1</w:t>
+        <w:t>6</w:t>
+      </w:r>
+      <w:r>
+        <w:t>.7.1</w:t>
       </w:r>
       <w:r>
         <w:t xml:space="preserve"> – Gina</w:t>
@@ -12176,7 +12314,10 @@
         <w:t xml:space="preserve">Figure </w:t>
       </w:r>
       <w:r>
-        <w:t>4.7.2</w:t>
+        <w:t>6</w:t>
+      </w:r>
+      <w:r>
+        <w:t>.7.2</w:t>
       </w:r>
       <w:r>
         <w:t xml:space="preserve"> – Mark</w:t>
@@ -12186,22 +12327,22 @@
       <w:pPr>
         <w:pStyle w:val="Heading1"/>
       </w:pPr>
-      <w:bookmarkStart w:id="48" w:name="_Toc283812348"/>
+      <w:bookmarkStart w:id="49" w:name="_Toc283813209"/>
       <w:r>
         <w:lastRenderedPageBreak/>
         <w:t>Component: Scheduler</w:t>
       </w:r>
-      <w:bookmarkEnd w:id="48"/>
+      <w:bookmarkEnd w:id="49"/>
     </w:p>
     <w:p>
       <w:pPr>
         <w:pStyle w:val="Heading2"/>
       </w:pPr>
-      <w:bookmarkStart w:id="49" w:name="_Toc283812349"/>
+      <w:bookmarkStart w:id="50" w:name="_Toc283813210"/>
       <w:r>
         <w:t>Navigation</w:t>
       </w:r>
-      <w:bookmarkEnd w:id="49"/>
+      <w:bookmarkEnd w:id="50"/>
     </w:p>
     <w:p>
       <w:r>
@@ -12380,11 +12521,11 @@
       <w:pPr>
         <w:pStyle w:val="Heading2"/>
       </w:pPr>
-      <w:bookmarkStart w:id="50" w:name="_Toc283812350"/>
+      <w:bookmarkStart w:id="51" w:name="_Toc283813211"/>
       <w:r>
         <w:t>Overview</w:t>
       </w:r>
-      <w:bookmarkEnd w:id="50"/>
+      <w:bookmarkEnd w:id="51"/>
     </w:p>
     <w:p>
       <w:r>
@@ -12416,31 +12557,35 @@
           <w:numId w:val="14"/>
         </w:numPr>
         <w:rPr>
+          <w:highlight w:val="lightGray"/>
           <w:shd w:val="pct15" w:color="auto" w:fill="FFFFFF"/>
         </w:rPr>
       </w:pPr>
       <w:r>
+        <w:rPr>
+          <w:highlight w:val="lightGray"/>
+          <w:shd w:val="pct15" w:color="auto" w:fill="FFFFFF"/>
+        </w:rPr>
+        <w:t xml:space="preserve">Automatic Itinerary Generator – Determines </w:t>
+      </w:r>
+    </w:p>
+    <w:p>
+      <w:pPr>
         <w:rPr>
           <w:shd w:val="pct15" w:color="auto" w:fill="FFFFFF"/>
         </w:rPr>
-        <w:t xml:space="preserve">Automatic Itinerary Generator – Determines </w:t>
-      </w:r>
+      </w:pPr>
     </w:p>
     <w:p>
       <w:pPr>
         <w:rPr>
+          <w:highlight w:val="lightGray"/>
           <w:shd w:val="pct15" w:color="auto" w:fill="FFFFFF"/>
         </w:rPr>
       </w:pPr>
-    </w:p>
-    <w:p>
-      <w:pPr>
+      <w:r>
         <w:rPr>
-          <w:shd w:val="pct15" w:color="auto" w:fill="FFFFFF"/>
-        </w:rPr>
-      </w:pPr>
-      <w:r>
-        <w:rPr>
+          <w:highlight w:val="lightGray"/>
           <w:shd w:val="pct15" w:color="auto" w:fill="FFFFFF"/>
         </w:rPr>
         <w:lastRenderedPageBreak/>
@@ -12450,6 +12595,7 @@
     <w:p>
       <w:pPr>
         <w:rPr>
+          <w:highlight w:val="lightGray"/>
           <w:shd w:val="pct15" w:color="auto" w:fill="FFFFFF"/>
         </w:rPr>
       </w:pPr>
@@ -12458,26 +12604,30 @@
       <w:pPr>
         <w:pStyle w:val="Heading2"/>
         <w:rPr>
+          <w:highlight w:val="lightGray"/>
           <w:shd w:val="pct15" w:color="auto" w:fill="FFFFFF"/>
         </w:rPr>
       </w:pPr>
-      <w:bookmarkStart w:id="51" w:name="_Toc283812351"/>
+      <w:bookmarkStart w:id="52" w:name="_Toc283813212"/>
       <w:r>
         <w:rPr>
+          <w:highlight w:val="lightGray"/>
           <w:shd w:val="pct15" w:color="auto" w:fill="FFFFFF"/>
         </w:rPr>
         <w:t>Purpose</w:t>
       </w:r>
-      <w:bookmarkEnd w:id="51"/>
+      <w:bookmarkEnd w:id="52"/>
     </w:p>
     <w:p>
       <w:pPr>
         <w:rPr>
+          <w:highlight w:val="lightGray"/>
           <w:shd w:val="pct15" w:color="auto" w:fill="FFFFFF"/>
         </w:rPr>
       </w:pPr>
       <w:r>
         <w:rPr>
+          <w:highlight w:val="lightGray"/>
           <w:shd w:val="pct15" w:color="auto" w:fill="FFFFFF"/>
         </w:rPr>
         <w:t>The purpose of the “Safety” component is to improve user safety when the user is traveling, especially through unfamiliar areas. The “Safety” component interacts with both LBS and the “Social” module to create a comprehensive evaluation of the safety of an area so that users can make informed decisions when entering a new area. The “Safety” component also offers safety services to users so that they can receive help quickly and promptly in the event that they do need help.</w:t>
@@ -12486,6 +12636,7 @@
     <w:p>
       <w:pPr>
         <w:rPr>
+          <w:highlight w:val="lightGray"/>
           <w:shd w:val="pct15" w:color="auto" w:fill="FFFFFF"/>
         </w:rPr>
       </w:pPr>
@@ -12493,11 +12644,13 @@
     <w:p>
       <w:pPr>
         <w:rPr>
+          <w:highlight w:val="lightGray"/>
           <w:shd w:val="pct15" w:color="auto" w:fill="FFFFFF"/>
         </w:rPr>
       </w:pPr>
       <w:r>
         <w:rPr>
+          <w:highlight w:val="lightGray"/>
           <w:shd w:val="pct15" w:color="auto" w:fill="FFFFFF"/>
         </w:rPr>
         <w:t xml:space="preserve">To ensure that users make informed decisions about their safety as they go about their daily tasks, the component focuses on the following features for its main functionality: </w:t>
@@ -12507,6 +12660,7 @@
       <w:pPr>
         <w:pStyle w:val="ListParagraph"/>
         <w:rPr>
+          <w:highlight w:val="lightGray"/>
           <w:shd w:val="pct15" w:color="auto" w:fill="FFFFFF"/>
         </w:rPr>
       </w:pPr>
@@ -12519,11 +12673,13 @@
           <w:numId w:val="15"/>
         </w:numPr>
         <w:rPr>
+          <w:highlight w:val="lightGray"/>
           <w:shd w:val="pct15" w:color="auto" w:fill="FFFFFF"/>
         </w:rPr>
       </w:pPr>
       <w:r>
         <w:rPr>
+          <w:highlight w:val="lightGray"/>
           <w:shd w:val="pct15" w:color="auto" w:fill="FFFFFF"/>
         </w:rPr>
         <w:t xml:space="preserve">Safety Index – Calculates an index for the area that user is in, which falls into one of five safety classifications. </w:t>
@@ -12537,11 +12693,13 @@
           <w:numId w:val="15"/>
         </w:numPr>
         <w:rPr>
+          <w:highlight w:val="lightGray"/>
           <w:shd w:val="pct15" w:color="auto" w:fill="FFFFFF"/>
         </w:rPr>
       </w:pPr>
       <w:r>
         <w:rPr>
+          <w:highlight w:val="lightGray"/>
           <w:shd w:val="pct15" w:color="auto" w:fill="FFFFFF"/>
         </w:rPr>
         <w:t>Auto-Dial – Allows users to obtain help quickly if they fall into unsavory situations.</w:t>
@@ -12555,11 +12713,13 @@
           <w:numId w:val="15"/>
         </w:numPr>
         <w:rPr>
+          <w:highlight w:val="lightGray"/>
           <w:shd w:val="pct15" w:color="auto" w:fill="FFFFFF"/>
         </w:rPr>
       </w:pPr>
       <w:r>
         <w:rPr>
+          <w:highlight w:val="lightGray"/>
           <w:shd w:val="pct15" w:color="auto" w:fill="FFFFFF"/>
         </w:rPr>
         <w:t>Location Broadcasting – Creates a safety net out of users’ social networks so that in the event that a user cannot auto-dial or otherwise call for help, those in their network can obtain help for them.</w:t>
@@ -12569,6 +12729,7 @@
       <w:pPr>
         <w:pStyle w:val="ListParagraph"/>
         <w:rPr>
+          <w:highlight w:val="lightGray"/>
           <w:shd w:val="pct15" w:color="auto" w:fill="FFFFFF"/>
         </w:rPr>
       </w:pPr>
@@ -12576,11 +12737,13 @@
     <w:p>
       <w:pPr>
         <w:rPr>
+          <w:highlight w:val="lightGray"/>
           <w:shd w:val="pct15" w:color="auto" w:fill="FFFFFF"/>
         </w:rPr>
       </w:pPr>
       <w:r>
         <w:rPr>
+          <w:highlight w:val="lightGray"/>
           <w:shd w:val="pct15" w:color="auto" w:fill="FFFFFF"/>
         </w:rPr>
         <w:t>These features and their function specifications are outlined in detail below. Some of the features have some small ties to the “Social” module and these integrations are also described in detail.</w:t>
@@ -12589,6 +12752,7 @@
     <w:p>
       <w:pPr>
         <w:rPr>
+          <w:highlight w:val="lightGray"/>
           <w:shd w:val="pct15" w:color="auto" w:fill="FFFFFF"/>
         </w:rPr>
       </w:pPr>
@@ -12597,21 +12761,24 @@
       <w:pPr>
         <w:pStyle w:val="Heading2"/>
         <w:rPr>
+          <w:highlight w:val="lightGray"/>
           <w:shd w:val="pct15" w:color="auto" w:fill="FFFFFF"/>
         </w:rPr>
       </w:pPr>
-      <w:bookmarkStart w:id="52" w:name="_Toc283812352"/>
+      <w:bookmarkStart w:id="53" w:name="_Toc283813213"/>
       <w:r>
         <w:rPr>
+          <w:highlight w:val="lightGray"/>
           <w:shd w:val="pct15" w:color="auto" w:fill="FFFFFF"/>
         </w:rPr>
         <w:t>Feature: Efficiency Task Scheduler</w:t>
       </w:r>
-      <w:bookmarkEnd w:id="52"/>
+      <w:bookmarkEnd w:id="53"/>
     </w:p>
     <w:p>
       <w:pPr>
         <w:rPr>
+          <w:highlight w:val="lightGray"/>
           <w:shd w:val="pct15" w:color="auto" w:fill="FFFFFF"/>
         </w:rPr>
       </w:pPr>
@@ -12620,33 +12787,37 @@
       <w:pPr>
         <w:pStyle w:val="Heading2"/>
         <w:rPr>
+          <w:highlight w:val="lightGray"/>
           <w:shd w:val="pct15" w:color="auto" w:fill="FFFFFF"/>
         </w:rPr>
       </w:pPr>
-      <w:bookmarkStart w:id="53" w:name="_Toc283812353"/>
+      <w:bookmarkStart w:id="54" w:name="_Toc283813214"/>
       <w:r>
         <w:rPr>
+          <w:highlight w:val="lightGray"/>
           <w:shd w:val="pct15" w:color="auto" w:fill="FFFFFF"/>
         </w:rPr>
         <w:t>Feature: Automatic Itinerary Generator</w:t>
       </w:r>
-      <w:bookmarkEnd w:id="53"/>
+      <w:bookmarkEnd w:id="54"/>
     </w:p>
     <w:p>
       <w:pPr>
         <w:pStyle w:val="Heading2"/>
         <w:rPr>
+          <w:highlight w:val="lightGray"/>
           <w:shd w:val="pct15" w:color="auto" w:fill="FFFFFF"/>
         </w:rPr>
       </w:pPr>
-      <w:bookmarkStart w:id="54" w:name="_Toc283812354"/>
+      <w:bookmarkStart w:id="55" w:name="_Toc283813215"/>
       <w:r>
         <w:rPr>
+          <w:highlight w:val="lightGray"/>
           <w:shd w:val="pct15" w:color="auto" w:fill="FFFFFF"/>
         </w:rPr>
         <w:t>Use Cases</w:t>
       </w:r>
-      <w:bookmarkEnd w:id="54"/>
+      <w:bookmarkEnd w:id="55"/>
     </w:p>
     <w:p>
       <w:r>
@@ -12657,26 +12828,26 @@
       <w:pPr>
         <w:pStyle w:val="Heading1"/>
       </w:pPr>
-      <w:bookmarkStart w:id="55" w:name="_Toc409935212"/>
-      <w:bookmarkStart w:id="56" w:name="_Toc283812355"/>
+      <w:bookmarkStart w:id="56" w:name="_Toc409935212"/>
+      <w:bookmarkStart w:id="57" w:name="_Toc283813216"/>
       <w:r>
         <w:lastRenderedPageBreak/>
         <w:t>Component: Entertainment</w:t>
       </w:r>
-      <w:bookmarkEnd w:id="55"/>
       <w:bookmarkEnd w:id="56"/>
+      <w:bookmarkEnd w:id="57"/>
     </w:p>
     <w:p>
       <w:pPr>
         <w:pStyle w:val="Heading2"/>
       </w:pPr>
-      <w:bookmarkStart w:id="57" w:name="_Toc409935213"/>
-      <w:bookmarkStart w:id="58" w:name="_Toc283812356"/>
+      <w:bookmarkStart w:id="58" w:name="_Toc409935213"/>
+      <w:bookmarkStart w:id="59" w:name="_Toc283813217"/>
       <w:r>
         <w:t>Navigation</w:t>
       </w:r>
-      <w:bookmarkEnd w:id="57"/>
       <w:bookmarkEnd w:id="58"/>
+      <w:bookmarkEnd w:id="59"/>
     </w:p>
     <w:p>
       <w:r>
@@ -12855,13 +13026,13 @@
       <w:pPr>
         <w:pStyle w:val="Heading2"/>
       </w:pPr>
-      <w:bookmarkStart w:id="59" w:name="_Toc409935214"/>
-      <w:bookmarkStart w:id="60" w:name="_Toc283812357"/>
+      <w:bookmarkStart w:id="60" w:name="_Toc409935214"/>
+      <w:bookmarkStart w:id="61" w:name="_Toc283813218"/>
       <w:r>
         <w:t>Overview</w:t>
       </w:r>
-      <w:bookmarkEnd w:id="59"/>
       <w:bookmarkEnd w:id="60"/>
+      <w:bookmarkEnd w:id="61"/>
     </w:p>
     <w:p>
       <w:r>
@@ -12925,13 +13096,13 @@
       <w:pPr>
         <w:pStyle w:val="Heading2"/>
       </w:pPr>
-      <w:bookmarkStart w:id="61" w:name="_Toc409935215"/>
-      <w:bookmarkStart w:id="62" w:name="_Toc283812358"/>
+      <w:bookmarkStart w:id="62" w:name="_Toc409935215"/>
+      <w:bookmarkStart w:id="63" w:name="_Toc283813219"/>
       <w:r>
         <w:t>Purpose</w:t>
       </w:r>
-      <w:bookmarkEnd w:id="61"/>
       <w:bookmarkEnd w:id="62"/>
+      <w:bookmarkEnd w:id="63"/>
     </w:p>
     <w:p>
       <w:r>
@@ -13000,13 +13171,13 @@
       <w:pPr>
         <w:pStyle w:val="Heading2"/>
       </w:pPr>
-      <w:bookmarkStart w:id="63" w:name="_Toc409935216"/>
-      <w:bookmarkStart w:id="64" w:name="_Toc283812359"/>
+      <w:bookmarkStart w:id="64" w:name="_Toc409935216"/>
+      <w:bookmarkStart w:id="65" w:name="_Toc283813220"/>
       <w:r>
         <w:t>Feature: Suggested Music</w:t>
       </w:r>
-      <w:bookmarkEnd w:id="63"/>
       <w:bookmarkEnd w:id="64"/>
+      <w:bookmarkEnd w:id="65"/>
     </w:p>
     <w:p>
       <w:r>
@@ -13547,13 +13718,13 @@
       <w:pPr>
         <w:pStyle w:val="Heading2"/>
       </w:pPr>
-      <w:bookmarkStart w:id="65" w:name="_Toc409935217"/>
-      <w:bookmarkStart w:id="66" w:name="_Toc283812360"/>
+      <w:bookmarkStart w:id="66" w:name="_Toc409935217"/>
+      <w:bookmarkStart w:id="67" w:name="_Toc283813221"/>
       <w:r>
         <w:t>Feature: Shared Pictures</w:t>
       </w:r>
-      <w:bookmarkEnd w:id="65"/>
       <w:bookmarkEnd w:id="66"/>
+      <w:bookmarkEnd w:id="67"/>
     </w:p>
     <w:p>
       <w:r>
@@ -14020,45 +14191,45 @@
       <w:pPr>
         <w:pStyle w:val="Heading2"/>
       </w:pPr>
-      <w:bookmarkStart w:id="67" w:name="_Toc409935218"/>
-      <w:bookmarkStart w:id="68" w:name="_Toc283812361"/>
+      <w:bookmarkStart w:id="68" w:name="_Toc409935218"/>
+      <w:bookmarkStart w:id="69" w:name="_Toc283813222"/>
       <w:r>
         <w:t>Feature: Friend Finder</w:t>
       </w:r>
-      <w:bookmarkEnd w:id="67"/>
       <w:bookmarkEnd w:id="68"/>
+      <w:bookmarkEnd w:id="69"/>
     </w:p>
     <w:p>
       <w:pPr>
         <w:pStyle w:val="Heading2"/>
       </w:pPr>
-      <w:bookmarkStart w:id="69" w:name="_Toc409935219"/>
-      <w:bookmarkStart w:id="70" w:name="_Toc283812362"/>
+      <w:bookmarkStart w:id="70" w:name="_Toc409935219"/>
+      <w:bookmarkStart w:id="71" w:name="_Toc283813223"/>
       <w:r>
         <w:t>Other Features</w:t>
       </w:r>
-      <w:bookmarkEnd w:id="69"/>
       <w:bookmarkEnd w:id="70"/>
+      <w:bookmarkEnd w:id="71"/>
     </w:p>
     <w:p>
       <w:pPr>
         <w:pStyle w:val="Heading2"/>
       </w:pPr>
-      <w:bookmarkStart w:id="71" w:name="_Toc283812363"/>
+      <w:bookmarkStart w:id="72" w:name="_Toc283813224"/>
       <w:r>
         <w:t>Use Cases</w:t>
       </w:r>
-      <w:bookmarkEnd w:id="71"/>
+      <w:bookmarkEnd w:id="72"/>
     </w:p>
     <w:p>
       <w:pPr>
         <w:pStyle w:val="Heading3"/>
       </w:pPr>
-      <w:bookmarkStart w:id="72" w:name="_Toc283812364"/>
+      <w:bookmarkStart w:id="73" w:name="_Toc283813225"/>
       <w:r>
         <w:t>David</w:t>
       </w:r>
-      <w:bookmarkEnd w:id="72"/>
+      <w:bookmarkEnd w:id="73"/>
     </w:p>
     <w:p>
       <w:r>
@@ -14104,11 +14275,11 @@
       <w:pPr>
         <w:pStyle w:val="Heading3"/>
       </w:pPr>
-      <w:bookmarkStart w:id="73" w:name="_Toc283812365"/>
+      <w:bookmarkStart w:id="74" w:name="_Toc283813226"/>
       <w:r>
         <w:t>Lisa</w:t>
       </w:r>
-      <w:bookmarkEnd w:id="73"/>
+      <w:bookmarkEnd w:id="74"/>
     </w:p>
     <w:p>
       <w:r>
@@ -14155,7 +14326,10 @@
         <w:t xml:space="preserve">Figure </w:t>
       </w:r>
       <w:r>
-        <w:t>6.8.1</w:t>
+        <w:t>8</w:t>
+      </w:r>
+      <w:r>
+        <w:t>.8.1</w:t>
       </w:r>
       <w:r>
         <w:t xml:space="preserve"> – David</w:t>
@@ -14192,10 +14366,36 @@
         <w:t xml:space="preserve">Figure </w:t>
       </w:r>
       <w:r>
-        <w:t>6.8.2</w:t>
+        <w:t>8</w:t>
+      </w:r>
+      <w:r>
+        <w:t>.8.2</w:t>
       </w:r>
       <w:r>
         <w:t xml:space="preserve"> – Lisa</w:t>
+      </w:r>
+    </w:p>
+    <w:p>
+      <w:pPr>
+        <w:pStyle w:val="Heading1"/>
+      </w:pPr>
+      <w:r>
+        <w:br w:type="page"/>
+      </w:r>
+      <w:r>
+        <w:rPr>
+          <w:highlight w:val="lightGray"/>
+        </w:rPr>
+        <w:lastRenderedPageBreak/>
+        <w:t>Component: Too</w:t>
+      </w:r>
+      <w:bookmarkStart w:id="75" w:name="_GoBack"/>
+      <w:bookmarkEnd w:id="75"/>
+      <w:r>
+        <w:rPr>
+          <w:highlight w:val="lightGray"/>
+        </w:rPr>
+        <w:t>ls</w:t>
       </w:r>
     </w:p>
     <w:sectPr>
@@ -14465,7 +14665,7 @@
         <w:rStyle w:val="PageNumber"/>
         <w:noProof/>
       </w:rPr>
-      <w:t>50</w:t>
+      <w:t>52</w:t>
     </w:r>
     <w:r>
       <w:rPr>
@@ -43358,7 +43558,7 @@
 </file>
 
 <file path=customXml/itemProps2.xml><?xml version="1.0" encoding="utf-8"?>
-<ds:datastoreItem xmlns:ds="http://schemas.openxmlformats.org/officeDocument/2006/customXml" ds:itemID="{9E85C319-01E1-5A43-A455-56FD17E21AB6}">
+<ds:datastoreItem xmlns:ds="http://schemas.openxmlformats.org/officeDocument/2006/customXml" ds:itemID="{89083047-9162-CC46-A675-4D253551D7C7}">
   <ds:schemaRefs>
     <ds:schemaRef ds:uri="http://schemas.openxmlformats.org/officeDocument/2006/bibliography"/>
   </ds:schemaRefs>

</xml_diff>